<commit_message>
#8 Codierrichtlinien von heute
</commit_message>
<xml_diff>
--- a/Spezifikationen/Codierrichtlinien_cms.docx
+++ b/Spezifikationen/Codierrichtlinien_cms.docx
@@ -1,6 +1,6 @@
 
 <file path=word/document.xml><?xml version="1.0" encoding="utf-8"?>
-<w:document xmlns:wpc="http://schemas.microsoft.com/office/word/2010/wordprocessingCanvas" xmlns:cx="http://schemas.microsoft.com/office/drawing/2014/chartex" xmlns:cx1="http://schemas.microsoft.com/office/drawing/2015/9/8/chartex" xmlns:cx2="http://schemas.microsoft.com/office/drawing/2015/10/21/chartex" xmlns:mc="http://schemas.openxmlformats.org/markup-compatibility/2006" xmlns:o="urn:schemas-microsoft-com:office:office" xmlns:r="http://schemas.openxmlformats.org/officeDocument/2006/relationships" xmlns:m="http://schemas.openxmlformats.org/officeDocument/2006/math" xmlns:v="urn:schemas-microsoft-com:vml" xmlns:wp14="http://schemas.microsoft.com/office/word/2010/wordprocessingDrawing" xmlns:wp="http://schemas.openxmlformats.org/drawingml/2006/wordprocessingDrawing" xmlns:w10="urn:schemas-microsoft-com:office:word" xmlns:w="http://schemas.openxmlformats.org/wordprocessingml/2006/main" xmlns:w14="http://schemas.microsoft.com/office/word/2010/wordml" xmlns:w15="http://schemas.microsoft.com/office/word/2012/wordml" xmlns:w16se="http://schemas.microsoft.com/office/word/2015/wordml/symex" xmlns:wpg="http://schemas.microsoft.com/office/word/2010/wordprocessingGroup" xmlns:wpi="http://schemas.microsoft.com/office/word/2010/wordprocessingInk" xmlns:wne="http://schemas.microsoft.com/office/word/2006/wordml" xmlns:wps="http://schemas.microsoft.com/office/word/2010/wordprocessingShape" mc:Ignorable="w14 w15 w16se wp14">
+<w:document xmlns:wpc="http://schemas.microsoft.com/office/word/2010/wordprocessingCanvas" xmlns:mc="http://schemas.openxmlformats.org/markup-compatibility/2006" xmlns:o="urn:schemas-microsoft-com:office:office" xmlns:r="http://schemas.openxmlformats.org/officeDocument/2006/relationships" xmlns:m="http://schemas.openxmlformats.org/officeDocument/2006/math" xmlns:v="urn:schemas-microsoft-com:vml" xmlns:wp14="http://schemas.microsoft.com/office/word/2010/wordprocessingDrawing" xmlns:wp="http://schemas.openxmlformats.org/drawingml/2006/wordprocessingDrawing" xmlns:w10="urn:schemas-microsoft-com:office:word" xmlns:w="http://schemas.openxmlformats.org/wordprocessingml/2006/main" xmlns:w14="http://schemas.microsoft.com/office/word/2010/wordml" xmlns:w15="http://schemas.microsoft.com/office/word/2012/wordml" xmlns:wpg="http://schemas.microsoft.com/office/word/2010/wordprocessingGroup" xmlns:wpi="http://schemas.microsoft.com/office/word/2010/wordprocessingInk" xmlns:wne="http://schemas.microsoft.com/office/word/2006/wordml" xmlns:wps="http://schemas.microsoft.com/office/word/2010/wordprocessingShape" mc:Ignorable="w14 w15 wp14">
   <w:body>
     <w:p>
       <w:pPr>
@@ -19,16 +19,7 @@
           <w:szCs w:val="32"/>
           <w:u w:val="single"/>
         </w:rPr>
-        <w:t>Kodierrichtlinien</w:t>
-      </w:r>
-      <w:r>
-        <w:rPr>
-          <w:b/>
-          <w:sz w:val="32"/>
-          <w:szCs w:val="32"/>
-          <w:u w:val="single"/>
-        </w:rPr>
-        <w:t xml:space="preserve"> für das Projekt Amberg</w:t>
+        <w:t>Kodierrichtlinien für das Projekt Amberg</w:t>
       </w:r>
     </w:p>
     <w:sdt>
@@ -804,67 +795,38 @@
     </w:p>
     <w:p>
       <w:r>
-        <w:t>Programmiersprache</w:t>
-      </w:r>
-      <w:r>
-        <w:t>n</w:t>
-      </w:r>
-      <w:r>
-        <w:t xml:space="preserve"> </w:t>
-      </w:r>
-      <w:r>
-        <w:t>PHP, MySQL, HTML5, CSS3</w:t>
-      </w:r>
-    </w:p>
-    <w:p>
-      <w:r>
-        <w:t>Cod</w:t>
-      </w:r>
-      <w:r>
-        <w:t>i</w:t>
-      </w:r>
-      <w:r>
-        <w:t>e</w:t>
-      </w:r>
-      <w:r>
-        <w:t xml:space="preserve">rsprache : </w:t>
-      </w:r>
-      <w:r>
-        <w:t>Englisch</w:t>
-      </w:r>
-    </w:p>
-    <w:p>
-      <w:r>
-        <w:t>Entwicklungsumgebung :</w:t>
-      </w:r>
-      <w:r>
-        <w:t xml:space="preserve"> frei wählbar (Atom, Notepad ++, …)</w:t>
-      </w:r>
-    </w:p>
-    <w:p>
-      <w:r>
-        <w:t>Server: xampp – phpmyadmin</w:t>
-      </w:r>
-      <w:r>
-        <w:t xml:space="preserve"> </w:t>
-      </w:r>
-    </w:p>
-    <w:p>
-      <w:r>
-        <w:t>Kommentare und Variablen/Klassen … werden in Englisch verfasst</w:t>
-      </w:r>
-      <w:bookmarkStart w:id="1" w:name="_GoBack"/>
+        <w:t>Programmiersprachen PHP (PHP5), MySQL, HTML5, CSS3, JavaScript(nur wenn unbedingt nötig/nur wenn PHP nicht ausreicht oder es verkompliziert)</w:t>
+      </w:r>
+    </w:p>
+    <w:p>
+      <w:r>
+        <w:t>Codiersprache : Englisch</w:t>
+      </w:r>
+    </w:p>
+    <w:p>
+      <w:r>
+        <w:t>Entwicklungsumgebung : frei wählbar (Atom, Notepad ++, …)</w:t>
+      </w:r>
+    </w:p>
+    <w:p>
+      <w:r>
+        <w:t xml:space="preserve">Server: xampp – phpmyadmin </w:t>
+      </w:r>
+    </w:p>
+    <w:p>
+      <w:r>
+        <w:t>Oberfläche: Deutsch</w:t>
+      </w:r>
+    </w:p>
+    <w:p>
+      <w:pPr>
+        <w:pStyle w:val="berschrift1"/>
+      </w:pPr>
+      <w:bookmarkStart w:id="1" w:name="_Toc468899125"/>
+      <w:r>
+        <w:t>Klammern</w:t>
+      </w:r>
       <w:bookmarkEnd w:id="1"/>
-    </w:p>
-    <w:p>
-      <w:pPr>
-        <w:pStyle w:val="berschrift1"/>
-      </w:pPr>
-      <w:bookmarkStart w:id="2" w:name="_Toc468899125"/>
-      <w:r>
-        <w:t>Klammern</w:t>
-      </w:r>
-      <w:bookmarkEnd w:id="2"/>
     </w:p>
     <w:p>
       <w:pPr>
@@ -875,13 +837,7 @@
         </w:numPr>
       </w:pPr>
       <w:r>
-        <w:t>Geschweifte Klammern in neuer Zeile</w:t>
-      </w:r>
-      <w:r>
-        <w:t xml:space="preserve"> </w:t>
-      </w:r>
-      <w:r>
-        <w:t>oder erste Klammer hinter Anweisung</w:t>
+        <w:t>Geschweifte Klammern in neuer Zeile oder erste Klammer hinter Anweisung</w:t>
       </w:r>
     </w:p>
     <w:p>
@@ -1192,11 +1148,11 @@
       <w:pPr>
         <w:pStyle w:val="berschrift1"/>
       </w:pPr>
-      <w:bookmarkStart w:id="3" w:name="_Toc468899126"/>
+      <w:bookmarkStart w:id="2" w:name="_Toc468899126"/>
       <w:r>
         <w:t>Kommentare</w:t>
       </w:r>
-      <w:bookmarkEnd w:id="3"/>
+      <w:bookmarkEnd w:id="2"/>
     </w:p>
     <w:p>
       <w:pPr>
@@ -1226,10 +1182,7 @@
         </w:numPr>
       </w:pPr>
       <w:r>
-        <w:t>Kommentare</w:t>
-      </w:r>
-      <w:r>
-        <w:t xml:space="preserve"> möglichst oberhalb der Anweisungen platzieren</w:t>
+        <w:t>Kommentare möglichst oberhalb der Anweisungen platzieren</w:t>
       </w:r>
       <w:r>
         <w:t>, und nicht in der selben Zeile</w:t>
@@ -1239,11 +1192,11 @@
       <w:pPr>
         <w:pStyle w:val="berschrift1"/>
       </w:pPr>
-      <w:bookmarkStart w:id="4" w:name="_Toc468899127"/>
+      <w:bookmarkStart w:id="3" w:name="_Toc468899127"/>
       <w:r>
         <w:t>Formatierung</w:t>
       </w:r>
-      <w:bookmarkEnd w:id="4"/>
+      <w:bookmarkEnd w:id="3"/>
     </w:p>
     <w:p>
       <w:pPr>
@@ -1261,41 +1214,41 @@
       <w:pPr>
         <w:pStyle w:val="berschrift1"/>
       </w:pPr>
-      <w:bookmarkStart w:id="5" w:name="_Toc468899128"/>
+      <w:bookmarkStart w:id="4" w:name="_Toc468899128"/>
       <w:r>
         <w:t>Namensgebung</w:t>
       </w:r>
+      <w:bookmarkEnd w:id="4"/>
+    </w:p>
+    <w:p>
+      <w:pPr>
+        <w:pStyle w:val="berschrift2"/>
+      </w:pPr>
+      <w:bookmarkStart w:id="5" w:name="_Toc468899129"/>
+      <w:r>
+        <w:t>Camel Case</w:t>
+      </w:r>
       <w:bookmarkEnd w:id="5"/>
     </w:p>
     <w:p>
+      <w:r>
+        <w:t>Erster Buchstabe klein, darauffolgende Worte groß</w:t>
+      </w:r>
+    </w:p>
+    <w:p>
+      <w:r>
+        <w:t>zB. backColor</w:t>
+      </w:r>
+    </w:p>
+    <w:p>
       <w:pPr>
         <w:pStyle w:val="berschrift2"/>
       </w:pPr>
-      <w:bookmarkStart w:id="6" w:name="_Toc468899129"/>
-      <w:r>
-        <w:t>Camel Case</w:t>
+      <w:bookmarkStart w:id="6" w:name="_Toc468899130"/>
+      <w:r>
+        <w:t>Pascal Case</w:t>
       </w:r>
       <w:bookmarkEnd w:id="6"/>
-    </w:p>
-    <w:p>
-      <w:r>
-        <w:t>Erster Buchstabe klein, darauffolgende Worte groß</w:t>
-      </w:r>
-    </w:p>
-    <w:p>
-      <w:r>
-        <w:t>zB. backColor</w:t>
-      </w:r>
-    </w:p>
-    <w:p>
-      <w:pPr>
-        <w:pStyle w:val="berschrift2"/>
-      </w:pPr>
-      <w:bookmarkStart w:id="7" w:name="_Toc468899130"/>
-      <w:r>
-        <w:t>Pascal Case</w:t>
-      </w:r>
-      <w:bookmarkEnd w:id="7"/>
     </w:p>
     <w:p>
       <w:r>
@@ -2303,10 +2256,7 @@
               <w:t xml:space="preserve"> </w:t>
             </w:r>
             <w:r>
-              <w:t>familyN</w:t>
-            </w:r>
-            <w:r>
-              <w:t>ame</w:t>
+              <w:t>familyName</w:t>
             </w:r>
             <w:r>
               <w:rPr>
@@ -2552,47 +2502,6 @@
           </w:p>
         </w:tc>
       </w:tr>
-      <w:tr>
-        <w:tc>
-          <w:tcPr>
-            <w:tcW w:w="3020" w:type="dxa"/>
-          </w:tcPr>
-          <w:p>
-            <w:r>
-              <w:t>„Automatische“ Event Handler</w:t>
-            </w:r>
-          </w:p>
-        </w:tc>
-        <w:tc>
-          <w:tcPr>
-            <w:tcW w:w="3021" w:type="dxa"/>
-          </w:tcPr>
-          <w:p>
-            <w:r>
-              <w:t>Visual Studio Standard</w:t>
-            </w:r>
-          </w:p>
-        </w:tc>
-        <w:tc>
-          <w:tcPr>
-            <w:tcW w:w="3021" w:type="dxa"/>
-          </w:tcPr>
-          <w:p>
-            <w:pPr>
-              <w:shd w:val="clear" w:color="auto" w:fill="FFFFFF"/>
-              <w:rPr>
-                <w:rFonts w:ascii="Courier New" w:eastAsia="Times New Roman" w:hAnsi="Courier New" w:cs="Courier New"/>
-                <w:b/>
-                <w:bCs/>
-                <w:color w:val="0000FF"/>
-                <w:sz w:val="20"/>
-                <w:szCs w:val="20"/>
-                <w:lang w:eastAsia="de-DE"/>
-              </w:rPr>
-            </w:pPr>
-          </w:p>
-        </w:tc>
-      </w:tr>
     </w:tbl>
     <w:p>
       <w:pPr>
@@ -2603,15 +2512,15 @@
       <w:pPr>
         <w:pStyle w:val="berschrift2"/>
       </w:pPr>
-      <w:bookmarkStart w:id="8" w:name="_Toc468899131"/>
+      <w:bookmarkStart w:id="7" w:name="_Toc468899131"/>
       <w:r>
         <w:t>Oberfläche</w:t>
       </w:r>
-      <w:bookmarkEnd w:id="8"/>
-    </w:p>
-    <w:p>
-      <w:r>
-        <w:t>Benennung der Oberflächenelmente  mit jeweiligen Typ Präfix ( vgl. Oberflächenprogrammierung)</w:t>
+      <w:bookmarkEnd w:id="7"/>
+    </w:p>
+    <w:p>
+      <w:r>
+        <w:t>Benennung der Oberflächenelemente  mit jeweiligen Typ Präfix ( vgl. Oberflächenprogrammierung)</w:t>
       </w:r>
     </w:p>
     <w:tbl>
@@ -2697,10 +2606,7 @@
           </w:tcPr>
           <w:p>
             <w:r>
-              <w:t>L</w:t>
-            </w:r>
-            <w:r>
-              <w:t>istBox</w:t>
+              <w:t>ListBox</w:t>
             </w:r>
           </w:p>
         </w:tc>
@@ -2739,7 +2645,7 @@
       </w:tr>
       <w:tr>
         <w:trPr>
-          <w:trHeight w:val="401"/>
+          <w:trHeight w:val="210"/>
         </w:trPr>
         <w:tc>
           <w:tcPr>
@@ -2823,10 +2729,7 @@
           </w:tcPr>
           <w:p>
             <w:r>
-              <w:t>f</w:t>
-            </w:r>
-            <w:r>
-              <w:t>rm</w:t>
+              <w:t>frm</w:t>
             </w:r>
           </w:p>
         </w:tc>
@@ -2848,10 +2751,7 @@
           </w:tcPr>
           <w:p>
             <w:r>
-              <w:t>c</w:t>
-            </w:r>
-            <w:r>
-              <w:t>tl</w:t>
+              <w:t>ctl</w:t>
             </w:r>
           </w:p>
         </w:tc>
@@ -2901,11 +2801,11 @@
       <w:pPr>
         <w:pStyle w:val="berschrift1"/>
       </w:pPr>
-      <w:bookmarkStart w:id="9" w:name="_Toc468899132"/>
+      <w:bookmarkStart w:id="8" w:name="_Toc468899132"/>
       <w:r>
         <w:t>HTML</w:t>
       </w:r>
-      <w:bookmarkEnd w:id="9"/>
+      <w:bookmarkEnd w:id="8"/>
     </w:p>
     <w:p>
       <w:pPr>
@@ -2990,6 +2890,168 @@
         </w:rPr>
         <w:t>&lt;div id="footnote-collection"&gt;</w:t>
       </w:r>
+      <w:r>
+        <w:rPr>
+          <w:rFonts w:asciiTheme="minorHAnsi" w:eastAsiaTheme="minorHAnsi" w:hAnsiTheme="minorHAnsi" w:cstheme="minorBidi"/>
+          <w:sz w:val="22"/>
+          <w:szCs w:val="22"/>
+          <w:lang w:eastAsia="en-US"/>
+        </w:rPr>
+        <w:t xml:space="preserve"> </w:t>
+      </w:r>
+    </w:p>
+    <w:p>
+      <w:pPr>
+        <w:pStyle w:val="HTMLVorformatiert"/>
+        <w:shd w:val="clear" w:color="auto" w:fill="FFFBF0"/>
+        <w:spacing w:line="288" w:lineRule="atLeast"/>
+        <w:ind w:left="720"/>
+        <w:textAlignment w:val="top"/>
+        <w:rPr>
+          <w:rFonts w:asciiTheme="minorHAnsi" w:eastAsiaTheme="minorHAnsi" w:hAnsiTheme="minorHAnsi" w:cstheme="minorBidi"/>
+          <w:sz w:val="22"/>
+          <w:szCs w:val="22"/>
+          <w:lang w:eastAsia="en-US"/>
+        </w:rPr>
+      </w:pPr>
+      <w:r>
+        <w:rPr>
+          <w:rFonts w:asciiTheme="minorHAnsi" w:eastAsiaTheme="minorHAnsi" w:hAnsiTheme="minorHAnsi" w:cstheme="minorBidi"/>
+          <w:sz w:val="22"/>
+          <w:szCs w:val="22"/>
+          <w:lang w:eastAsia="en-US"/>
+        </w:rPr>
+        <w:t>&lt;button id=</w:t>
+      </w:r>
+      <w:r>
+        <w:rPr>
+          <w:rFonts w:asciiTheme="minorHAnsi" w:eastAsiaTheme="minorHAnsi" w:hAnsiTheme="minorHAnsi" w:cstheme="minorBidi"/>
+          <w:sz w:val="22"/>
+          <w:szCs w:val="22"/>
+          <w:lang w:eastAsia="en-US"/>
+        </w:rPr>
+        <w:t>"</w:t>
+      </w:r>
+      <w:r>
+        <w:rPr>
+          <w:rFonts w:asciiTheme="minorHAnsi" w:eastAsiaTheme="minorHAnsi" w:hAnsiTheme="minorHAnsi" w:cstheme="minorBidi"/>
+          <w:sz w:val="22"/>
+          <w:szCs w:val="22"/>
+          <w:lang w:eastAsia="en-US"/>
+        </w:rPr>
+        <w:t>btnOkay-form1</w:t>
+      </w:r>
+      <w:r>
+        <w:rPr>
+          <w:rFonts w:asciiTheme="minorHAnsi" w:eastAsiaTheme="minorHAnsi" w:hAnsiTheme="minorHAnsi" w:cstheme="minorBidi"/>
+          <w:sz w:val="22"/>
+          <w:szCs w:val="22"/>
+          <w:lang w:eastAsia="en-US"/>
+        </w:rPr>
+        <w:t>"</w:t>
+      </w:r>
+      <w:r>
+        <w:rPr>
+          <w:rFonts w:asciiTheme="minorHAnsi" w:eastAsiaTheme="minorHAnsi" w:hAnsiTheme="minorHAnsi" w:cstheme="minorBidi"/>
+          <w:sz w:val="22"/>
+          <w:szCs w:val="22"/>
+          <w:lang w:eastAsia="en-US"/>
+        </w:rPr>
+        <w:t>&gt;</w:t>
+      </w:r>
+    </w:p>
+    <w:p>
+      <w:pPr>
+        <w:pStyle w:val="HTMLVorformatiert"/>
+        <w:shd w:val="clear" w:color="auto" w:fill="FFFBF0"/>
+        <w:spacing w:line="288" w:lineRule="atLeast"/>
+        <w:ind w:left="720"/>
+        <w:textAlignment w:val="top"/>
+        <w:rPr>
+          <w:rFonts w:asciiTheme="minorHAnsi" w:eastAsiaTheme="minorHAnsi" w:hAnsiTheme="minorHAnsi" w:cstheme="minorBidi"/>
+          <w:sz w:val="22"/>
+          <w:szCs w:val="22"/>
+          <w:lang w:eastAsia="en-US"/>
+        </w:rPr>
+      </w:pPr>
+      <w:r>
+        <w:rPr>
+          <w:rFonts w:asciiTheme="minorHAnsi" w:eastAsiaTheme="minorHAnsi" w:hAnsiTheme="minorHAnsi" w:cstheme="minorBidi"/>
+          <w:sz w:val="22"/>
+          <w:szCs w:val="22"/>
+          <w:lang w:eastAsia="en-US"/>
+        </w:rPr>
+        <w:t>&lt;</w:t>
+      </w:r>
+      <w:r>
+        <w:rPr>
+          <w:rFonts w:asciiTheme="minorHAnsi" w:eastAsiaTheme="minorHAnsi" w:hAnsiTheme="minorHAnsi" w:cstheme="minorBidi"/>
+          <w:sz w:val="22"/>
+          <w:szCs w:val="22"/>
+          <w:lang w:eastAsia="en-US"/>
+        </w:rPr>
+        <w:t xml:space="preserve"> </w:t>
+      </w:r>
+      <w:r>
+        <w:rPr>
+          <w:rFonts w:asciiTheme="minorHAnsi" w:eastAsiaTheme="minorHAnsi" w:hAnsiTheme="minorHAnsi" w:cstheme="minorBidi"/>
+          <w:sz w:val="22"/>
+          <w:szCs w:val="22"/>
+          <w:lang w:eastAsia="en-US"/>
+        </w:rPr>
+        <w:t>button id=</w:t>
+      </w:r>
+      <w:r>
+        <w:rPr>
+          <w:rFonts w:asciiTheme="minorHAnsi" w:eastAsiaTheme="minorHAnsi" w:hAnsiTheme="minorHAnsi" w:cstheme="minorBidi"/>
+          <w:sz w:val="22"/>
+          <w:szCs w:val="22"/>
+          <w:lang w:eastAsia="en-US"/>
+        </w:rPr>
+        <w:t>"</w:t>
+      </w:r>
+      <w:r>
+        <w:rPr>
+          <w:rFonts w:asciiTheme="minorHAnsi" w:eastAsiaTheme="minorHAnsi" w:hAnsiTheme="minorHAnsi" w:cstheme="minorBidi"/>
+          <w:sz w:val="22"/>
+          <w:szCs w:val="22"/>
+          <w:lang w:eastAsia="en-US"/>
+        </w:rPr>
+        <w:t>btnOkay</w:t>
+      </w:r>
+      <w:r>
+        <w:rPr>
+          <w:rFonts w:asciiTheme="minorHAnsi" w:eastAsiaTheme="minorHAnsi" w:hAnsiTheme="minorHAnsi" w:cstheme="minorBidi"/>
+          <w:sz w:val="22"/>
+          <w:szCs w:val="22"/>
+          <w:lang w:eastAsia="en-US"/>
+        </w:rPr>
+        <w:t>"</w:t>
+      </w:r>
+      <w:r>
+        <w:rPr>
+          <w:rFonts w:asciiTheme="minorHAnsi" w:eastAsiaTheme="minorHAnsi" w:hAnsiTheme="minorHAnsi" w:cstheme="minorBidi"/>
+          <w:sz w:val="22"/>
+          <w:szCs w:val="22"/>
+          <w:lang w:eastAsia="en-US"/>
+        </w:rPr>
+        <w:t>&gt;</w:t>
+      </w:r>
+    </w:p>
+    <w:p>
+      <w:pPr>
+        <w:pStyle w:val="HTMLVorformatiert"/>
+        <w:shd w:val="clear" w:color="auto" w:fill="FFFBF0"/>
+        <w:spacing w:line="288" w:lineRule="atLeast"/>
+        <w:ind w:left="720"/>
+        <w:textAlignment w:val="top"/>
+        <w:rPr>
+          <w:rFonts w:asciiTheme="minorHAnsi" w:eastAsiaTheme="minorHAnsi" w:hAnsiTheme="minorHAnsi" w:cstheme="minorBidi"/>
+          <w:sz w:val="22"/>
+          <w:szCs w:val="22"/>
+          <w:lang w:eastAsia="en-US"/>
+        </w:rPr>
+      </w:pPr>
     </w:p>
     <w:p>
       <w:r>
@@ -3206,6 +3268,7 @@
         <w:rPr>
           <w:sz w:val="16"/>
         </w:rPr>
+        <w:lastRenderedPageBreak/>
         <w:t xml:space="preserve">                &lt;h1&gt;Name unserer Seite&lt;/h1&gt;</w:t>
       </w:r>
     </w:p>
@@ -3260,7 +3323,6 @@
         <w:rPr>
           <w:sz w:val="16"/>
         </w:rPr>
-        <w:lastRenderedPageBreak/>
         <w:t xml:space="preserve">             &lt;h2&gt;Navigation&lt;/h2&gt;</w:t>
       </w:r>
     </w:p>
@@ -3389,11 +3451,11 @@
       <w:pPr>
         <w:pStyle w:val="berschrift1"/>
       </w:pPr>
-      <w:bookmarkStart w:id="10" w:name="_Toc468899133"/>
+      <w:bookmarkStart w:id="9" w:name="_Toc468899133"/>
       <w:r>
         <w:t>CSS</w:t>
       </w:r>
-      <w:bookmarkEnd w:id="10"/>
+      <w:bookmarkEnd w:id="9"/>
     </w:p>
     <w:p>
       <w:pPr>
@@ -3404,7 +3466,7 @@
         </w:numPr>
       </w:pPr>
       <w:r>
-        <w:t>Nach jedem Block eine Leerzeile</w:t>
+        <w:t>Nach jedem Klassen/IDs eine Leerzeile</w:t>
       </w:r>
     </w:p>
     <w:p>
@@ -3428,7 +3490,7 @@
         </w:numPr>
       </w:pPr>
       <w:r>
-        <w:t xml:space="preserve">Zusammenhängende Blöcke untereinander </w:t>
+        <w:t>Zusammenhängende Klassen/IDs bei Beginn Kommentieren (mit 5 Strichen vorher/nachher kennzeichnen)</w:t>
       </w:r>
     </w:p>
     <w:p>
@@ -3440,7 +3502,7 @@
         </w:numPr>
       </w:pPr>
       <w:r>
-        <w:t>Zusammenhängende Blöcke bei Beginn Kommentieren</w:t>
+        <w:t xml:space="preserve">Zusammenhängende Klassen/IDs untereinander </w:t>
       </w:r>
     </w:p>
     <w:p>
@@ -3452,11 +3514,20 @@
         </w:numPr>
       </w:pPr>
       <w:r>
-        <w:t>Unverständliche/kompliziertere Blöcke kurz erklären/kommentieren</w:t>
+        <w:t xml:space="preserve">Unverständliche/kompliziertere </w:t>
+      </w:r>
+      <w:r>
+        <w:t xml:space="preserve">Klassen/IDs </w:t>
+      </w:r>
+      <w:r>
+        <w:t>kurz erklären/kommentieren</w:t>
       </w:r>
     </w:p>
     <w:p/>
-    <w:p/>
+    <w:p>
+      <w:bookmarkStart w:id="10" w:name="_GoBack"/>
+      <w:bookmarkEnd w:id="10"/>
+    </w:p>
     <w:sectPr>
       <w:pgSz w:w="11906" w:h="16838"/>
       <w:pgMar w:top="1417" w:right="1417" w:bottom="1134" w:left="1417" w:header="708" w:footer="708" w:gutter="0"/>
@@ -3468,7 +3539,7 @@
 </file>
 
 <file path=word/endnotes.xml><?xml version="1.0" encoding="utf-8"?>
-<w:endnotes xmlns:wpc="http://schemas.microsoft.com/office/word/2010/wordprocessingCanvas" xmlns:cx="http://schemas.microsoft.com/office/drawing/2014/chartex" xmlns:cx1="http://schemas.microsoft.com/office/drawing/2015/9/8/chartex" xmlns:cx2="http://schemas.microsoft.com/office/drawing/2015/10/21/chartex" xmlns:mc="http://schemas.openxmlformats.org/markup-compatibility/2006" xmlns:o="urn:schemas-microsoft-com:office:office" xmlns:r="http://schemas.openxmlformats.org/officeDocument/2006/relationships" xmlns:m="http://schemas.openxmlformats.org/officeDocument/2006/math" xmlns:v="urn:schemas-microsoft-com:vml" xmlns:wp14="http://schemas.microsoft.com/office/word/2010/wordprocessingDrawing" xmlns:wp="http://schemas.openxmlformats.org/drawingml/2006/wordprocessingDrawing" xmlns:w10="urn:schemas-microsoft-com:office:word" xmlns:w="http://schemas.openxmlformats.org/wordprocessingml/2006/main" xmlns:w14="http://schemas.microsoft.com/office/word/2010/wordml" xmlns:w15="http://schemas.microsoft.com/office/word/2012/wordml" xmlns:w16se="http://schemas.microsoft.com/office/word/2015/wordml/symex" xmlns:wpg="http://schemas.microsoft.com/office/word/2010/wordprocessingGroup" xmlns:wpi="http://schemas.microsoft.com/office/word/2010/wordprocessingInk" xmlns:wne="http://schemas.microsoft.com/office/word/2006/wordml" xmlns:wps="http://schemas.microsoft.com/office/word/2010/wordprocessingShape" mc:Ignorable="w14 w15 w16se wp14">
+<w:endnotes xmlns:wpc="http://schemas.microsoft.com/office/word/2010/wordprocessingCanvas" xmlns:mc="http://schemas.openxmlformats.org/markup-compatibility/2006" xmlns:o="urn:schemas-microsoft-com:office:office" xmlns:r="http://schemas.openxmlformats.org/officeDocument/2006/relationships" xmlns:m="http://schemas.openxmlformats.org/officeDocument/2006/math" xmlns:v="urn:schemas-microsoft-com:vml" xmlns:wp14="http://schemas.microsoft.com/office/word/2010/wordprocessingDrawing" xmlns:wp="http://schemas.openxmlformats.org/drawingml/2006/wordprocessingDrawing" xmlns:w10="urn:schemas-microsoft-com:office:word" xmlns:w="http://schemas.openxmlformats.org/wordprocessingml/2006/main" xmlns:w14="http://schemas.microsoft.com/office/word/2010/wordml" xmlns:w15="http://schemas.microsoft.com/office/word/2012/wordml" xmlns:wpg="http://schemas.microsoft.com/office/word/2010/wordprocessingGroup" xmlns:wpi="http://schemas.microsoft.com/office/word/2010/wordprocessingInk" xmlns:wne="http://schemas.microsoft.com/office/word/2006/wordml" xmlns:wps="http://schemas.microsoft.com/office/word/2010/wordprocessingShape" mc:Ignorable="w14 w15 wp14">
   <w:endnote w:type="separator" w:id="-1">
     <w:p>
       <w:pPr>
@@ -3493,7 +3564,7 @@
 </file>
 
 <file path=word/footnotes.xml><?xml version="1.0" encoding="utf-8"?>
-<w:footnotes xmlns:wpc="http://schemas.microsoft.com/office/word/2010/wordprocessingCanvas" xmlns:cx="http://schemas.microsoft.com/office/drawing/2014/chartex" xmlns:cx1="http://schemas.microsoft.com/office/drawing/2015/9/8/chartex" xmlns:cx2="http://schemas.microsoft.com/office/drawing/2015/10/21/chartex" xmlns:mc="http://schemas.openxmlformats.org/markup-compatibility/2006" xmlns:o="urn:schemas-microsoft-com:office:office" xmlns:r="http://schemas.openxmlformats.org/officeDocument/2006/relationships" xmlns:m="http://schemas.openxmlformats.org/officeDocument/2006/math" xmlns:v="urn:schemas-microsoft-com:vml" xmlns:wp14="http://schemas.microsoft.com/office/word/2010/wordprocessingDrawing" xmlns:wp="http://schemas.openxmlformats.org/drawingml/2006/wordprocessingDrawing" xmlns:w10="urn:schemas-microsoft-com:office:word" xmlns:w="http://schemas.openxmlformats.org/wordprocessingml/2006/main" xmlns:w14="http://schemas.microsoft.com/office/word/2010/wordml" xmlns:w15="http://schemas.microsoft.com/office/word/2012/wordml" xmlns:w16se="http://schemas.microsoft.com/office/word/2015/wordml/symex" xmlns:wpg="http://schemas.microsoft.com/office/word/2010/wordprocessingGroup" xmlns:wpi="http://schemas.microsoft.com/office/word/2010/wordprocessingInk" xmlns:wne="http://schemas.microsoft.com/office/word/2006/wordml" xmlns:wps="http://schemas.microsoft.com/office/word/2010/wordprocessingShape" mc:Ignorable="w14 w15 w16se wp14">
+<w:footnotes xmlns:wpc="http://schemas.microsoft.com/office/word/2010/wordprocessingCanvas" xmlns:mc="http://schemas.openxmlformats.org/markup-compatibility/2006" xmlns:o="urn:schemas-microsoft-com:office:office" xmlns:r="http://schemas.openxmlformats.org/officeDocument/2006/relationships" xmlns:m="http://schemas.openxmlformats.org/officeDocument/2006/math" xmlns:v="urn:schemas-microsoft-com:vml" xmlns:wp14="http://schemas.microsoft.com/office/word/2010/wordprocessingDrawing" xmlns:wp="http://schemas.openxmlformats.org/drawingml/2006/wordprocessingDrawing" xmlns:w10="urn:schemas-microsoft-com:office:word" xmlns:w="http://schemas.openxmlformats.org/wordprocessingml/2006/main" xmlns:w14="http://schemas.microsoft.com/office/word/2010/wordml" xmlns:w15="http://schemas.microsoft.com/office/word/2012/wordml" xmlns:wpg="http://schemas.microsoft.com/office/word/2010/wordprocessingGroup" xmlns:wpi="http://schemas.microsoft.com/office/word/2010/wordprocessingInk" xmlns:wne="http://schemas.microsoft.com/office/word/2006/wordml" xmlns:wps="http://schemas.microsoft.com/office/word/2010/wordprocessingShape" mc:Ignorable="w14 w15 wp14">
   <w:footnote w:type="separator" w:id="-1">
     <w:p>
       <w:pPr>
@@ -3518,7 +3589,7 @@
 </file>
 
 <file path=word/numbering.xml><?xml version="1.0" encoding="utf-8"?>
-<w:numbering xmlns:wpc="http://schemas.microsoft.com/office/word/2010/wordprocessingCanvas" xmlns:cx="http://schemas.microsoft.com/office/drawing/2014/chartex" xmlns:cx1="http://schemas.microsoft.com/office/drawing/2015/9/8/chartex" xmlns:cx2="http://schemas.microsoft.com/office/drawing/2015/10/21/chartex" xmlns:mc="http://schemas.openxmlformats.org/markup-compatibility/2006" xmlns:o="urn:schemas-microsoft-com:office:office" xmlns:r="http://schemas.openxmlformats.org/officeDocument/2006/relationships" xmlns:m="http://schemas.openxmlformats.org/officeDocument/2006/math" xmlns:v="urn:schemas-microsoft-com:vml" xmlns:wp14="http://schemas.microsoft.com/office/word/2010/wordprocessingDrawing" xmlns:wp="http://schemas.openxmlformats.org/drawingml/2006/wordprocessingDrawing" xmlns:w10="urn:schemas-microsoft-com:office:word" xmlns:w="http://schemas.openxmlformats.org/wordprocessingml/2006/main" xmlns:w14="http://schemas.microsoft.com/office/word/2010/wordml" xmlns:w15="http://schemas.microsoft.com/office/word/2012/wordml" xmlns:w16se="http://schemas.microsoft.com/office/word/2015/wordml/symex" xmlns:wpg="http://schemas.microsoft.com/office/word/2010/wordprocessingGroup" xmlns:wpi="http://schemas.microsoft.com/office/word/2010/wordprocessingInk" xmlns:wne="http://schemas.microsoft.com/office/word/2006/wordml" xmlns:wps="http://schemas.microsoft.com/office/word/2010/wordprocessingShape" mc:Ignorable="w14 w15 w16se wp14">
+<w:numbering xmlns:wpc="http://schemas.microsoft.com/office/word/2010/wordprocessingCanvas" xmlns:mc="http://schemas.openxmlformats.org/markup-compatibility/2006" xmlns:o="urn:schemas-microsoft-com:office:office" xmlns:r="http://schemas.openxmlformats.org/officeDocument/2006/relationships" xmlns:m="http://schemas.openxmlformats.org/officeDocument/2006/math" xmlns:v="urn:schemas-microsoft-com:vml" xmlns:wp14="http://schemas.microsoft.com/office/word/2010/wordprocessingDrawing" xmlns:wp="http://schemas.openxmlformats.org/drawingml/2006/wordprocessingDrawing" xmlns:w10="urn:schemas-microsoft-com:office:word" xmlns:w="http://schemas.openxmlformats.org/wordprocessingml/2006/main" xmlns:w14="http://schemas.microsoft.com/office/word/2010/wordml" xmlns:w15="http://schemas.microsoft.com/office/word/2012/wordml" xmlns:wpg="http://schemas.microsoft.com/office/word/2010/wordprocessingGroup" xmlns:wpi="http://schemas.microsoft.com/office/word/2010/wordprocessingInk" xmlns:wne="http://schemas.microsoft.com/office/word/2006/wordml" xmlns:wps="http://schemas.microsoft.com/office/word/2010/wordprocessingShape" mc:Ignorable="w14 w15 wp14">
   <w:abstractNum w:abstractNumId="0" w15:restartNumberingAfterBreak="0">
     <w:nsid w:val="68D45558"/>
     <w:multiLevelType w:val="hybridMultilevel"/>
@@ -3870,7 +3941,7 @@
 </file>
 
 <file path=word/styles.xml><?xml version="1.0" encoding="utf-8"?>
-<w:styles xmlns:mc="http://schemas.openxmlformats.org/markup-compatibility/2006" xmlns:r="http://schemas.openxmlformats.org/officeDocument/2006/relationships" xmlns:w="http://schemas.openxmlformats.org/wordprocessingml/2006/main" xmlns:w14="http://schemas.microsoft.com/office/word/2010/wordml" xmlns:w15="http://schemas.microsoft.com/office/word/2012/wordml" xmlns:w16se="http://schemas.microsoft.com/office/word/2015/wordml/symex" mc:Ignorable="w14 w15 w16se">
+<w:styles xmlns:mc="http://schemas.openxmlformats.org/markup-compatibility/2006" xmlns:r="http://schemas.openxmlformats.org/officeDocument/2006/relationships" xmlns:w="http://schemas.openxmlformats.org/wordprocessingml/2006/main" xmlns:w14="http://schemas.microsoft.com/office/word/2010/wordml" xmlns:w15="http://schemas.microsoft.com/office/word/2012/wordml" mc:Ignorable="w14 w15">
   <w:docDefaults>
     <w:rPrDefault>
       <w:rPr>
@@ -3886,7 +3957,7 @@
       </w:pPr>
     </w:pPrDefault>
   </w:docDefaults>
-  <w:latentStyles w:defLockedState="0" w:defUIPriority="99" w:defSemiHidden="0" w:defUnhideWhenUsed="0" w:defQFormat="0" w:count="372">
+  <w:latentStyles w:defLockedState="0" w:defUIPriority="99" w:defSemiHidden="0" w:defUnhideWhenUsed="0" w:defQFormat="0" w:count="371">
     <w:lsdException w:name="Normal" w:uiPriority="0" w:qFormat="1"/>
     <w:lsdException w:name="heading 1" w:uiPriority="9" w:qFormat="1"/>
     <w:lsdException w:name="heading 2" w:semiHidden="1" w:uiPriority="9" w:unhideWhenUsed="1" w:qFormat="1"/>
@@ -4258,11 +4329,11 @@
     <w:lsdException w:name="List Table 5 Dark Accent 6" w:uiPriority="50"/>
     <w:lsdException w:name="List Table 6 Colorful Accent 6" w:uiPriority="51"/>
     <w:lsdException w:name="List Table 7 Colorful Accent 6" w:uiPriority="52"/>
-    <w:lsdException w:name="Mention" w:semiHidden="1" w:unhideWhenUsed="1"/>
   </w:latentStyles>
   <w:style w:type="paragraph" w:default="1" w:styleId="Standard">
     <w:name w:val="Normal"/>
     <w:qFormat/>
+    <w:rsid w:val="00336C57"/>
   </w:style>
   <w:style w:type="paragraph" w:styleId="berschrift1">
     <w:name w:val="heading 1"/>
@@ -4490,7 +4561,7 @@
       <w:szCs w:val="20"/>
     </w:rPr>
   </w:style>
-  <w:style w:type="character" w:styleId="BesuchterLink">
+  <w:style w:type="character" w:styleId="BesuchterHyperlink">
     <w:name w:val="FollowedHyperlink"/>
     <w:basedOn w:val="Absatz-Standardschriftart"/>
     <w:uiPriority w:val="99"/>
@@ -4925,7 +4996,7 @@
 </file>
 
 <file path=customXml/itemProps1.xml><?xml version="1.0" encoding="utf-8"?>
-<ds:datastoreItem xmlns:ds="http://schemas.openxmlformats.org/officeDocument/2006/customXml" ds:itemID="{4B03F170-102A-4E0C-9DA1-859240BB5050}">
+<ds:datastoreItem xmlns:ds="http://schemas.openxmlformats.org/officeDocument/2006/customXml" ds:itemID="{79E02AE3-1662-4184-80C5-8E6A864F83B2}">
   <ds:schemaRefs>
     <ds:schemaRef ds:uri="http://schemas.openxmlformats.org/officeDocument/2006/bibliography"/>
   </ds:schemaRefs>

</xml_diff>

<commit_message>
#11 Offenes Word-Dokument gelöscht, Benennung bei public / private Funktionen angepasst und PDF erstellt
</commit_message>
<xml_diff>
--- a/Spezifikationen/Codierrichtlinien_cms.docx
+++ b/Spezifikationen/Codierrichtlinien_cms.docx
@@ -1,6 +1,6 @@
 
 <file path=word/document.xml><?xml version="1.0" encoding="utf-8"?>
-<w:document xmlns:wpc="http://schemas.microsoft.com/office/word/2010/wordprocessingCanvas" xmlns:mc="http://schemas.openxmlformats.org/markup-compatibility/2006" xmlns:o="urn:schemas-microsoft-com:office:office" xmlns:r="http://schemas.openxmlformats.org/officeDocument/2006/relationships" xmlns:m="http://schemas.openxmlformats.org/officeDocument/2006/math" xmlns:v="urn:schemas-microsoft-com:vml" xmlns:wp14="http://schemas.microsoft.com/office/word/2010/wordprocessingDrawing" xmlns:wp="http://schemas.openxmlformats.org/drawingml/2006/wordprocessingDrawing" xmlns:w10="urn:schemas-microsoft-com:office:word" xmlns:w="http://schemas.openxmlformats.org/wordprocessingml/2006/main" xmlns:w14="http://schemas.microsoft.com/office/word/2010/wordml" xmlns:w15="http://schemas.microsoft.com/office/word/2012/wordml" xmlns:wpg="http://schemas.microsoft.com/office/word/2010/wordprocessingGroup" xmlns:wpi="http://schemas.microsoft.com/office/word/2010/wordprocessingInk" xmlns:wne="http://schemas.microsoft.com/office/word/2006/wordml" xmlns:wps="http://schemas.microsoft.com/office/word/2010/wordprocessingShape" mc:Ignorable="w14 w15 wp14">
+<w:document xmlns:wpc="http://schemas.microsoft.com/office/word/2010/wordprocessingCanvas" xmlns:mc="http://schemas.openxmlformats.org/markup-compatibility/2006" xmlns:o="urn:schemas-microsoft-com:office:office" xmlns:r="http://schemas.openxmlformats.org/officeDocument/2006/relationships" xmlns:m="http://schemas.openxmlformats.org/officeDocument/2006/math" xmlns:v="urn:schemas-microsoft-com:vml" xmlns:wp14="http://schemas.microsoft.com/office/word/2010/wordprocessingDrawing" xmlns:wp="http://schemas.openxmlformats.org/drawingml/2006/wordprocessingDrawing" xmlns:w10="urn:schemas-microsoft-com:office:word" xmlns:w="http://schemas.openxmlformats.org/wordprocessingml/2006/main" xmlns:w14="http://schemas.microsoft.com/office/word/2010/wordml" xmlns:wpg="http://schemas.microsoft.com/office/word/2010/wordprocessingGroup" xmlns:wpi="http://schemas.microsoft.com/office/word/2010/wordprocessingInk" xmlns:wne="http://schemas.microsoft.com/office/word/2006/wordml" xmlns:wps="http://schemas.microsoft.com/office/word/2010/wordprocessingShape" mc:Ignorable="w14 wp14">
   <w:body>
     <w:p>
       <w:pPr>
@@ -12,6 +12,7 @@
           <w:u w:val="single"/>
         </w:rPr>
       </w:pPr>
+      <w:proofErr w:type="spellStart"/>
       <w:r>
         <w:rPr>
           <w:b/>
@@ -19,7 +20,17 @@
           <w:szCs w:val="32"/>
           <w:u w:val="single"/>
         </w:rPr>
-        <w:t>Kodierrichtlinien für das Projekt Amberg</w:t>
+        <w:t>Kodierrichtlinien</w:t>
+      </w:r>
+      <w:proofErr w:type="spellEnd"/>
+      <w:r>
+        <w:rPr>
+          <w:b/>
+          <w:sz w:val="32"/>
+          <w:szCs w:val="32"/>
+          <w:u w:val="single"/>
+        </w:rPr>
+        <w:t xml:space="preserve"> für das Projekt Amberg</w:t>
       </w:r>
     </w:p>
     <w:sdt>
@@ -799,18 +810,44 @@
       </w:r>
     </w:p>
     <w:p>
-      <w:r>
-        <w:t>Codiersprache : Englisch</w:t>
-      </w:r>
-    </w:p>
-    <w:p>
-      <w:r>
-        <w:t>Entwicklungsumgebung : frei wählbar (Atom, Notepad ++, …)</w:t>
-      </w:r>
-    </w:p>
-    <w:p>
-      <w:r>
-        <w:t xml:space="preserve">Server: xampp – phpmyadmin </w:t>
+      <w:proofErr w:type="spellStart"/>
+      <w:r>
+        <w:t>Codiersprache</w:t>
+      </w:r>
+      <w:proofErr w:type="spellEnd"/>
+      <w:r>
+        <w:t xml:space="preserve"> : Englisch</w:t>
+      </w:r>
+    </w:p>
+    <w:p>
+      <w:proofErr w:type="gramStart"/>
+      <w:r>
+        <w:t>Entwicklungsumgebung :</w:t>
+      </w:r>
+      <w:proofErr w:type="gramEnd"/>
+      <w:r>
+        <w:t xml:space="preserve"> frei wählbar (Atom, Notepad ++, …)</w:t>
+      </w:r>
+    </w:p>
+    <w:p>
+      <w:r>
+        <w:t xml:space="preserve">Server: </w:t>
+      </w:r>
+      <w:proofErr w:type="spellStart"/>
+      <w:r>
+        <w:t>xampp</w:t>
+      </w:r>
+      <w:proofErr w:type="spellEnd"/>
+      <w:r>
+        <w:t xml:space="preserve"> – </w:t>
+      </w:r>
+      <w:proofErr w:type="spellStart"/>
+      <w:r>
+        <w:t>phpmyadmin</w:t>
+      </w:r>
+      <w:proofErr w:type="spellEnd"/>
+      <w:r>
+        <w:t xml:space="preserve"> </w:t>
       </w:r>
     </w:p>
     <w:p>
@@ -849,6 +886,7 @@
           <w:lang w:val="en-US"/>
         </w:rPr>
       </w:pPr>
+      <w:proofErr w:type="gramStart"/>
       <w:r>
         <w:rPr>
           <w:color w:val="0000FF"/>
@@ -857,6 +895,7 @@
         </w:rPr>
         <w:t>private</w:t>
       </w:r>
+      <w:proofErr w:type="gramEnd"/>
       <w:r>
         <w:rPr>
           <w:highlight w:val="white"/>
@@ -877,7 +916,23 @@
           <w:highlight w:val="white"/>
           <w:lang w:val="en-US"/>
         </w:rPr>
-        <w:t xml:space="preserve"> line_Changed(</w:t>
+        <w:t xml:space="preserve"> </w:t>
+      </w:r>
+      <w:proofErr w:type="spellStart"/>
+      <w:r>
+        <w:rPr>
+          <w:highlight w:val="white"/>
+          <w:lang w:val="en-US"/>
+        </w:rPr>
+        <w:t>line_Changed</w:t>
+      </w:r>
+      <w:proofErr w:type="spellEnd"/>
+      <w:r>
+        <w:rPr>
+          <w:highlight w:val="white"/>
+          <w:lang w:val="en-US"/>
+        </w:rPr>
+        <w:t>(</w:t>
       </w:r>
       <w:r>
         <w:rPr>
@@ -894,6 +949,7 @@
         </w:rPr>
         <w:t xml:space="preserve"> sender, </w:t>
       </w:r>
+      <w:proofErr w:type="spellStart"/>
       <w:r>
         <w:rPr>
           <w:color w:val="2B91AF"/>
@@ -902,6 +958,7 @@
         </w:rPr>
         <w:t>EventArgs</w:t>
       </w:r>
+      <w:proofErr w:type="spellEnd"/>
       <w:r>
         <w:rPr>
           <w:highlight w:val="white"/>
@@ -916,12 +973,14 @@
         <w:ind w:left="708"/>
         <w:rPr>
           <w:b/>
+          <w:lang w:val="en-US"/>
         </w:rPr>
       </w:pPr>
       <w:r>
         <w:rPr>
           <w:b/>
           <w:highlight w:val="white"/>
+          <w:lang w:val="en-US"/>
         </w:rPr>
         <w:t>{</w:t>
       </w:r>
@@ -932,11 +991,13 @@
         <w:ind w:left="708"/>
         <w:rPr>
           <w:b/>
+          <w:lang w:val="en-US"/>
         </w:rPr>
       </w:pPr>
       <w:r>
         <w:rPr>
           <w:b/>
+          <w:lang w:val="en-US"/>
         </w:rPr>
         <w:t>}</w:t>
       </w:r>
@@ -947,6 +1008,7 @@
         <w:ind w:left="708"/>
         <w:rPr>
           <w:b/>
+          <w:lang w:val="en-US"/>
         </w:rPr>
       </w:pPr>
     </w:p>
@@ -959,6 +1021,7 @@
           <w:lang w:val="en-US"/>
         </w:rPr>
       </w:pPr>
+      <w:proofErr w:type="gramStart"/>
       <w:r>
         <w:rPr>
           <w:color w:val="0000FF"/>
@@ -967,6 +1030,7 @@
         </w:rPr>
         <w:t>private</w:t>
       </w:r>
+      <w:proofErr w:type="gramEnd"/>
       <w:r>
         <w:rPr>
           <w:highlight w:val="white"/>
@@ -987,7 +1051,23 @@
           <w:highlight w:val="white"/>
           <w:lang w:val="en-US"/>
         </w:rPr>
-        <w:t xml:space="preserve"> line_Changed(</w:t>
+        <w:t xml:space="preserve"> </w:t>
+      </w:r>
+      <w:proofErr w:type="spellStart"/>
+      <w:r>
+        <w:rPr>
+          <w:highlight w:val="white"/>
+          <w:lang w:val="en-US"/>
+        </w:rPr>
+        <w:t>line_Changed</w:t>
+      </w:r>
+      <w:proofErr w:type="spellEnd"/>
+      <w:r>
+        <w:rPr>
+          <w:highlight w:val="white"/>
+          <w:lang w:val="en-US"/>
+        </w:rPr>
+        <w:t>(</w:t>
       </w:r>
       <w:r>
         <w:rPr>
@@ -1004,6 +1084,7 @@
         </w:rPr>
         <w:t xml:space="preserve"> sender, </w:t>
       </w:r>
+      <w:proofErr w:type="spellStart"/>
       <w:r>
         <w:rPr>
           <w:color w:val="2B91AF"/>
@@ -1012,6 +1093,7 @@
         </w:rPr>
         <w:t>EventArgs</w:t>
       </w:r>
+      <w:proofErr w:type="spellEnd"/>
       <w:r>
         <w:rPr>
           <w:highlight w:val="white"/>
@@ -1023,6 +1105,7 @@
         <w:rPr>
           <w:b/>
           <w:highlight w:val="white"/>
+          <w:lang w:val="en-US"/>
         </w:rPr>
         <w:t>{</w:t>
       </w:r>
@@ -1166,7 +1249,6 @@
           <w:color w:val="000000"/>
           <w:sz w:val="19"/>
           <w:szCs w:val="19"/>
-          <w:lang w:val="en-US"/>
         </w:rPr>
       </w:pPr>
       <w:r>
@@ -1225,8 +1307,13 @@
         <w:pStyle w:val="berschrift2"/>
       </w:pPr>
       <w:bookmarkStart w:id="5" w:name="_Toc468899129"/>
-      <w:r>
-        <w:t>Camel Case</w:t>
+      <w:proofErr w:type="spellStart"/>
+      <w:r>
+        <w:t>Camel</w:t>
+      </w:r>
+      <w:proofErr w:type="spellEnd"/>
+      <w:r>
+        <w:t xml:space="preserve"> Case</w:t>
       </w:r>
       <w:bookmarkEnd w:id="5"/>
     </w:p>
@@ -1236,9 +1323,19 @@
       </w:r>
     </w:p>
     <w:p>
-      <w:r>
-        <w:t>zB. backColor</w:t>
-      </w:r>
+      <w:proofErr w:type="spellStart"/>
+      <w:r>
+        <w:t>zB</w:t>
+      </w:r>
+      <w:proofErr w:type="spellEnd"/>
+      <w:r>
+        <w:t xml:space="preserve">. </w:t>
+      </w:r>
+      <w:proofErr w:type="spellStart"/>
+      <w:r>
+        <w:t>backColor</w:t>
+      </w:r>
+      <w:proofErr w:type="spellEnd"/>
     </w:p>
     <w:p>
       <w:pPr>
@@ -1256,15 +1353,25 @@
       </w:r>
     </w:p>
     <w:p>
-      <w:r>
-        <w:t>zB. BackColor</w:t>
-      </w:r>
+      <w:proofErr w:type="spellStart"/>
+      <w:r>
+        <w:t>zB</w:t>
+      </w:r>
+      <w:proofErr w:type="spellEnd"/>
+      <w:r>
+        <w:t xml:space="preserve">. </w:t>
+      </w:r>
+      <w:proofErr w:type="spellStart"/>
+      <w:r>
+        <w:t>BackColor</w:t>
+      </w:r>
+      <w:proofErr w:type="spellEnd"/>
     </w:p>
     <w:p>
       <w:r>
         <w:t>(</w:t>
       </w:r>
-      <w:hyperlink r:id="rId8" w:history="1">
+      <w:hyperlink r:id="rId9" w:history="1">
         <w:r>
           <w:rPr>
             <w:rStyle w:val="Hyperlink"/>
@@ -1371,6 +1478,7 @@
                 <w:lang w:eastAsia="de-DE"/>
               </w:rPr>
             </w:pPr>
+            <w:proofErr w:type="spellStart"/>
             <w:r>
               <w:rPr>
                 <w:rFonts w:ascii="Courier New" w:eastAsia="Times New Roman" w:hAnsi="Courier New" w:cs="Courier New"/>
@@ -1383,6 +1491,7 @@
               </w:rPr>
               <w:t>public</w:t>
             </w:r>
+            <w:proofErr w:type="spellEnd"/>
             <w:r>
               <w:rPr>
                 <w:rFonts w:ascii="Courier New" w:eastAsia="Times New Roman" w:hAnsi="Courier New" w:cs="Courier New"/>
@@ -1393,6 +1502,7 @@
               </w:rPr>
               <w:t xml:space="preserve"> </w:t>
             </w:r>
+            <w:proofErr w:type="spellStart"/>
             <w:r>
               <w:rPr>
                 <w:rFonts w:ascii="Courier New" w:eastAsia="Times New Roman" w:hAnsi="Courier New" w:cs="Courier New"/>
@@ -1403,6 +1513,7 @@
               </w:rPr>
               <w:t>class</w:t>
             </w:r>
+            <w:proofErr w:type="spellEnd"/>
             <w:r>
               <w:rPr>
                 <w:rFonts w:ascii="Courier New" w:eastAsia="Times New Roman" w:hAnsi="Courier New" w:cs="Courier New"/>
@@ -1411,7 +1522,29 @@
                 <w:szCs w:val="20"/>
                 <w:lang w:eastAsia="de-DE"/>
               </w:rPr>
-              <w:t xml:space="preserve"> StreamReader </w:t>
+              <w:t xml:space="preserve"> </w:t>
+            </w:r>
+            <w:proofErr w:type="spellStart"/>
+            <w:r>
+              <w:rPr>
+                <w:rFonts w:ascii="Courier New" w:eastAsia="Times New Roman" w:hAnsi="Courier New" w:cs="Courier New"/>
+                <w:color w:val="000000"/>
+                <w:sz w:val="20"/>
+                <w:szCs w:val="20"/>
+                <w:lang w:eastAsia="de-DE"/>
+              </w:rPr>
+              <w:t>StreamReader</w:t>
+            </w:r>
+            <w:proofErr w:type="spellEnd"/>
+            <w:r>
+              <w:rPr>
+                <w:rFonts w:ascii="Courier New" w:eastAsia="Times New Roman" w:hAnsi="Courier New" w:cs="Courier New"/>
+                <w:color w:val="000000"/>
+                <w:sz w:val="20"/>
+                <w:szCs w:val="20"/>
+                <w:lang w:eastAsia="de-DE"/>
+              </w:rPr>
+              <w:t xml:space="preserve"> </w:t>
             </w:r>
           </w:p>
         </w:tc>
@@ -1462,6 +1595,7 @@
                 <w:lang w:eastAsia="de-DE"/>
               </w:rPr>
             </w:pPr>
+            <w:proofErr w:type="spellStart"/>
             <w:r>
               <w:rPr>
                 <w:rFonts w:ascii="Courier New" w:eastAsia="Times New Roman" w:hAnsi="Courier New" w:cs="Courier New"/>
@@ -1474,6 +1608,7 @@
               </w:rPr>
               <w:t>public</w:t>
             </w:r>
+            <w:proofErr w:type="spellEnd"/>
             <w:r>
               <w:rPr>
                 <w:rFonts w:ascii="Courier New" w:eastAsia="Times New Roman" w:hAnsi="Courier New" w:cs="Courier New"/>
@@ -1484,6 +1619,7 @@
               </w:rPr>
               <w:t xml:space="preserve"> </w:t>
             </w:r>
+            <w:proofErr w:type="spellStart"/>
             <w:r>
               <w:rPr>
                 <w:rFonts w:ascii="Courier New" w:eastAsia="Times New Roman" w:hAnsi="Courier New" w:cs="Courier New"/>
@@ -1496,6 +1632,7 @@
               </w:rPr>
               <w:t>interface</w:t>
             </w:r>
+            <w:proofErr w:type="spellEnd"/>
             <w:r>
               <w:rPr>
                 <w:rFonts w:ascii="Courier New" w:eastAsia="Times New Roman" w:hAnsi="Courier New" w:cs="Courier New"/>
@@ -1504,8 +1641,20 @@
                 <w:szCs w:val="20"/>
                 <w:lang w:eastAsia="de-DE"/>
               </w:rPr>
-              <w:t xml:space="preserve"> IEnumerable</w:t>
-            </w:r>
+              <w:t xml:space="preserve"> </w:t>
+            </w:r>
+            <w:proofErr w:type="spellStart"/>
+            <w:r>
+              <w:rPr>
+                <w:rFonts w:ascii="Courier New" w:eastAsia="Times New Roman" w:hAnsi="Courier New" w:cs="Courier New"/>
+                <w:color w:val="000000"/>
+                <w:sz w:val="20"/>
+                <w:szCs w:val="20"/>
+                <w:lang w:eastAsia="de-DE"/>
+              </w:rPr>
+              <w:t>IEnumerable</w:t>
+            </w:r>
+            <w:proofErr w:type="spellEnd"/>
           </w:p>
         </w:tc>
       </w:tr>
@@ -1547,6 +1696,7 @@
                 <w:lang w:eastAsia="de-DE"/>
               </w:rPr>
             </w:pPr>
+            <w:proofErr w:type="spellStart"/>
             <w:r>
               <w:rPr>
                 <w:rFonts w:ascii="Courier New" w:eastAsia="Times New Roman" w:hAnsi="Courier New" w:cs="Courier New"/>
@@ -1559,6 +1709,7 @@
               </w:rPr>
               <w:t>namespace</w:t>
             </w:r>
+            <w:proofErr w:type="spellEnd"/>
             <w:r>
               <w:rPr>
                 <w:rFonts w:ascii="Courier New" w:eastAsia="Times New Roman" w:hAnsi="Courier New" w:cs="Courier New"/>
@@ -1567,7 +1718,18 @@
                 <w:szCs w:val="20"/>
                 <w:lang w:eastAsia="de-DE"/>
               </w:rPr>
-              <w:t xml:space="preserve"> System</w:t>
+              <w:t xml:space="preserve"> </w:t>
+            </w:r>
+            <w:proofErr w:type="spellStart"/>
+            <w:r>
+              <w:rPr>
+                <w:rFonts w:ascii="Courier New" w:eastAsia="Times New Roman" w:hAnsi="Courier New" w:cs="Courier New"/>
+                <w:color w:val="000000"/>
+                <w:sz w:val="20"/>
+                <w:szCs w:val="20"/>
+                <w:lang w:eastAsia="de-DE"/>
+              </w:rPr>
+              <w:t>System</w:t>
             </w:r>
             <w:r>
               <w:rPr>
@@ -1591,6 +1753,7 @@
               </w:rPr>
               <w:t>Security</w:t>
             </w:r>
+            <w:proofErr w:type="spellEnd"/>
           </w:p>
         </w:tc>
       </w:tr>
@@ -1610,12 +1773,37 @@
             <w:tcW w:w="3021" w:type="dxa"/>
           </w:tcPr>
           <w:p>
-            <w:r>
+            <w:pPr>
               <w:rPr>
                 <w:b/>
-              </w:rPr>
-              <w:t>Pascal Case</w:t>
-            </w:r>
+                <w:lang w:val="en-US"/>
+              </w:rPr>
+            </w:pPr>
+            <w:r>
+              <w:rPr>
+                <w:b/>
+                <w:lang w:val="en-US"/>
+              </w:rPr>
+              <w:t xml:space="preserve">public =&gt; Pascal Case </w:t>
+            </w:r>
+          </w:p>
+          <w:p>
+            <w:r>
+              <w:rPr>
+                <w:b/>
+                <w:lang w:val="en-US"/>
+              </w:rPr>
+              <w:t xml:space="preserve">private =&gt; </w:t>
+            </w:r>
+            <w:proofErr w:type="spellStart"/>
+            <w:r>
+              <w:rPr>
+                <w:b/>
+                <w:lang w:val="en-US"/>
+              </w:rPr>
+              <w:t>CamelCase</w:t>
+            </w:r>
+            <w:proofErr w:type="spellEnd"/>
           </w:p>
         </w:tc>
         <w:tc>
@@ -1626,6 +1814,176 @@
             <w:pPr>
               <w:shd w:val="clear" w:color="auto" w:fill="FFFFFF"/>
               <w:rPr>
+                <w:rFonts w:ascii="Courier New" w:eastAsia="Times New Roman" w:hAnsi="Courier New" w:cs="Courier New"/>
+                <w:color w:val="000000"/>
+                <w:sz w:val="20"/>
+                <w:szCs w:val="20"/>
+                <w:lang w:eastAsia="de-DE"/>
+              </w:rPr>
+            </w:pPr>
+            <w:proofErr w:type="spellStart"/>
+            <w:r>
+              <w:rPr>
+                <w:rFonts w:ascii="Courier New" w:eastAsia="Times New Roman" w:hAnsi="Courier New" w:cs="Courier New"/>
+                <w:color w:val="0000FF"/>
+                <w:sz w:val="20"/>
+                <w:szCs w:val="20"/>
+                <w:lang w:eastAsia="de-DE"/>
+              </w:rPr>
+              <w:t>public</w:t>
+            </w:r>
+            <w:proofErr w:type="spellEnd"/>
+            <w:r>
+              <w:rPr>
+                <w:rFonts w:ascii="Courier New" w:eastAsia="Times New Roman" w:hAnsi="Courier New" w:cs="Courier New"/>
+                <w:color w:val="0000FF"/>
+                <w:sz w:val="20"/>
+                <w:szCs w:val="20"/>
+                <w:lang w:eastAsia="de-DE"/>
+              </w:rPr>
+              <w:t xml:space="preserve"> </w:t>
+            </w:r>
+            <w:proofErr w:type="spellStart"/>
+            <w:r>
+              <w:rPr>
+                <w:rFonts w:ascii="Courier New" w:eastAsia="Times New Roman" w:hAnsi="Courier New" w:cs="Courier New"/>
+                <w:color w:val="0000FF"/>
+                <w:sz w:val="20"/>
+                <w:szCs w:val="20"/>
+                <w:lang w:eastAsia="de-DE"/>
+              </w:rPr>
+              <w:t>function</w:t>
+            </w:r>
+            <w:proofErr w:type="spellEnd"/>
+            <w:r>
+              <w:rPr>
+                <w:rFonts w:ascii="Courier New" w:eastAsia="Times New Roman" w:hAnsi="Courier New" w:cs="Courier New"/>
+                <w:color w:val="0000FF"/>
+                <w:sz w:val="20"/>
+                <w:szCs w:val="20"/>
+                <w:lang w:eastAsia="de-DE"/>
+              </w:rPr>
+              <w:t xml:space="preserve"> </w:t>
+            </w:r>
+            <w:proofErr w:type="spellStart"/>
+            <w:r>
+              <w:rPr>
+                <w:rFonts w:ascii="Courier New" w:eastAsia="Times New Roman" w:hAnsi="Courier New" w:cs="Courier New"/>
+                <w:color w:val="000000"/>
+                <w:sz w:val="20"/>
+                <w:szCs w:val="20"/>
+                <w:lang w:eastAsia="de-DE"/>
+              </w:rPr>
+              <w:t>DoSomethingPublic</w:t>
+            </w:r>
+            <w:proofErr w:type="spellEnd"/>
+            <w:r>
+              <w:rPr>
+                <w:rFonts w:ascii="Courier New" w:eastAsia="Times New Roman" w:hAnsi="Courier New" w:cs="Courier New"/>
+                <w:color w:val="000000"/>
+                <w:sz w:val="20"/>
+                <w:szCs w:val="20"/>
+                <w:lang w:eastAsia="de-DE"/>
+              </w:rPr>
+              <w:t>()</w:t>
+            </w:r>
+          </w:p>
+          <w:p>
+            <w:pPr>
+              <w:shd w:val="clear" w:color="auto" w:fill="FFFFFF"/>
+              <w:rPr>
+                <w:rFonts w:ascii="Courier New" w:eastAsia="Times New Roman" w:hAnsi="Courier New" w:cs="Courier New"/>
+                <w:color w:val="000000"/>
+                <w:sz w:val="20"/>
+                <w:szCs w:val="20"/>
+                <w:lang w:eastAsia="de-DE"/>
+              </w:rPr>
+            </w:pPr>
+            <w:r>
+              <w:rPr>
+                <w:rFonts w:ascii="Courier New" w:eastAsia="Times New Roman" w:hAnsi="Courier New" w:cs="Courier New"/>
+                <w:color w:val="000000"/>
+                <w:sz w:val="20"/>
+                <w:szCs w:val="20"/>
+                <w:lang w:eastAsia="de-DE"/>
+              </w:rPr>
+              <w:t>{ … }</w:t>
+            </w:r>
+            <w:bookmarkStart w:id="7" w:name="_GoBack"/>
+            <w:bookmarkEnd w:id="7"/>
+          </w:p>
+          <w:p>
+            <w:pPr>
+              <w:shd w:val="clear" w:color="auto" w:fill="FFFFFF"/>
+              <w:rPr>
+                <w:rFonts w:ascii="Courier New" w:eastAsia="Times New Roman" w:hAnsi="Courier New" w:cs="Courier New"/>
+                <w:color w:val="000000"/>
+                <w:sz w:val="20"/>
+                <w:szCs w:val="20"/>
+                <w:lang w:eastAsia="de-DE"/>
+              </w:rPr>
+            </w:pPr>
+          </w:p>
+          <w:p>
+            <w:pPr>
+              <w:shd w:val="clear" w:color="auto" w:fill="FFFFFF"/>
+              <w:rPr>
+                <w:rFonts w:ascii="Courier New" w:eastAsia="Times New Roman" w:hAnsi="Courier New" w:cs="Courier New"/>
+                <w:color w:val="000000"/>
+                <w:sz w:val="20"/>
+                <w:szCs w:val="20"/>
+                <w:lang w:eastAsia="de-DE"/>
+              </w:rPr>
+            </w:pPr>
+            <w:r>
+              <w:rPr>
+                <w:rFonts w:ascii="Courier New" w:eastAsia="Times New Roman" w:hAnsi="Courier New" w:cs="Courier New"/>
+                <w:color w:val="0000FF"/>
+                <w:sz w:val="20"/>
+                <w:szCs w:val="20"/>
+                <w:lang w:eastAsia="de-DE"/>
+              </w:rPr>
+              <w:t xml:space="preserve">private </w:t>
+            </w:r>
+            <w:proofErr w:type="spellStart"/>
+            <w:r>
+              <w:rPr>
+                <w:rFonts w:ascii="Courier New" w:eastAsia="Times New Roman" w:hAnsi="Courier New" w:cs="Courier New"/>
+                <w:color w:val="0000FF"/>
+                <w:sz w:val="20"/>
+                <w:szCs w:val="20"/>
+                <w:lang w:eastAsia="de-DE"/>
+              </w:rPr>
+              <w:t>function</w:t>
+            </w:r>
+            <w:proofErr w:type="spellEnd"/>
+            <w:r>
+              <w:rPr>
+                <w:rFonts w:ascii="Courier New" w:eastAsia="Times New Roman" w:hAnsi="Courier New" w:cs="Courier New"/>
+                <w:color w:val="0000FF"/>
+                <w:sz w:val="20"/>
+                <w:szCs w:val="20"/>
+                <w:lang w:eastAsia="de-DE"/>
+              </w:rPr>
+              <w:t xml:space="preserve"> </w:t>
+            </w:r>
+            <w:proofErr w:type="spellStart"/>
+            <w:r>
+              <w:rPr>
+                <w:rFonts w:ascii="Courier New" w:eastAsia="Times New Roman" w:hAnsi="Courier New" w:cs="Courier New"/>
+                <w:color w:val="000000"/>
+                <w:sz w:val="20"/>
+                <w:szCs w:val="20"/>
+                <w:lang w:eastAsia="de-DE"/>
+              </w:rPr>
+              <w:t>doSomethingPrivate</w:t>
+            </w:r>
+            <w:proofErr w:type="spellEnd"/>
+          </w:p>
+          <w:p>
+            <w:pPr>
+              <w:shd w:val="clear" w:color="auto" w:fill="FFFFFF"/>
+              <w:rPr>
                 <w:rFonts w:ascii="Times New Roman" w:eastAsia="Times New Roman" w:hAnsi="Times New Roman" w:cs="Times New Roman"/>
                 <w:sz w:val="24"/>
                 <w:szCs w:val="24"/>
@@ -1640,19 +1998,7 @@
                 <w:szCs w:val="20"/>
                 <w:lang w:eastAsia="de-DE"/>
               </w:rPr>
-              <w:t>ToString</w:t>
-            </w:r>
-            <w:r>
-              <w:rPr>
-                <w:rFonts w:ascii="Courier New" w:eastAsia="Times New Roman" w:hAnsi="Courier New" w:cs="Courier New"/>
-                <w:b/>
-                <w:bCs/>
-                <w:color w:val="000080"/>
-                <w:sz w:val="20"/>
-                <w:szCs w:val="20"/>
-                <w:lang w:eastAsia="de-DE"/>
-              </w:rPr>
-              <w:t>();</w:t>
+              <w:t>{ … }</w:t>
             </w:r>
           </w:p>
         </w:tc>
@@ -1673,11 +2019,25 @@
             <w:tcW w:w="3021" w:type="dxa"/>
           </w:tcPr>
           <w:p>
-            <w:r>
+            <w:pPr>
               <w:rPr>
                 <w:b/>
+                <w:lang w:val="en-US"/>
+              </w:rPr>
+            </w:pPr>
+            <w:r>
+              <w:rPr>
+                <w:b/>
+                <w:lang w:val="en-US"/>
               </w:rPr>
               <w:t>Pascal Case</w:t>
+            </w:r>
+            <w:r>
+              <w:rPr>
+                <w:b/>
+                <w:lang w:val="en-US"/>
+              </w:rPr>
+              <w:t xml:space="preserve"> </w:t>
             </w:r>
           </w:p>
         </w:tc>
@@ -1718,6 +2078,7 @@
               </w:rPr>
               <w:t xml:space="preserve"> </w:t>
             </w:r>
+            <w:proofErr w:type="spellStart"/>
             <w:r>
               <w:rPr>
                 <w:rFonts w:ascii="Courier New" w:eastAsia="Times New Roman" w:hAnsi="Courier New" w:cs="Courier New"/>
@@ -1728,6 +2089,7 @@
               </w:rPr>
               <w:t>int</w:t>
             </w:r>
+            <w:proofErr w:type="spellEnd"/>
             <w:r>
               <w:rPr>
                 <w:rFonts w:ascii="Courier New" w:eastAsia="Times New Roman" w:hAnsi="Courier New" w:cs="Courier New"/>
@@ -1782,8 +2144,20 @@
                 <w:szCs w:val="20"/>
                 <w:lang w:val="en-US" w:eastAsia="de-DE"/>
               </w:rPr>
-              <w:t xml:space="preserve">     get lenght</w:t>
-            </w:r>
+              <w:t xml:space="preserve">     get </w:t>
+            </w:r>
+            <w:proofErr w:type="spellStart"/>
+            <w:r>
+              <w:rPr>
+                <w:rFonts w:ascii="Courier New" w:eastAsia="Times New Roman" w:hAnsi="Courier New" w:cs="Courier New"/>
+                <w:color w:val="000000"/>
+                <w:sz w:val="20"/>
+                <w:szCs w:val="20"/>
+                <w:lang w:val="en-US" w:eastAsia="de-DE"/>
+              </w:rPr>
+              <w:t>lenght</w:t>
+            </w:r>
+            <w:proofErr w:type="spellEnd"/>
             <w:r>
               <w:rPr>
                 <w:rFonts w:ascii="Courier New" w:eastAsia="Times New Roman" w:hAnsi="Courier New" w:cs="Courier New"/>
@@ -1860,12 +2234,28 @@
           </w:p>
           <w:p>
             <w:r>
-              <w:t>-ing bevor</w:t>
-            </w:r>
-          </w:p>
-          <w:p>
-            <w:r>
-              <w:t xml:space="preserve">-ed danach </w:t>
+              <w:t>-</w:t>
+            </w:r>
+            <w:proofErr w:type="spellStart"/>
+            <w:r>
+              <w:t>ing</w:t>
+            </w:r>
+            <w:proofErr w:type="spellEnd"/>
+            <w:r>
+              <w:t xml:space="preserve"> bevor</w:t>
+            </w:r>
+          </w:p>
+          <w:p>
+            <w:r>
+              <w:t>-</w:t>
+            </w:r>
+            <w:proofErr w:type="spellStart"/>
+            <w:r>
+              <w:t>ed</w:t>
+            </w:r>
+            <w:proofErr w:type="spellEnd"/>
+            <w:r>
+              <w:t xml:space="preserve"> danach </w:t>
             </w:r>
           </w:p>
         </w:tc>
@@ -1884,6 +2274,7 @@
                 <w:lang w:eastAsia="de-DE"/>
               </w:rPr>
             </w:pPr>
+            <w:proofErr w:type="spellStart"/>
             <w:r>
               <w:rPr>
                 <w:rFonts w:ascii="Courier New" w:eastAsia="Times New Roman" w:hAnsi="Courier New" w:cs="Courier New"/>
@@ -1894,6 +2285,7 @@
               </w:rPr>
               <w:t>WindowClosed</w:t>
             </w:r>
+            <w:proofErr w:type="spellEnd"/>
             <w:r>
               <w:rPr>
                 <w:rFonts w:ascii="Courier New" w:eastAsia="Times New Roman" w:hAnsi="Courier New" w:cs="Courier New"/>
@@ -1917,6 +2309,7 @@
                 <w:lang w:eastAsia="de-DE"/>
               </w:rPr>
             </w:pPr>
+            <w:proofErr w:type="spellStart"/>
             <w:r>
               <w:rPr>
                 <w:rFonts w:ascii="Courier New" w:eastAsia="Times New Roman" w:hAnsi="Courier New" w:cs="Courier New"/>
@@ -1927,6 +2320,7 @@
               </w:rPr>
               <w:t>WindowClosing</w:t>
             </w:r>
+            <w:proofErr w:type="spellEnd"/>
             <w:r>
               <w:rPr>
                 <w:rFonts w:ascii="Courier New" w:eastAsia="Times New Roman" w:hAnsi="Courier New" w:cs="Courier New"/>
@@ -2010,8 +2404,13 @@
             <w:tcW w:w="3020" w:type="dxa"/>
           </w:tcPr>
           <w:p>
-            <w:r>
-              <w:t xml:space="preserve">Enum </w:t>
+            <w:proofErr w:type="spellStart"/>
+            <w:r>
+              <w:t>Enum</w:t>
+            </w:r>
+            <w:proofErr w:type="spellEnd"/>
+            <w:r>
+              <w:t xml:space="preserve"> </w:t>
             </w:r>
           </w:p>
         </w:tc>
@@ -2043,6 +2442,7 @@
                 <w:lang w:eastAsia="de-DE"/>
               </w:rPr>
             </w:pPr>
+            <w:proofErr w:type="spellStart"/>
             <w:r>
               <w:rPr>
                 <w:rFonts w:ascii="Courier New" w:eastAsia="Times New Roman" w:hAnsi="Courier New" w:cs="Courier New"/>
@@ -2055,6 +2455,7 @@
               </w:rPr>
               <w:t>public</w:t>
             </w:r>
+            <w:proofErr w:type="spellEnd"/>
             <w:r>
               <w:rPr>
                 <w:rFonts w:ascii="Courier New" w:eastAsia="Times New Roman" w:hAnsi="Courier New" w:cs="Courier New"/>
@@ -2065,6 +2466,7 @@
               </w:rPr>
               <w:t xml:space="preserve"> </w:t>
             </w:r>
+            <w:proofErr w:type="spellStart"/>
             <w:r>
               <w:rPr>
                 <w:rFonts w:ascii="Courier New" w:eastAsia="Times New Roman" w:hAnsi="Courier New" w:cs="Courier New"/>
@@ -2075,6 +2477,7 @@
               </w:rPr>
               <w:t>enum</w:t>
             </w:r>
+            <w:proofErr w:type="spellEnd"/>
             <w:r>
               <w:rPr>
                 <w:rFonts w:ascii="Courier New" w:eastAsia="Times New Roman" w:hAnsi="Courier New" w:cs="Courier New"/>
@@ -2083,7 +2486,29 @@
                 <w:szCs w:val="20"/>
                 <w:lang w:eastAsia="de-DE"/>
               </w:rPr>
-              <w:t xml:space="preserve"> FileMode </w:t>
+              <w:t xml:space="preserve"> </w:t>
+            </w:r>
+            <w:proofErr w:type="spellStart"/>
+            <w:r>
+              <w:rPr>
+                <w:rFonts w:ascii="Courier New" w:eastAsia="Times New Roman" w:hAnsi="Courier New" w:cs="Courier New"/>
+                <w:color w:val="000000"/>
+                <w:sz w:val="20"/>
+                <w:szCs w:val="20"/>
+                <w:lang w:eastAsia="de-DE"/>
+              </w:rPr>
+              <w:t>FileMode</w:t>
+            </w:r>
+            <w:proofErr w:type="spellEnd"/>
+            <w:r>
+              <w:rPr>
+                <w:rFonts w:ascii="Courier New" w:eastAsia="Times New Roman" w:hAnsi="Courier New" w:cs="Courier New"/>
+                <w:color w:val="000000"/>
+                <w:sz w:val="20"/>
+                <w:szCs w:val="20"/>
+                <w:lang w:eastAsia="de-DE"/>
+              </w:rPr>
+              <w:t xml:space="preserve"> </w:t>
             </w:r>
           </w:p>
           <w:p>
@@ -2121,6 +2546,7 @@
                 <w:lang w:eastAsia="de-DE"/>
               </w:rPr>
             </w:pPr>
+            <w:proofErr w:type="spellStart"/>
             <w:r>
               <w:rPr>
                 <w:rFonts w:ascii="Courier New" w:eastAsia="Times New Roman" w:hAnsi="Courier New" w:cs="Courier New"/>
@@ -2131,6 +2557,7 @@
               </w:rPr>
               <w:t>Append</w:t>
             </w:r>
+            <w:proofErr w:type="spellEnd"/>
             <w:r>
               <w:rPr>
                 <w:rFonts w:ascii="Courier New" w:eastAsia="Times New Roman" w:hAnsi="Courier New" w:cs="Courier New"/>
@@ -2201,6 +2628,7 @@
           </w:tcPr>
           <w:p>
             <w:r>
+              <w:lastRenderedPageBreak/>
               <w:t>Private Felder</w:t>
             </w:r>
           </w:p>
@@ -2215,11 +2643,19 @@
                 <w:b/>
               </w:rPr>
             </w:pPr>
+            <w:proofErr w:type="spellStart"/>
             <w:r>
               <w:rPr>
                 <w:b/>
               </w:rPr>
-              <w:t>Camel Case</w:t>
+              <w:t>Camel</w:t>
+            </w:r>
+            <w:proofErr w:type="spellEnd"/>
+            <w:r>
+              <w:rPr>
+                <w:b/>
+              </w:rPr>
+              <w:t xml:space="preserve"> Case</w:t>
             </w:r>
           </w:p>
         </w:tc>
@@ -2245,6 +2681,7 @@
             <w:r>
               <w:t xml:space="preserve"> </w:t>
             </w:r>
+            <w:proofErr w:type="spellStart"/>
             <w:r>
               <w:rPr>
                 <w:color w:val="8000FF"/>
@@ -2252,12 +2689,15 @@
               </w:rPr>
               <w:t>string</w:t>
             </w:r>
+            <w:proofErr w:type="spellEnd"/>
             <w:r>
               <w:t xml:space="preserve"> </w:t>
             </w:r>
+            <w:proofErr w:type="spellStart"/>
             <w:r>
               <w:t>familyName</w:t>
             </w:r>
+            <w:proofErr w:type="spellEnd"/>
             <w:r>
               <w:rPr>
                 <w:color w:val="000000"/>
@@ -2273,8 +2713,13 @@
             <w:tcW w:w="3020" w:type="dxa"/>
           </w:tcPr>
           <w:p>
-            <w:r>
-              <w:t>Funktions Parameter</w:t>
+            <w:proofErr w:type="spellStart"/>
+            <w:r>
+              <w:t>Funktions</w:t>
+            </w:r>
+            <w:proofErr w:type="spellEnd"/>
+            <w:r>
+              <w:t xml:space="preserve"> Parameter</w:t>
             </w:r>
           </w:p>
         </w:tc>
@@ -2288,11 +2733,19 @@
                 <w:b/>
               </w:rPr>
             </w:pPr>
+            <w:proofErr w:type="spellStart"/>
             <w:r>
               <w:rPr>
                 <w:b/>
               </w:rPr>
-              <w:t>Camel Case</w:t>
+              <w:t>Camel</w:t>
+            </w:r>
+            <w:proofErr w:type="spellEnd"/>
+            <w:r>
+              <w:rPr>
+                <w:b/>
+              </w:rPr>
+              <w:t xml:space="preserve"> Case</w:t>
             </w:r>
           </w:p>
         </w:tc>
@@ -2337,6 +2790,7 @@
               </w:rPr>
               <w:t xml:space="preserve">Type </w:t>
             </w:r>
+            <w:proofErr w:type="spellStart"/>
             <w:r>
               <w:rPr>
                 <w:rFonts w:ascii="Courier New" w:eastAsia="Times New Roman" w:hAnsi="Courier New" w:cs="Courier New"/>
@@ -2347,6 +2801,7 @@
               </w:rPr>
               <w:t>GetType</w:t>
             </w:r>
+            <w:proofErr w:type="spellEnd"/>
             <w:r>
               <w:rPr>
                 <w:rFonts w:ascii="Courier New" w:eastAsia="Times New Roman" w:hAnsi="Courier New" w:cs="Courier New"/>
@@ -2356,6 +2811,7 @@
               </w:rPr>
               <w:t>(</w:t>
             </w:r>
+            <w:proofErr w:type="spellStart"/>
             <w:r>
               <w:rPr>
                 <w:rFonts w:ascii="Courier New" w:eastAsia="Times New Roman" w:hAnsi="Courier New" w:cs="Courier New"/>
@@ -2366,14 +2822,35 @@
               </w:rPr>
               <w:t>string</w:t>
             </w:r>
-            <w:r>
-              <w:rPr>
-                <w:rFonts w:ascii="Courier New" w:eastAsia="Times New Roman" w:hAnsi="Courier New" w:cs="Courier New"/>
-                <w:sz w:val="20"/>
-                <w:szCs w:val="20"/>
-                <w:lang w:eastAsia="de-DE"/>
-              </w:rPr>
-              <w:t xml:space="preserve"> typeName)</w:t>
+            <w:proofErr w:type="spellEnd"/>
+            <w:r>
+              <w:rPr>
+                <w:rFonts w:ascii="Courier New" w:eastAsia="Times New Roman" w:hAnsi="Courier New" w:cs="Courier New"/>
+                <w:sz w:val="20"/>
+                <w:szCs w:val="20"/>
+                <w:lang w:eastAsia="de-DE"/>
+              </w:rPr>
+              <w:t xml:space="preserve"> </w:t>
+            </w:r>
+            <w:proofErr w:type="spellStart"/>
+            <w:r>
+              <w:rPr>
+                <w:rFonts w:ascii="Courier New" w:eastAsia="Times New Roman" w:hAnsi="Courier New" w:cs="Courier New"/>
+                <w:sz w:val="20"/>
+                <w:szCs w:val="20"/>
+                <w:lang w:eastAsia="de-DE"/>
+              </w:rPr>
+              <w:t>typeName</w:t>
+            </w:r>
+            <w:proofErr w:type="spellEnd"/>
+            <w:r>
+              <w:rPr>
+                <w:rFonts w:ascii="Courier New" w:eastAsia="Times New Roman" w:hAnsi="Courier New" w:cs="Courier New"/>
+                <w:sz w:val="20"/>
+                <w:szCs w:val="20"/>
+                <w:lang w:eastAsia="de-DE"/>
+              </w:rPr>
+              <w:t>)</w:t>
             </w:r>
           </w:p>
         </w:tc>
@@ -2399,11 +2876,19 @@
                 <w:b/>
               </w:rPr>
             </w:pPr>
+            <w:proofErr w:type="spellStart"/>
             <w:r>
               <w:rPr>
                 <w:b/>
               </w:rPr>
-              <w:t>Camel Case</w:t>
+              <w:t>Camel</w:t>
+            </w:r>
+            <w:proofErr w:type="spellEnd"/>
+            <w:r>
+              <w:rPr>
+                <w:b/>
+              </w:rPr>
+              <w:t xml:space="preserve"> Case</w:t>
             </w:r>
           </w:p>
         </w:tc>
@@ -2424,6 +2909,7 @@
                 <w:lang w:eastAsia="de-DE"/>
               </w:rPr>
             </w:pPr>
+            <w:proofErr w:type="spellStart"/>
             <w:r>
               <w:rPr>
                 <w:rFonts w:ascii="Courier New" w:eastAsia="Times New Roman" w:hAnsi="Courier New" w:cs="Courier New"/>
@@ -2434,18 +2920,33 @@
                 <w:szCs w:val="20"/>
                 <w:lang w:eastAsia="de-DE"/>
               </w:rPr>
-              <w:t xml:space="preserve">Int </w:t>
-            </w:r>
-            <w:r>
-              <w:rPr>
-                <w:rFonts w:ascii="Courier New" w:eastAsia="Times New Roman" w:hAnsi="Courier New" w:cs="Courier New"/>
+              <w:t>Int</w:t>
+            </w:r>
+            <w:proofErr w:type="spellEnd"/>
+            <w:r>
+              <w:rPr>
+                <w:rFonts w:ascii="Courier New" w:eastAsia="Times New Roman" w:hAnsi="Courier New" w:cs="Courier New"/>
+                <w:b/>
                 <w:bCs/>
+                <w:color w:val="0000FF"/>
+                <w:sz w:val="20"/>
+                <w:szCs w:val="20"/>
+                <w:lang w:eastAsia="de-DE"/>
+              </w:rPr>
+              <w:t xml:space="preserve"> </w:t>
+            </w:r>
+            <w:proofErr w:type="spellStart"/>
+            <w:r>
+              <w:rPr>
+                <w:rFonts w:ascii="Courier New" w:eastAsia="Times New Roman" w:hAnsi="Courier New" w:cs="Courier New"/>
+                <w:bCs/>
                 <w:sz w:val="20"/>
                 <w:szCs w:val="20"/>
                 <w:lang w:eastAsia="de-DE"/>
               </w:rPr>
               <w:t>index</w:t>
             </w:r>
+            <w:proofErr w:type="spellEnd"/>
           </w:p>
         </w:tc>
       </w:tr>
@@ -2465,9 +2966,19 @@
             <w:tcW w:w="3021" w:type="dxa"/>
           </w:tcPr>
           <w:p>
-            <w:r>
-              <w:t>Camel Case + this</w:t>
-            </w:r>
+            <w:proofErr w:type="spellStart"/>
+            <w:r>
+              <w:t>Camel</w:t>
+            </w:r>
+            <w:proofErr w:type="spellEnd"/>
+            <w:r>
+              <w:t xml:space="preserve"> Case + </w:t>
+            </w:r>
+            <w:proofErr w:type="spellStart"/>
+            <w:r>
+              <w:t>this</w:t>
+            </w:r>
+            <w:proofErr w:type="spellEnd"/>
           </w:p>
         </w:tc>
         <w:tc>
@@ -2487,6 +2998,7 @@
                 <w:lang w:eastAsia="de-DE"/>
               </w:rPr>
             </w:pPr>
+            <w:proofErr w:type="spellStart"/>
             <w:r>
               <w:rPr>
                 <w:rFonts w:ascii="Courier New" w:eastAsia="Times New Roman" w:hAnsi="Courier New" w:cs="Courier New"/>
@@ -2499,6 +3011,7 @@
               </w:rPr>
               <w:t>this.index</w:t>
             </w:r>
+            <w:proofErr w:type="spellEnd"/>
           </w:p>
         </w:tc>
       </w:tr>
@@ -2512,15 +3025,23 @@
       <w:pPr>
         <w:pStyle w:val="berschrift2"/>
       </w:pPr>
-      <w:bookmarkStart w:id="7" w:name="_Toc468899131"/>
+      <w:bookmarkStart w:id="8" w:name="_Toc468899131"/>
       <w:r>
         <w:t>Oberfläche</w:t>
       </w:r>
-      <w:bookmarkEnd w:id="7"/>
-    </w:p>
-    <w:p>
-      <w:r>
-        <w:t>Benennung der Oberflächenelemente  mit jeweiligen Typ Präfix ( vgl. Oberflächenprogrammierung)</w:t>
+      <w:bookmarkEnd w:id="8"/>
+    </w:p>
+    <w:p>
+      <w:r>
+        <w:t xml:space="preserve">Benennung der Oberflächenelemente  mit </w:t>
+      </w:r>
+      <w:proofErr w:type="gramStart"/>
+      <w:r>
+        <w:t>jeweiligen Typ</w:t>
+      </w:r>
+      <w:proofErr w:type="gramEnd"/>
+      <w:r>
+        <w:t xml:space="preserve"> Präfix ( vgl. Oberflächenprogrammierung)</w:t>
       </w:r>
     </w:p>
     <w:tbl>
@@ -2549,9 +3070,11 @@
             <w:tcW w:w="4531" w:type="dxa"/>
           </w:tcPr>
           <w:p>
+            <w:proofErr w:type="spellStart"/>
             <w:r>
               <w:t>btn</w:t>
             </w:r>
+            <w:proofErr w:type="spellEnd"/>
           </w:p>
         </w:tc>
       </w:tr>
@@ -2561,9 +3084,11 @@
             <w:tcW w:w="4531" w:type="dxa"/>
           </w:tcPr>
           <w:p>
+            <w:proofErr w:type="spellStart"/>
             <w:r>
               <w:t>RadioButton</w:t>
             </w:r>
+            <w:proofErr w:type="spellEnd"/>
           </w:p>
         </w:tc>
         <w:tc>
@@ -2571,9 +3096,11 @@
             <w:tcW w:w="4531" w:type="dxa"/>
           </w:tcPr>
           <w:p>
+            <w:proofErr w:type="spellStart"/>
             <w:r>
               <w:t>rbtn</w:t>
             </w:r>
+            <w:proofErr w:type="spellEnd"/>
           </w:p>
         </w:tc>
       </w:tr>
@@ -2583,9 +3110,11 @@
             <w:tcW w:w="4531" w:type="dxa"/>
           </w:tcPr>
           <w:p>
+            <w:proofErr w:type="spellStart"/>
             <w:r>
               <w:t>ComboBox</w:t>
             </w:r>
+            <w:proofErr w:type="spellEnd"/>
           </w:p>
         </w:tc>
         <w:tc>
@@ -2593,9 +3122,11 @@
             <w:tcW w:w="4531" w:type="dxa"/>
           </w:tcPr>
           <w:p>
+            <w:proofErr w:type="spellStart"/>
             <w:r>
               <w:t>cmb</w:t>
             </w:r>
+            <w:proofErr w:type="spellEnd"/>
           </w:p>
         </w:tc>
       </w:tr>
@@ -2605,9 +3136,11 @@
             <w:tcW w:w="4531" w:type="dxa"/>
           </w:tcPr>
           <w:p>
+            <w:proofErr w:type="spellStart"/>
             <w:r>
               <w:t>ListBox</w:t>
             </w:r>
+            <w:proofErr w:type="spellEnd"/>
           </w:p>
         </w:tc>
         <w:tc>
@@ -2615,9 +3148,11 @@
             <w:tcW w:w="4531" w:type="dxa"/>
           </w:tcPr>
           <w:p>
+            <w:proofErr w:type="spellStart"/>
             <w:r>
               <w:t>lst</w:t>
             </w:r>
+            <w:proofErr w:type="spellEnd"/>
           </w:p>
         </w:tc>
       </w:tr>
@@ -2637,9 +3172,11 @@
             <w:tcW w:w="4531" w:type="dxa"/>
           </w:tcPr>
           <w:p>
+            <w:proofErr w:type="spellStart"/>
             <w:r>
               <w:t>txt</w:t>
             </w:r>
+            <w:proofErr w:type="spellEnd"/>
           </w:p>
         </w:tc>
       </w:tr>
@@ -2662,9 +3199,11 @@
             <w:tcW w:w="4531" w:type="dxa"/>
           </w:tcPr>
           <w:p>
+            <w:proofErr w:type="spellStart"/>
             <w:r>
               <w:t>lbl</w:t>
             </w:r>
+            <w:proofErr w:type="spellEnd"/>
           </w:p>
         </w:tc>
       </w:tr>
@@ -2674,9 +3213,11 @@
             <w:tcW w:w="4531" w:type="dxa"/>
           </w:tcPr>
           <w:p>
+            <w:proofErr w:type="spellStart"/>
             <w:r>
               <w:t>GroupBox</w:t>
             </w:r>
+            <w:proofErr w:type="spellEnd"/>
           </w:p>
         </w:tc>
         <w:tc>
@@ -2684,9 +3225,11 @@
             <w:tcW w:w="4531" w:type="dxa"/>
           </w:tcPr>
           <w:p>
+            <w:proofErr w:type="spellStart"/>
             <w:r>
               <w:t>grp</w:t>
             </w:r>
+            <w:proofErr w:type="spellEnd"/>
           </w:p>
         </w:tc>
       </w:tr>
@@ -2696,9 +3239,11 @@
             <w:tcW w:w="4531" w:type="dxa"/>
           </w:tcPr>
           <w:p>
+            <w:proofErr w:type="spellStart"/>
             <w:r>
               <w:t>CheckBox</w:t>
             </w:r>
+            <w:proofErr w:type="spellEnd"/>
           </w:p>
         </w:tc>
         <w:tc>
@@ -2706,9 +3251,11 @@
             <w:tcW w:w="4531" w:type="dxa"/>
           </w:tcPr>
           <w:p>
+            <w:proofErr w:type="spellStart"/>
             <w:r>
               <w:t>chk</w:t>
             </w:r>
+            <w:proofErr w:type="spellEnd"/>
           </w:p>
         </w:tc>
       </w:tr>
@@ -2728,9 +3275,11 @@
             <w:tcW w:w="4531" w:type="dxa"/>
           </w:tcPr>
           <w:p>
+            <w:proofErr w:type="spellStart"/>
             <w:r>
               <w:t>frm</w:t>
             </w:r>
+            <w:proofErr w:type="spellEnd"/>
           </w:p>
         </w:tc>
       </w:tr>
@@ -2750,9 +3299,11 @@
             <w:tcW w:w="4531" w:type="dxa"/>
           </w:tcPr>
           <w:p>
+            <w:proofErr w:type="spellStart"/>
             <w:r>
               <w:t>ctl</w:t>
             </w:r>
+            <w:proofErr w:type="spellEnd"/>
           </w:p>
         </w:tc>
       </w:tr>
@@ -2788,8 +3339,21 @@
     <w:p/>
     <w:p>
       <w:r>
-        <w:t>Bsp.: btnOkay, txtName</w:t>
-      </w:r>
+        <w:t xml:space="preserve">Bsp.: </w:t>
+      </w:r>
+      <w:proofErr w:type="spellStart"/>
+      <w:r>
+        <w:t>btnOkay</w:t>
+      </w:r>
+      <w:proofErr w:type="spellEnd"/>
+      <w:r>
+        <w:t xml:space="preserve">, </w:t>
+      </w:r>
+      <w:proofErr w:type="spellStart"/>
+      <w:r>
+        <w:t>txtName</w:t>
+      </w:r>
+      <w:proofErr w:type="spellEnd"/>
     </w:p>
     <w:p/>
     <w:p>
@@ -2801,11 +3365,11 @@
       <w:pPr>
         <w:pStyle w:val="berschrift1"/>
       </w:pPr>
-      <w:bookmarkStart w:id="8" w:name="_Toc468899132"/>
+      <w:bookmarkStart w:id="9" w:name="_Toc468899132"/>
       <w:r>
         <w:t>HTML</w:t>
       </w:r>
-      <w:bookmarkEnd w:id="8"/>
+      <w:bookmarkEnd w:id="9"/>
     </w:p>
     <w:p>
       <w:pPr>
@@ -2828,7 +3392,15 @@
         </w:numPr>
       </w:pPr>
       <w:r>
-        <w:t>Komplizierte Blöcke zusätzlich mit Beschreibung kommentieren (&lt;!--Komplizierte Navb….--&gt;)</w:t>
+        <w:t xml:space="preserve">Komplizierte Blöcke zusätzlich mit Beschreibung kommentieren (&lt;!--Komplizierte </w:t>
+      </w:r>
+      <w:proofErr w:type="spellStart"/>
+      <w:r>
+        <w:t>Navb</w:t>
+      </w:r>
+      <w:proofErr w:type="spellEnd"/>
+      <w:r>
+        <w:t>….--&gt;)</w:t>
       </w:r>
     </w:p>
     <w:p>
@@ -2854,17 +3426,39 @@
           <w:rFonts w:asciiTheme="minorHAnsi" w:eastAsiaTheme="minorHAnsi" w:hAnsiTheme="minorHAnsi" w:cstheme="minorBidi"/>
           <w:sz w:val="22"/>
           <w:szCs w:val="22"/>
-          <w:lang w:eastAsia="en-US"/>
-        </w:rPr>
-      </w:pPr>
+          <w:lang w:val="en-US" w:eastAsia="en-US"/>
+        </w:rPr>
+      </w:pPr>
+      <w:proofErr w:type="spellStart"/>
       <w:r>
         <w:rPr>
           <w:rFonts w:asciiTheme="minorHAnsi" w:eastAsiaTheme="minorHAnsi" w:hAnsiTheme="minorHAnsi" w:cstheme="minorBidi"/>
           <w:sz w:val="22"/>
           <w:szCs w:val="22"/>
-          <w:lang w:eastAsia="en-US"/>
-        </w:rPr>
-        <w:t xml:space="preserve">Bsp. : </w:t>
+          <w:lang w:val="en-US" w:eastAsia="en-US"/>
+        </w:rPr>
+        <w:t>Bsp</w:t>
+      </w:r>
+      <w:proofErr w:type="spellEnd"/>
+      <w:proofErr w:type="gramStart"/>
+      <w:r>
+        <w:rPr>
+          <w:rFonts w:asciiTheme="minorHAnsi" w:eastAsiaTheme="minorHAnsi" w:hAnsiTheme="minorHAnsi" w:cstheme="minorBidi"/>
+          <w:sz w:val="22"/>
+          <w:szCs w:val="22"/>
+          <w:lang w:val="en-US" w:eastAsia="en-US"/>
+        </w:rPr>
+        <w:t>. :</w:t>
+      </w:r>
+      <w:proofErr w:type="gramEnd"/>
+      <w:r>
+        <w:rPr>
+          <w:rFonts w:asciiTheme="minorHAnsi" w:eastAsiaTheme="minorHAnsi" w:hAnsiTheme="minorHAnsi" w:cstheme="minorBidi"/>
+          <w:sz w:val="22"/>
+          <w:szCs w:val="22"/>
+          <w:lang w:val="en-US" w:eastAsia="en-US"/>
+        </w:rPr>
+        <w:t xml:space="preserve"> </w:t>
       </w:r>
     </w:p>
     <w:p>
@@ -2878,7 +3472,7 @@
           <w:rFonts w:asciiTheme="minorHAnsi" w:eastAsiaTheme="minorHAnsi" w:hAnsiTheme="minorHAnsi" w:cstheme="minorBidi"/>
           <w:sz w:val="22"/>
           <w:szCs w:val="22"/>
-          <w:lang w:eastAsia="en-US"/>
+          <w:lang w:val="en-US" w:eastAsia="en-US"/>
         </w:rPr>
       </w:pPr>
       <w:r>
@@ -2886,18 +3480,9 @@
           <w:rFonts w:asciiTheme="minorHAnsi" w:eastAsiaTheme="minorHAnsi" w:hAnsiTheme="minorHAnsi" w:cstheme="minorBidi"/>
           <w:sz w:val="22"/>
           <w:szCs w:val="22"/>
-          <w:lang w:eastAsia="en-US"/>
-        </w:rPr>
-        <w:t>&lt;div id="footnote-collection"&gt;</w:t>
-      </w:r>
-      <w:r>
-        <w:rPr>
-          <w:rFonts w:asciiTheme="minorHAnsi" w:eastAsiaTheme="minorHAnsi" w:hAnsiTheme="minorHAnsi" w:cstheme="minorBidi"/>
-          <w:sz w:val="22"/>
-          <w:szCs w:val="22"/>
-          <w:lang w:eastAsia="en-US"/>
-        </w:rPr>
-        <w:t xml:space="preserve"> </w:t>
+          <w:lang w:val="en-US" w:eastAsia="en-US"/>
+        </w:rPr>
+        <w:t xml:space="preserve">&lt;div id="footnote-collection"&gt; </w:t>
       </w:r>
     </w:p>
     <w:p>
@@ -2911,7 +3496,7 @@
           <w:rFonts w:asciiTheme="minorHAnsi" w:eastAsiaTheme="minorHAnsi" w:hAnsiTheme="minorHAnsi" w:cstheme="minorBidi"/>
           <w:sz w:val="22"/>
           <w:szCs w:val="22"/>
-          <w:lang w:eastAsia="en-US"/>
+          <w:lang w:val="en-US" w:eastAsia="en-US"/>
         </w:rPr>
       </w:pPr>
       <w:r>
@@ -2919,45 +3504,9 @@
           <w:rFonts w:asciiTheme="minorHAnsi" w:eastAsiaTheme="minorHAnsi" w:hAnsiTheme="minorHAnsi" w:cstheme="minorBidi"/>
           <w:sz w:val="22"/>
           <w:szCs w:val="22"/>
-          <w:lang w:eastAsia="en-US"/>
-        </w:rPr>
-        <w:t>&lt;button id=</w:t>
-      </w:r>
-      <w:r>
-        <w:rPr>
-          <w:rFonts w:asciiTheme="minorHAnsi" w:eastAsiaTheme="minorHAnsi" w:hAnsiTheme="minorHAnsi" w:cstheme="minorBidi"/>
-          <w:sz w:val="22"/>
-          <w:szCs w:val="22"/>
-          <w:lang w:eastAsia="en-US"/>
-        </w:rPr>
-        <w:t>"</w:t>
-      </w:r>
-      <w:r>
-        <w:rPr>
-          <w:rFonts w:asciiTheme="minorHAnsi" w:eastAsiaTheme="minorHAnsi" w:hAnsiTheme="minorHAnsi" w:cstheme="minorBidi"/>
-          <w:sz w:val="22"/>
-          <w:szCs w:val="22"/>
-          <w:lang w:eastAsia="en-US"/>
-        </w:rPr>
-        <w:t>btnOkay-form1</w:t>
-      </w:r>
-      <w:r>
-        <w:rPr>
-          <w:rFonts w:asciiTheme="minorHAnsi" w:eastAsiaTheme="minorHAnsi" w:hAnsiTheme="minorHAnsi" w:cstheme="minorBidi"/>
-          <w:sz w:val="22"/>
-          <w:szCs w:val="22"/>
-          <w:lang w:eastAsia="en-US"/>
-        </w:rPr>
-        <w:t>"</w:t>
-      </w:r>
-      <w:r>
-        <w:rPr>
-          <w:rFonts w:asciiTheme="minorHAnsi" w:eastAsiaTheme="minorHAnsi" w:hAnsiTheme="minorHAnsi" w:cstheme="minorBidi"/>
-          <w:sz w:val="22"/>
-          <w:szCs w:val="22"/>
-          <w:lang w:eastAsia="en-US"/>
-        </w:rPr>
-        <w:t>&gt;</w:t>
+          <w:lang w:val="en-US" w:eastAsia="en-US"/>
+        </w:rPr>
+        <w:t>&lt;button id="btnOkay-form1"&gt;</w:t>
       </w:r>
     </w:p>
     <w:p>
@@ -2971,7 +3520,7 @@
           <w:rFonts w:asciiTheme="minorHAnsi" w:eastAsiaTheme="minorHAnsi" w:hAnsiTheme="minorHAnsi" w:cstheme="minorBidi"/>
           <w:sz w:val="22"/>
           <w:szCs w:val="22"/>
-          <w:lang w:eastAsia="en-US"/>
+          <w:lang w:val="en-US" w:eastAsia="en-US"/>
         </w:rPr>
       </w:pPr>
       <w:r>
@@ -2979,63 +3528,49 @@
           <w:rFonts w:asciiTheme="minorHAnsi" w:eastAsiaTheme="minorHAnsi" w:hAnsiTheme="minorHAnsi" w:cstheme="minorBidi"/>
           <w:sz w:val="22"/>
           <w:szCs w:val="22"/>
-          <w:lang w:eastAsia="en-US"/>
-        </w:rPr>
-        <w:t>&lt;</w:t>
-      </w:r>
+          <w:lang w:val="en-US" w:eastAsia="en-US"/>
+        </w:rPr>
+        <w:t xml:space="preserve">&lt; </w:t>
+      </w:r>
+      <w:proofErr w:type="gramStart"/>
       <w:r>
         <w:rPr>
           <w:rFonts w:asciiTheme="minorHAnsi" w:eastAsiaTheme="minorHAnsi" w:hAnsiTheme="minorHAnsi" w:cstheme="minorBidi"/>
           <w:sz w:val="22"/>
           <w:szCs w:val="22"/>
-          <w:lang w:eastAsia="en-US"/>
-        </w:rPr>
-        <w:t xml:space="preserve"> </w:t>
-      </w:r>
+          <w:lang w:val="en-US" w:eastAsia="en-US"/>
+        </w:rPr>
+        <w:t>button</w:t>
+      </w:r>
+      <w:proofErr w:type="gramEnd"/>
       <w:r>
         <w:rPr>
           <w:rFonts w:asciiTheme="minorHAnsi" w:eastAsiaTheme="minorHAnsi" w:hAnsiTheme="minorHAnsi" w:cstheme="minorBidi"/>
           <w:sz w:val="22"/>
           <w:szCs w:val="22"/>
-          <w:lang w:eastAsia="en-US"/>
-        </w:rPr>
-        <w:t>button id=</w:t>
-      </w:r>
+          <w:lang w:val="en-US" w:eastAsia="en-US"/>
+        </w:rPr>
+        <w:t xml:space="preserve"> id="</w:t>
+      </w:r>
+      <w:proofErr w:type="spellStart"/>
       <w:r>
         <w:rPr>
           <w:rFonts w:asciiTheme="minorHAnsi" w:eastAsiaTheme="minorHAnsi" w:hAnsiTheme="minorHAnsi" w:cstheme="minorBidi"/>
           <w:sz w:val="22"/>
           <w:szCs w:val="22"/>
-          <w:lang w:eastAsia="en-US"/>
-        </w:rPr>
-        <w:t>"</w:t>
-      </w:r>
+          <w:lang w:val="en-US" w:eastAsia="en-US"/>
+        </w:rPr>
+        <w:t>btnOkay</w:t>
+      </w:r>
+      <w:proofErr w:type="spellEnd"/>
       <w:r>
         <w:rPr>
           <w:rFonts w:asciiTheme="minorHAnsi" w:eastAsiaTheme="minorHAnsi" w:hAnsiTheme="minorHAnsi" w:cstheme="minorBidi"/>
           <w:sz w:val="22"/>
           <w:szCs w:val="22"/>
-          <w:lang w:eastAsia="en-US"/>
-        </w:rPr>
-        <w:t>btnOkay</w:t>
-      </w:r>
-      <w:r>
-        <w:rPr>
-          <w:rFonts w:asciiTheme="minorHAnsi" w:eastAsiaTheme="minorHAnsi" w:hAnsiTheme="minorHAnsi" w:cstheme="minorBidi"/>
-          <w:sz w:val="22"/>
-          <w:szCs w:val="22"/>
-          <w:lang w:eastAsia="en-US"/>
-        </w:rPr>
-        <w:t>"</w:t>
-      </w:r>
-      <w:r>
-        <w:rPr>
-          <w:rFonts w:asciiTheme="minorHAnsi" w:eastAsiaTheme="minorHAnsi" w:hAnsiTheme="minorHAnsi" w:cstheme="minorBidi"/>
-          <w:sz w:val="22"/>
-          <w:szCs w:val="22"/>
-          <w:lang w:eastAsia="en-US"/>
-        </w:rPr>
-        <w:t>&gt;</w:t>
+          <w:lang w:val="en-US" w:eastAsia="en-US"/>
+        </w:rPr>
+        <w:t>"&gt;</w:t>
       </w:r>
     </w:p>
     <w:p>
@@ -3049,12 +3584,20 @@
           <w:rFonts w:asciiTheme="minorHAnsi" w:eastAsiaTheme="minorHAnsi" w:hAnsiTheme="minorHAnsi" w:cstheme="minorBidi"/>
           <w:sz w:val="22"/>
           <w:szCs w:val="22"/>
-          <w:lang w:eastAsia="en-US"/>
-        </w:rPr>
-      </w:pPr>
-    </w:p>
-    <w:p>
-      <w:r>
+          <w:lang w:val="en-US" w:eastAsia="en-US"/>
+        </w:rPr>
+      </w:pPr>
+    </w:p>
+    <w:p>
+      <w:pPr>
+        <w:rPr>
+          <w:lang w:val="en-US"/>
+        </w:rPr>
+      </w:pPr>
+      <w:r>
+        <w:rPr>
+          <w:lang w:val="en-US"/>
+        </w:rPr>
         <w:t xml:space="preserve"> </w:t>
       </w:r>
     </w:p>
@@ -3081,18 +3624,31 @@
           <w:rFonts w:asciiTheme="minorHAnsi" w:eastAsiaTheme="minorHAnsi" w:hAnsiTheme="minorHAnsi" w:cstheme="minorBidi"/>
           <w:sz w:val="22"/>
           <w:szCs w:val="22"/>
-          <w:lang w:eastAsia="en-US"/>
-        </w:rPr>
-      </w:pPr>
+          <w:lang w:val="en-US" w:eastAsia="en-US"/>
+        </w:rPr>
+      </w:pPr>
+      <w:proofErr w:type="spellStart"/>
       <w:r>
         <w:rPr>
           <w:rFonts w:asciiTheme="minorHAnsi" w:eastAsiaTheme="minorHAnsi" w:hAnsiTheme="minorHAnsi" w:cstheme="minorBidi"/>
           <w:sz w:val="22"/>
           <w:szCs w:val="22"/>
-          <w:lang w:eastAsia="en-US"/>
-        </w:rPr>
-        <w:t>Bsp. :</w:t>
-      </w:r>
+          <w:lang w:val="en-US" w:eastAsia="en-US"/>
+        </w:rPr>
+        <w:t>Bsp</w:t>
+      </w:r>
+      <w:proofErr w:type="spellEnd"/>
+      <w:proofErr w:type="gramStart"/>
+      <w:r>
+        <w:rPr>
+          <w:rFonts w:asciiTheme="minorHAnsi" w:eastAsiaTheme="minorHAnsi" w:hAnsiTheme="minorHAnsi" w:cstheme="minorBidi"/>
+          <w:sz w:val="22"/>
+          <w:szCs w:val="22"/>
+          <w:lang w:val="en-US" w:eastAsia="en-US"/>
+        </w:rPr>
+        <w:t>. :</w:t>
+      </w:r>
+      <w:proofErr w:type="gramEnd"/>
     </w:p>
     <w:p>
       <w:pPr>
@@ -3105,7 +3661,7 @@
           <w:rFonts w:asciiTheme="minorHAnsi" w:eastAsiaTheme="minorHAnsi" w:hAnsiTheme="minorHAnsi" w:cstheme="minorBidi"/>
           <w:sz w:val="22"/>
           <w:szCs w:val="22"/>
-          <w:lang w:eastAsia="en-US"/>
+          <w:lang w:val="en-US" w:eastAsia="en-US"/>
         </w:rPr>
       </w:pPr>
       <w:r>
@@ -3113,7 +3669,7 @@
           <w:rFonts w:asciiTheme="minorHAnsi" w:eastAsiaTheme="minorHAnsi" w:hAnsiTheme="minorHAnsi" w:cstheme="minorBidi"/>
           <w:sz w:val="22"/>
           <w:szCs w:val="22"/>
-          <w:lang w:eastAsia="en-US"/>
+          <w:lang w:val="en-US" w:eastAsia="en-US"/>
         </w:rPr>
         <w:t xml:space="preserve"> &lt;div class="div-class"&gt;</w:t>
       </w:r>
@@ -3121,6 +3677,9 @@
     <w:p>
       <w:pPr>
         <w:pStyle w:val="Listenabsatz"/>
+        <w:rPr>
+          <w:lang w:val="en-US"/>
+        </w:rPr>
       </w:pPr>
     </w:p>
     <w:p>
@@ -3153,23 +3712,66 @@
     <w:p>
       <w:pPr>
         <w:ind w:left="708"/>
-      </w:pPr>
-      <w:r>
-        <w:t>Bsp.:</w:t>
-      </w:r>
+        <w:rPr>
+          <w:lang w:val="en-US"/>
+        </w:rPr>
+      </w:pPr>
+      <w:proofErr w:type="spellStart"/>
+      <w:proofErr w:type="gramStart"/>
+      <w:r>
+        <w:rPr>
+          <w:lang w:val="en-US"/>
+        </w:rPr>
+        <w:t>Bsp</w:t>
+      </w:r>
+      <w:proofErr w:type="spellEnd"/>
+      <w:r>
+        <w:rPr>
+          <w:lang w:val="en-US"/>
+        </w:rPr>
+        <w:t>.:</w:t>
+      </w:r>
+      <w:proofErr w:type="gramEnd"/>
     </w:p>
     <w:p>
       <w:pPr>
         <w:ind w:left="708"/>
         <w:rPr>
           <w:sz w:val="16"/>
-        </w:rPr>
-      </w:pPr>
-      <w:r>
-        <w:rPr>
-          <w:sz w:val="16"/>
-        </w:rPr>
-        <w:t xml:space="preserve"> &lt;!doctype html&gt;</w:t>
+          <w:lang w:val="en-US"/>
+        </w:rPr>
+      </w:pPr>
+      <w:r>
+        <w:rPr>
+          <w:sz w:val="16"/>
+          <w:lang w:val="en-US"/>
+        </w:rPr>
+        <w:t xml:space="preserve"> </w:t>
+      </w:r>
+      <w:proofErr w:type="gramStart"/>
+      <w:r>
+        <w:rPr>
+          <w:sz w:val="16"/>
+          <w:lang w:val="en-US"/>
+        </w:rPr>
+        <w:t>&lt;!</w:t>
+      </w:r>
+      <w:proofErr w:type="spellStart"/>
+      <w:r>
+        <w:rPr>
+          <w:sz w:val="16"/>
+          <w:lang w:val="en-US"/>
+        </w:rPr>
+        <w:t>doctype</w:t>
+      </w:r>
+      <w:proofErr w:type="spellEnd"/>
+      <w:proofErr w:type="gramEnd"/>
+      <w:r>
+        <w:rPr>
+          <w:sz w:val="16"/>
+          <w:lang w:val="en-US"/>
+        </w:rPr>
+        <w:t xml:space="preserve"> html&gt;</w:t>
       </w:r>
     </w:p>
     <w:p>
@@ -3178,13 +3780,32 @@
         <w:ind w:left="708"/>
         <w:rPr>
           <w:sz w:val="16"/>
-        </w:rPr>
-      </w:pPr>
-      <w:r>
-        <w:rPr>
-          <w:sz w:val="16"/>
-        </w:rPr>
-        <w:t>&lt;html&gt;</w:t>
+          <w:lang w:val="en-US"/>
+        </w:rPr>
+      </w:pPr>
+      <w:r>
+        <w:rPr>
+          <w:sz w:val="16"/>
+          <w:lang w:val="en-US"/>
+        </w:rPr>
+        <w:lastRenderedPageBreak/>
+        <w:t>&lt;</w:t>
+      </w:r>
+      <w:proofErr w:type="gramStart"/>
+      <w:r>
+        <w:rPr>
+          <w:sz w:val="16"/>
+          <w:lang w:val="en-US"/>
+        </w:rPr>
+        <w:t>html</w:t>
+      </w:r>
+      <w:proofErr w:type="gramEnd"/>
+      <w:r>
+        <w:rPr>
+          <w:sz w:val="16"/>
+          <w:lang w:val="en-US"/>
+        </w:rPr>
+        <w:t>&gt;</w:t>
       </w:r>
     </w:p>
     <w:p>
@@ -3193,13 +3814,31 @@
         <w:ind w:left="708"/>
         <w:rPr>
           <w:sz w:val="16"/>
-        </w:rPr>
-      </w:pPr>
-      <w:r>
-        <w:rPr>
-          <w:sz w:val="16"/>
-        </w:rPr>
-        <w:t xml:space="preserve">    &lt;head&gt;</w:t>
+          <w:lang w:val="en-US"/>
+        </w:rPr>
+      </w:pPr>
+      <w:r>
+        <w:rPr>
+          <w:sz w:val="16"/>
+          <w:lang w:val="en-US"/>
+        </w:rPr>
+        <w:t xml:space="preserve">    &lt;</w:t>
+      </w:r>
+      <w:proofErr w:type="gramStart"/>
+      <w:r>
+        <w:rPr>
+          <w:sz w:val="16"/>
+          <w:lang w:val="en-US"/>
+        </w:rPr>
+        <w:t>head</w:t>
+      </w:r>
+      <w:proofErr w:type="gramEnd"/>
+      <w:r>
+        <w:rPr>
+          <w:sz w:val="16"/>
+          <w:lang w:val="en-US"/>
+        </w:rPr>
+        <w:t>&gt;</w:t>
       </w:r>
     </w:p>
     <w:p>
@@ -3208,6 +3847,7 @@
         <w:ind w:left="708"/>
         <w:rPr>
           <w:sz w:val="16"/>
+          <w:lang w:val="en-US"/>
         </w:rPr>
       </w:pPr>
     </w:p>
@@ -3217,11 +3857,13 @@
         <w:ind w:left="708"/>
         <w:rPr>
           <w:sz w:val="16"/>
-        </w:rPr>
-      </w:pPr>
-      <w:r>
-        <w:rPr>
-          <w:sz w:val="16"/>
+          <w:lang w:val="en-US"/>
+        </w:rPr>
+      </w:pPr>
+      <w:r>
+        <w:rPr>
+          <w:sz w:val="16"/>
+          <w:lang w:val="en-US"/>
         </w:rPr>
         <w:t xml:space="preserve">    &lt;/head&gt;</w:t>
       </w:r>
@@ -3232,13 +3874,31 @@
         <w:ind w:left="708"/>
         <w:rPr>
           <w:sz w:val="16"/>
-        </w:rPr>
-      </w:pPr>
-      <w:r>
-        <w:rPr>
-          <w:sz w:val="16"/>
-        </w:rPr>
-        <w:t xml:space="preserve">    &lt;body&gt;</w:t>
+          <w:lang w:val="en-US"/>
+        </w:rPr>
+      </w:pPr>
+      <w:r>
+        <w:rPr>
+          <w:sz w:val="16"/>
+          <w:lang w:val="en-US"/>
+        </w:rPr>
+        <w:t xml:space="preserve">    &lt;</w:t>
+      </w:r>
+      <w:proofErr w:type="gramStart"/>
+      <w:r>
+        <w:rPr>
+          <w:sz w:val="16"/>
+          <w:lang w:val="en-US"/>
+        </w:rPr>
+        <w:t>body</w:t>
+      </w:r>
+      <w:proofErr w:type="gramEnd"/>
+      <w:r>
+        <w:rPr>
+          <w:sz w:val="16"/>
+          <w:lang w:val="en-US"/>
+        </w:rPr>
+        <w:t>&gt;</w:t>
       </w:r>
     </w:p>
     <w:p>
@@ -3247,13 +3907,31 @@
         <w:ind w:left="708"/>
         <w:rPr>
           <w:sz w:val="16"/>
-        </w:rPr>
-      </w:pPr>
-      <w:r>
-        <w:rPr>
-          <w:sz w:val="16"/>
-        </w:rPr>
-        <w:t xml:space="preserve">          &lt;header&gt;</w:t>
+          <w:lang w:val="en-US"/>
+        </w:rPr>
+      </w:pPr>
+      <w:r>
+        <w:rPr>
+          <w:sz w:val="16"/>
+          <w:lang w:val="en-US"/>
+        </w:rPr>
+        <w:t xml:space="preserve">          &lt;</w:t>
+      </w:r>
+      <w:proofErr w:type="gramStart"/>
+      <w:r>
+        <w:rPr>
+          <w:sz w:val="16"/>
+          <w:lang w:val="en-US"/>
+        </w:rPr>
+        <w:t>header</w:t>
+      </w:r>
+      <w:proofErr w:type="gramEnd"/>
+      <w:r>
+        <w:rPr>
+          <w:sz w:val="16"/>
+          <w:lang w:val="en-US"/>
+        </w:rPr>
+        <w:t>&gt;</w:t>
       </w:r>
     </w:p>
     <w:p>
@@ -3262,14 +3940,47 @@
         <w:ind w:left="708"/>
         <w:rPr>
           <w:sz w:val="16"/>
-        </w:rPr>
-      </w:pPr>
-      <w:r>
-        <w:rPr>
-          <w:sz w:val="16"/>
-        </w:rPr>
-        <w:lastRenderedPageBreak/>
-        <w:t xml:space="preserve">                &lt;h1&gt;Name unserer Seite&lt;/h1&gt;</w:t>
+          <w:lang w:val="en-US"/>
+        </w:rPr>
+      </w:pPr>
+      <w:r>
+        <w:rPr>
+          <w:sz w:val="16"/>
+          <w:lang w:val="en-US"/>
+        </w:rPr>
+        <w:t xml:space="preserve">                &lt;h1&gt;Name </w:t>
+      </w:r>
+      <w:proofErr w:type="spellStart"/>
+      <w:r>
+        <w:rPr>
+          <w:sz w:val="16"/>
+          <w:lang w:val="en-US"/>
+        </w:rPr>
+        <w:t>unserer</w:t>
+      </w:r>
+      <w:proofErr w:type="spellEnd"/>
+      <w:r>
+        <w:rPr>
+          <w:sz w:val="16"/>
+          <w:lang w:val="en-US"/>
+        </w:rPr>
+        <w:t xml:space="preserve"> </w:t>
+      </w:r>
+      <w:proofErr w:type="spellStart"/>
+      <w:r>
+        <w:rPr>
+          <w:sz w:val="16"/>
+          <w:lang w:val="en-US"/>
+        </w:rPr>
+        <w:t>Seite</w:t>
+      </w:r>
+      <w:proofErr w:type="spellEnd"/>
+      <w:r>
+        <w:rPr>
+          <w:sz w:val="16"/>
+          <w:lang w:val="en-US"/>
+        </w:rPr>
+        <w:t>&lt;/h1&gt;</w:t>
       </w:r>
     </w:p>
     <w:p>
@@ -3278,11 +3989,13 @@
         <w:ind w:left="708"/>
         <w:rPr>
           <w:sz w:val="16"/>
-        </w:rPr>
-      </w:pPr>
-      <w:r>
-        <w:rPr>
-          <w:sz w:val="16"/>
+          <w:lang w:val="en-US"/>
+        </w:rPr>
+      </w:pPr>
+      <w:r>
+        <w:rPr>
+          <w:sz w:val="16"/>
+          <w:lang w:val="en-US"/>
         </w:rPr>
         <w:t xml:space="preserve">          &lt;/header&gt;</w:t>
       </w:r>
@@ -3293,6 +4006,7 @@
         <w:ind w:left="708"/>
         <w:rPr>
           <w:sz w:val="16"/>
+          <w:lang w:val="en-US"/>
         </w:rPr>
       </w:pPr>
     </w:p>
@@ -3302,13 +4016,33 @@
         <w:ind w:left="708"/>
         <w:rPr>
           <w:sz w:val="16"/>
-        </w:rPr>
-      </w:pPr>
-      <w:r>
-        <w:rPr>
-          <w:sz w:val="16"/>
-        </w:rPr>
-        <w:t xml:space="preserve">          &lt;nav&gt;</w:t>
+          <w:lang w:val="en-US"/>
+        </w:rPr>
+      </w:pPr>
+      <w:r>
+        <w:rPr>
+          <w:sz w:val="16"/>
+          <w:lang w:val="en-US"/>
+        </w:rPr>
+        <w:t xml:space="preserve">          &lt;</w:t>
+      </w:r>
+      <w:proofErr w:type="spellStart"/>
+      <w:proofErr w:type="gramStart"/>
+      <w:r>
+        <w:rPr>
+          <w:sz w:val="16"/>
+          <w:lang w:val="en-US"/>
+        </w:rPr>
+        <w:t>nav</w:t>
+      </w:r>
+      <w:proofErr w:type="spellEnd"/>
+      <w:proofErr w:type="gramEnd"/>
+      <w:r>
+        <w:rPr>
+          <w:sz w:val="16"/>
+          <w:lang w:val="en-US"/>
+        </w:rPr>
+        <w:t>&gt;</w:t>
       </w:r>
     </w:p>
     <w:p>
@@ -3317,11 +4051,13 @@
         <w:ind w:left="708"/>
         <w:rPr>
           <w:sz w:val="16"/>
-        </w:rPr>
-      </w:pPr>
-      <w:r>
-        <w:rPr>
-          <w:sz w:val="16"/>
+          <w:lang w:val="en-US"/>
+        </w:rPr>
+      </w:pPr>
+      <w:r>
+        <w:rPr>
+          <w:sz w:val="16"/>
+          <w:lang w:val="en-US"/>
         </w:rPr>
         <w:t xml:space="preserve">             &lt;h2&gt;Navigation&lt;/h2&gt;</w:t>
       </w:r>
@@ -3332,13 +4068,33 @@
         <w:ind w:left="708"/>
         <w:rPr>
           <w:sz w:val="16"/>
-        </w:rPr>
-      </w:pPr>
-      <w:r>
-        <w:rPr>
-          <w:sz w:val="16"/>
-        </w:rPr>
-        <w:t xml:space="preserve">                &lt;ul&gt;</w:t>
+          <w:lang w:val="en-US"/>
+        </w:rPr>
+      </w:pPr>
+      <w:r>
+        <w:rPr>
+          <w:sz w:val="16"/>
+          <w:lang w:val="en-US"/>
+        </w:rPr>
+        <w:t xml:space="preserve">                &lt;</w:t>
+      </w:r>
+      <w:proofErr w:type="spellStart"/>
+      <w:proofErr w:type="gramStart"/>
+      <w:r>
+        <w:rPr>
+          <w:sz w:val="16"/>
+          <w:lang w:val="en-US"/>
+        </w:rPr>
+        <w:t>ul</w:t>
+      </w:r>
+      <w:proofErr w:type="spellEnd"/>
+      <w:proofErr w:type="gramEnd"/>
+      <w:r>
+        <w:rPr>
+          <w:sz w:val="16"/>
+          <w:lang w:val="en-US"/>
+        </w:rPr>
+        <w:t>&gt;</w:t>
       </w:r>
     </w:p>
     <w:p>
@@ -3347,13 +4103,31 @@
         <w:ind w:left="708"/>
         <w:rPr>
           <w:sz w:val="16"/>
-        </w:rPr>
-      </w:pPr>
-      <w:r>
-        <w:rPr>
-          <w:sz w:val="16"/>
-        </w:rPr>
-        <w:t xml:space="preserve">                    &lt;li&gt;&lt;a...&gt; Link 1&lt;/a&gt;&lt;/li&gt;</w:t>
+          <w:lang w:val="en-US"/>
+        </w:rPr>
+      </w:pPr>
+      <w:r>
+        <w:rPr>
+          <w:sz w:val="16"/>
+          <w:lang w:val="en-US"/>
+        </w:rPr>
+        <w:t xml:space="preserve">                    &lt;</w:t>
+      </w:r>
+      <w:proofErr w:type="gramStart"/>
+      <w:r>
+        <w:rPr>
+          <w:sz w:val="16"/>
+          <w:lang w:val="en-US"/>
+        </w:rPr>
+        <w:t>li</w:t>
+      </w:r>
+      <w:proofErr w:type="gramEnd"/>
+      <w:r>
+        <w:rPr>
+          <w:sz w:val="16"/>
+          <w:lang w:val="en-US"/>
+        </w:rPr>
+        <w:t>&gt;&lt;a...&gt; Link 1&lt;/a&gt;&lt;/li&gt;</w:t>
       </w:r>
     </w:p>
     <w:p>
@@ -3362,13 +4136,31 @@
         <w:ind w:left="708"/>
         <w:rPr>
           <w:sz w:val="16"/>
-        </w:rPr>
-      </w:pPr>
-      <w:r>
-        <w:rPr>
-          <w:sz w:val="16"/>
-        </w:rPr>
-        <w:t xml:space="preserve">                    &lt;li&gt;&lt;a...&gt; Link 2&lt;/a&gt;&lt;/li&gt;</w:t>
+          <w:lang w:val="en-US"/>
+        </w:rPr>
+      </w:pPr>
+      <w:r>
+        <w:rPr>
+          <w:sz w:val="16"/>
+          <w:lang w:val="en-US"/>
+        </w:rPr>
+        <w:t xml:space="preserve">                    &lt;</w:t>
+      </w:r>
+      <w:proofErr w:type="gramStart"/>
+      <w:r>
+        <w:rPr>
+          <w:sz w:val="16"/>
+          <w:lang w:val="en-US"/>
+        </w:rPr>
+        <w:t>li</w:t>
+      </w:r>
+      <w:proofErr w:type="gramEnd"/>
+      <w:r>
+        <w:rPr>
+          <w:sz w:val="16"/>
+          <w:lang w:val="en-US"/>
+        </w:rPr>
+        <w:t>&gt;&lt;a...&gt; Link 2&lt;/a&gt;&lt;/li&gt;</w:t>
       </w:r>
     </w:p>
     <w:p>
@@ -3377,13 +4169,31 @@
         <w:ind w:left="708"/>
         <w:rPr>
           <w:sz w:val="16"/>
-        </w:rPr>
-      </w:pPr>
-      <w:r>
-        <w:rPr>
-          <w:sz w:val="16"/>
-        </w:rPr>
-        <w:t xml:space="preserve">                    &lt;li&gt;&lt;a...&gt; Link 3&lt;/a&gt;&lt;/li&gt;</w:t>
+          <w:lang w:val="en-US"/>
+        </w:rPr>
+      </w:pPr>
+      <w:r>
+        <w:rPr>
+          <w:sz w:val="16"/>
+          <w:lang w:val="en-US"/>
+        </w:rPr>
+        <w:t xml:space="preserve">                    &lt;</w:t>
+      </w:r>
+      <w:proofErr w:type="gramStart"/>
+      <w:r>
+        <w:rPr>
+          <w:sz w:val="16"/>
+          <w:lang w:val="en-US"/>
+        </w:rPr>
+        <w:t>li</w:t>
+      </w:r>
+      <w:proofErr w:type="gramEnd"/>
+      <w:r>
+        <w:rPr>
+          <w:sz w:val="16"/>
+          <w:lang w:val="en-US"/>
+        </w:rPr>
+        <w:t>&gt;&lt;a...&gt; Link 3&lt;/a&gt;&lt;/li&gt;</w:t>
       </w:r>
     </w:p>
     <w:p>
@@ -3397,8 +4207,29 @@
       <w:r>
         <w:rPr>
           <w:sz w:val="16"/>
-        </w:rPr>
-        <w:t xml:space="preserve">                &lt;/ul&gt;</w:t>
+          <w:lang w:val="en-US"/>
+        </w:rPr>
+        <w:t xml:space="preserve">                </w:t>
+      </w:r>
+      <w:r>
+        <w:rPr>
+          <w:sz w:val="16"/>
+        </w:rPr>
+        <w:t>&lt;/</w:t>
+      </w:r>
+      <w:proofErr w:type="spellStart"/>
+      <w:r>
+        <w:rPr>
+          <w:sz w:val="16"/>
+        </w:rPr>
+        <w:t>ul</w:t>
+      </w:r>
+      <w:proofErr w:type="spellEnd"/>
+      <w:r>
+        <w:rPr>
+          <w:sz w:val="16"/>
+        </w:rPr>
+        <w:t>&gt;</w:t>
       </w:r>
     </w:p>
     <w:p>
@@ -3413,7 +4244,21 @@
         <w:rPr>
           <w:sz w:val="16"/>
         </w:rPr>
-        <w:t xml:space="preserve">          &lt;/nav&gt;</w:t>
+        <w:t xml:space="preserve">          &lt;/</w:t>
+      </w:r>
+      <w:proofErr w:type="spellStart"/>
+      <w:r>
+        <w:rPr>
+          <w:sz w:val="16"/>
+        </w:rPr>
+        <w:t>nav</w:t>
+      </w:r>
+      <w:proofErr w:type="spellEnd"/>
+      <w:r>
+        <w:rPr>
+          <w:sz w:val="16"/>
+        </w:rPr>
+        <w:t>&gt;</w:t>
       </w:r>
     </w:p>
     <w:p>
@@ -3428,7 +4273,21 @@
         <w:rPr>
           <w:sz w:val="16"/>
         </w:rPr>
-        <w:t xml:space="preserve">    &lt;/body&gt;</w:t>
+        <w:t xml:space="preserve">    &lt;/</w:t>
+      </w:r>
+      <w:proofErr w:type="spellStart"/>
+      <w:r>
+        <w:rPr>
+          <w:sz w:val="16"/>
+        </w:rPr>
+        <w:t>body</w:t>
+      </w:r>
+      <w:proofErr w:type="spellEnd"/>
+      <w:r>
+        <w:rPr>
+          <w:sz w:val="16"/>
+        </w:rPr>
+        <w:t>&gt;</w:t>
       </w:r>
     </w:p>
     <w:p>
@@ -3443,7 +4302,21 @@
         <w:rPr>
           <w:sz w:val="16"/>
         </w:rPr>
-        <w:t>&lt;/html&gt;</w:t>
+        <w:t>&lt;/</w:t>
+      </w:r>
+      <w:proofErr w:type="spellStart"/>
+      <w:r>
+        <w:rPr>
+          <w:sz w:val="16"/>
+        </w:rPr>
+        <w:t>html</w:t>
+      </w:r>
+      <w:proofErr w:type="spellEnd"/>
+      <w:r>
+        <w:rPr>
+          <w:sz w:val="16"/>
+        </w:rPr>
+        <w:t>&gt;</w:t>
       </w:r>
     </w:p>
     <w:p/>
@@ -3451,11 +4324,11 @@
       <w:pPr>
         <w:pStyle w:val="berschrift1"/>
       </w:pPr>
-      <w:bookmarkStart w:id="9" w:name="_Toc468899133"/>
+      <w:bookmarkStart w:id="10" w:name="_Toc468899133"/>
       <w:r>
         <w:t>CSS</w:t>
       </w:r>
-      <w:bookmarkEnd w:id="9"/>
+      <w:bookmarkEnd w:id="10"/>
     </w:p>
     <w:p>
       <w:pPr>
@@ -3490,7 +4363,15 @@
         </w:numPr>
       </w:pPr>
       <w:r>
-        <w:t>Zusammenhängende Klassen/IDs bei Beginn Kommentieren (mit 5 Strichen vorher/nachher kennzeichnen)</w:t>
+        <w:t xml:space="preserve">Zusammenhängende Klassen/IDs bei Beginn Kommentieren (mit 5 Strichen </w:t>
+      </w:r>
+      <w:proofErr w:type="spellStart"/>
+      <w:r>
+        <w:t>vorher</w:t>
+      </w:r>
+      <w:proofErr w:type="spellEnd"/>
+      <w:r>
+        <w:t>/nachher kennzeichnen)</w:t>
       </w:r>
     </w:p>
     <w:p>
@@ -3524,10 +4405,7 @@
       </w:r>
     </w:p>
     <w:p/>
-    <w:p>
-      <w:bookmarkStart w:id="10" w:name="_GoBack"/>
-      <w:bookmarkEnd w:id="10"/>
-    </w:p>
+    <w:p/>
     <w:sectPr>
       <w:pgSz w:w="11906" w:h="16838"/>
       <w:pgMar w:top="1417" w:right="1417" w:bottom="1134" w:left="1417" w:header="708" w:footer="708" w:gutter="0"/>
@@ -3539,7 +4417,7 @@
 </file>
 
 <file path=word/endnotes.xml><?xml version="1.0" encoding="utf-8"?>
-<w:endnotes xmlns:wpc="http://schemas.microsoft.com/office/word/2010/wordprocessingCanvas" xmlns:mc="http://schemas.openxmlformats.org/markup-compatibility/2006" xmlns:o="urn:schemas-microsoft-com:office:office" xmlns:r="http://schemas.openxmlformats.org/officeDocument/2006/relationships" xmlns:m="http://schemas.openxmlformats.org/officeDocument/2006/math" xmlns:v="urn:schemas-microsoft-com:vml" xmlns:wp14="http://schemas.microsoft.com/office/word/2010/wordprocessingDrawing" xmlns:wp="http://schemas.openxmlformats.org/drawingml/2006/wordprocessingDrawing" xmlns:w10="urn:schemas-microsoft-com:office:word" xmlns:w="http://schemas.openxmlformats.org/wordprocessingml/2006/main" xmlns:w14="http://schemas.microsoft.com/office/word/2010/wordml" xmlns:w15="http://schemas.microsoft.com/office/word/2012/wordml" xmlns:wpg="http://schemas.microsoft.com/office/word/2010/wordprocessingGroup" xmlns:wpi="http://schemas.microsoft.com/office/word/2010/wordprocessingInk" xmlns:wne="http://schemas.microsoft.com/office/word/2006/wordml" xmlns:wps="http://schemas.microsoft.com/office/word/2010/wordprocessingShape" mc:Ignorable="w14 w15 wp14">
+<w:endnotes xmlns:wpc="http://schemas.microsoft.com/office/word/2010/wordprocessingCanvas" xmlns:mc="http://schemas.openxmlformats.org/markup-compatibility/2006" xmlns:o="urn:schemas-microsoft-com:office:office" xmlns:r="http://schemas.openxmlformats.org/officeDocument/2006/relationships" xmlns:m="http://schemas.openxmlformats.org/officeDocument/2006/math" xmlns:v="urn:schemas-microsoft-com:vml" xmlns:wp14="http://schemas.microsoft.com/office/word/2010/wordprocessingDrawing" xmlns:wp="http://schemas.openxmlformats.org/drawingml/2006/wordprocessingDrawing" xmlns:w10="urn:schemas-microsoft-com:office:word" xmlns:w="http://schemas.openxmlformats.org/wordprocessingml/2006/main" xmlns:w14="http://schemas.microsoft.com/office/word/2010/wordml" xmlns:wpg="http://schemas.microsoft.com/office/word/2010/wordprocessingGroup" xmlns:wpi="http://schemas.microsoft.com/office/word/2010/wordprocessingInk" xmlns:wne="http://schemas.microsoft.com/office/word/2006/wordml" xmlns:wps="http://schemas.microsoft.com/office/word/2010/wordprocessingShape" mc:Ignorable="w14 wp14">
   <w:endnote w:type="separator" w:id="-1">
     <w:p>
       <w:pPr>
@@ -3564,7 +4442,7 @@
 </file>
 
 <file path=word/footnotes.xml><?xml version="1.0" encoding="utf-8"?>
-<w:footnotes xmlns:wpc="http://schemas.microsoft.com/office/word/2010/wordprocessingCanvas" xmlns:mc="http://schemas.openxmlformats.org/markup-compatibility/2006" xmlns:o="urn:schemas-microsoft-com:office:office" xmlns:r="http://schemas.openxmlformats.org/officeDocument/2006/relationships" xmlns:m="http://schemas.openxmlformats.org/officeDocument/2006/math" xmlns:v="urn:schemas-microsoft-com:vml" xmlns:wp14="http://schemas.microsoft.com/office/word/2010/wordprocessingDrawing" xmlns:wp="http://schemas.openxmlformats.org/drawingml/2006/wordprocessingDrawing" xmlns:w10="urn:schemas-microsoft-com:office:word" xmlns:w="http://schemas.openxmlformats.org/wordprocessingml/2006/main" xmlns:w14="http://schemas.microsoft.com/office/word/2010/wordml" xmlns:w15="http://schemas.microsoft.com/office/word/2012/wordml" xmlns:wpg="http://schemas.microsoft.com/office/word/2010/wordprocessingGroup" xmlns:wpi="http://schemas.microsoft.com/office/word/2010/wordprocessingInk" xmlns:wne="http://schemas.microsoft.com/office/word/2006/wordml" xmlns:wps="http://schemas.microsoft.com/office/word/2010/wordprocessingShape" mc:Ignorable="w14 w15 wp14">
+<w:footnotes xmlns:wpc="http://schemas.microsoft.com/office/word/2010/wordprocessingCanvas" xmlns:mc="http://schemas.openxmlformats.org/markup-compatibility/2006" xmlns:o="urn:schemas-microsoft-com:office:office" xmlns:r="http://schemas.openxmlformats.org/officeDocument/2006/relationships" xmlns:m="http://schemas.openxmlformats.org/officeDocument/2006/math" xmlns:v="urn:schemas-microsoft-com:vml" xmlns:wp14="http://schemas.microsoft.com/office/word/2010/wordprocessingDrawing" xmlns:wp="http://schemas.openxmlformats.org/drawingml/2006/wordprocessingDrawing" xmlns:w10="urn:schemas-microsoft-com:office:word" xmlns:w="http://schemas.openxmlformats.org/wordprocessingml/2006/main" xmlns:w14="http://schemas.microsoft.com/office/word/2010/wordml" xmlns:wpg="http://schemas.microsoft.com/office/word/2010/wordprocessingGroup" xmlns:wpi="http://schemas.microsoft.com/office/word/2010/wordprocessingInk" xmlns:wne="http://schemas.microsoft.com/office/word/2006/wordml" xmlns:wps="http://schemas.microsoft.com/office/word/2010/wordprocessingShape" mc:Ignorable="w14 wp14">
   <w:footnote w:type="separator" w:id="-1">
     <w:p>
       <w:pPr>
@@ -3589,8 +4467,8 @@
 </file>
 
 <file path=word/numbering.xml><?xml version="1.0" encoding="utf-8"?>
-<w:numbering xmlns:wpc="http://schemas.microsoft.com/office/word/2010/wordprocessingCanvas" xmlns:mc="http://schemas.openxmlformats.org/markup-compatibility/2006" xmlns:o="urn:schemas-microsoft-com:office:office" xmlns:r="http://schemas.openxmlformats.org/officeDocument/2006/relationships" xmlns:m="http://schemas.openxmlformats.org/officeDocument/2006/math" xmlns:v="urn:schemas-microsoft-com:vml" xmlns:wp14="http://schemas.microsoft.com/office/word/2010/wordprocessingDrawing" xmlns:wp="http://schemas.openxmlformats.org/drawingml/2006/wordprocessingDrawing" xmlns:w10="urn:schemas-microsoft-com:office:word" xmlns:w="http://schemas.openxmlformats.org/wordprocessingml/2006/main" xmlns:w14="http://schemas.microsoft.com/office/word/2010/wordml" xmlns:w15="http://schemas.microsoft.com/office/word/2012/wordml" xmlns:wpg="http://schemas.microsoft.com/office/word/2010/wordprocessingGroup" xmlns:wpi="http://schemas.microsoft.com/office/word/2010/wordprocessingInk" xmlns:wne="http://schemas.microsoft.com/office/word/2006/wordml" xmlns:wps="http://schemas.microsoft.com/office/word/2010/wordprocessingShape" mc:Ignorable="w14 w15 wp14">
-  <w:abstractNum w:abstractNumId="0" w15:restartNumberingAfterBreak="0">
+<w:numbering xmlns:wpc="http://schemas.microsoft.com/office/word/2010/wordprocessingCanvas" xmlns:mc="http://schemas.openxmlformats.org/markup-compatibility/2006" xmlns:o="urn:schemas-microsoft-com:office:office" xmlns:r="http://schemas.openxmlformats.org/officeDocument/2006/relationships" xmlns:m="http://schemas.openxmlformats.org/officeDocument/2006/math" xmlns:v="urn:schemas-microsoft-com:vml" xmlns:wp14="http://schemas.microsoft.com/office/word/2010/wordprocessingDrawing" xmlns:wp="http://schemas.openxmlformats.org/drawingml/2006/wordprocessingDrawing" xmlns:w10="urn:schemas-microsoft-com:office:word" xmlns:w="http://schemas.openxmlformats.org/wordprocessingml/2006/main" xmlns:w14="http://schemas.microsoft.com/office/word/2010/wordml" xmlns:wpg="http://schemas.microsoft.com/office/word/2010/wordprocessingGroup" xmlns:wpi="http://schemas.microsoft.com/office/word/2010/wordprocessingInk" xmlns:wne="http://schemas.microsoft.com/office/word/2006/wordml" xmlns:wps="http://schemas.microsoft.com/office/word/2010/wordprocessingShape" mc:Ignorable="w14 wp14">
+  <w:abstractNum w:abstractNumId="0">
     <w:nsid w:val="68D45558"/>
     <w:multiLevelType w:val="hybridMultilevel"/>
     <w:tmpl w:val="9CC6DA38"/>
@@ -3703,7 +4581,7 @@
       </w:rPr>
     </w:lvl>
   </w:abstractNum>
-  <w:abstractNum w:abstractNumId="1" w15:restartNumberingAfterBreak="0">
+  <w:abstractNum w:abstractNumId="1">
     <w:nsid w:val="764462E4"/>
     <w:multiLevelType w:val="hybridMultilevel"/>
     <w:tmpl w:val="F2E4DEA4"/>
@@ -3815,7 +4693,7 @@
       </w:rPr>
     </w:lvl>
   </w:abstractNum>
-  <w:abstractNum w:abstractNumId="2" w15:restartNumberingAfterBreak="0">
+  <w:abstractNum w:abstractNumId="2">
     <w:nsid w:val="7EBF4967"/>
     <w:multiLevelType w:val="hybridMultilevel"/>
     <w:tmpl w:val="4DE603EA"/>
@@ -3941,7 +4819,7 @@
 </file>
 
 <file path=word/styles.xml><?xml version="1.0" encoding="utf-8"?>
-<w:styles xmlns:mc="http://schemas.openxmlformats.org/markup-compatibility/2006" xmlns:r="http://schemas.openxmlformats.org/officeDocument/2006/relationships" xmlns:w="http://schemas.openxmlformats.org/wordprocessingml/2006/main" xmlns:w14="http://schemas.microsoft.com/office/word/2010/wordml" xmlns:w15="http://schemas.microsoft.com/office/word/2012/wordml" mc:Ignorable="w14 w15">
+<w:styles xmlns:mc="http://schemas.openxmlformats.org/markup-compatibility/2006" xmlns:r="http://schemas.openxmlformats.org/officeDocument/2006/relationships" xmlns:w="http://schemas.openxmlformats.org/wordprocessingml/2006/main" xmlns:w14="http://schemas.microsoft.com/office/word/2010/wordml" mc:Ignorable="w14">
   <w:docDefaults>
     <w:rPrDefault>
       <w:rPr>
@@ -3957,378 +4835,144 @@
       </w:pPr>
     </w:pPrDefault>
   </w:docDefaults>
-  <w:latentStyles w:defLockedState="0" w:defUIPriority="99" w:defSemiHidden="0" w:defUnhideWhenUsed="0" w:defQFormat="0" w:count="371">
-    <w:lsdException w:name="Normal" w:uiPriority="0" w:qFormat="1"/>
-    <w:lsdException w:name="heading 1" w:uiPriority="9" w:qFormat="1"/>
-    <w:lsdException w:name="heading 2" w:semiHidden="1" w:uiPriority="9" w:unhideWhenUsed="1" w:qFormat="1"/>
-    <w:lsdException w:name="heading 3" w:semiHidden="1" w:uiPriority="9" w:unhideWhenUsed="1" w:qFormat="1"/>
-    <w:lsdException w:name="heading 4" w:semiHidden="1" w:uiPriority="9" w:unhideWhenUsed="1" w:qFormat="1"/>
-    <w:lsdException w:name="heading 5" w:semiHidden="1" w:uiPriority="9" w:unhideWhenUsed="1" w:qFormat="1"/>
-    <w:lsdException w:name="heading 6" w:semiHidden="1" w:uiPriority="9" w:unhideWhenUsed="1" w:qFormat="1"/>
-    <w:lsdException w:name="heading 7" w:semiHidden="1" w:uiPriority="9" w:unhideWhenUsed="1" w:qFormat="1"/>
-    <w:lsdException w:name="heading 8" w:semiHidden="1" w:uiPriority="9" w:unhideWhenUsed="1" w:qFormat="1"/>
-    <w:lsdException w:name="heading 9" w:semiHidden="1" w:uiPriority="9" w:unhideWhenUsed="1" w:qFormat="1"/>
-    <w:lsdException w:name="index 1" w:semiHidden="1" w:unhideWhenUsed="1"/>
-    <w:lsdException w:name="index 2" w:semiHidden="1" w:unhideWhenUsed="1"/>
-    <w:lsdException w:name="index 3" w:semiHidden="1" w:unhideWhenUsed="1"/>
-    <w:lsdException w:name="index 4" w:semiHidden="1" w:unhideWhenUsed="1"/>
-    <w:lsdException w:name="index 5" w:semiHidden="1" w:unhideWhenUsed="1"/>
-    <w:lsdException w:name="index 6" w:semiHidden="1" w:unhideWhenUsed="1"/>
-    <w:lsdException w:name="index 7" w:semiHidden="1" w:unhideWhenUsed="1"/>
-    <w:lsdException w:name="index 8" w:semiHidden="1" w:unhideWhenUsed="1"/>
-    <w:lsdException w:name="index 9" w:semiHidden="1" w:unhideWhenUsed="1"/>
-    <w:lsdException w:name="toc 1" w:semiHidden="1" w:uiPriority="39" w:unhideWhenUsed="1"/>
-    <w:lsdException w:name="toc 2" w:semiHidden="1" w:uiPriority="39" w:unhideWhenUsed="1"/>
-    <w:lsdException w:name="toc 3" w:semiHidden="1" w:uiPriority="39" w:unhideWhenUsed="1"/>
-    <w:lsdException w:name="toc 4" w:semiHidden="1" w:uiPriority="39" w:unhideWhenUsed="1"/>
-    <w:lsdException w:name="toc 5" w:semiHidden="1" w:uiPriority="39" w:unhideWhenUsed="1"/>
-    <w:lsdException w:name="toc 6" w:semiHidden="1" w:uiPriority="39" w:unhideWhenUsed="1"/>
-    <w:lsdException w:name="toc 7" w:semiHidden="1" w:uiPriority="39" w:unhideWhenUsed="1"/>
-    <w:lsdException w:name="toc 8" w:semiHidden="1" w:uiPriority="39" w:unhideWhenUsed="1"/>
-    <w:lsdException w:name="toc 9" w:semiHidden="1" w:uiPriority="39" w:unhideWhenUsed="1"/>
-    <w:lsdException w:name="Normal Indent" w:semiHidden="1" w:unhideWhenUsed="1"/>
-    <w:lsdException w:name="footnote text" w:semiHidden="1" w:unhideWhenUsed="1"/>
-    <w:lsdException w:name="annotation text" w:semiHidden="1" w:unhideWhenUsed="1"/>
-    <w:lsdException w:name="header" w:semiHidden="1" w:unhideWhenUsed="1"/>
-    <w:lsdException w:name="footer" w:semiHidden="1" w:unhideWhenUsed="1"/>
-    <w:lsdException w:name="index heading" w:semiHidden="1" w:unhideWhenUsed="1"/>
-    <w:lsdException w:name="caption" w:semiHidden="1" w:uiPriority="35" w:unhideWhenUsed="1" w:qFormat="1"/>
-    <w:lsdException w:name="table of figures" w:semiHidden="1" w:unhideWhenUsed="1"/>
-    <w:lsdException w:name="envelope address" w:semiHidden="1" w:unhideWhenUsed="1"/>
-    <w:lsdException w:name="envelope return" w:semiHidden="1" w:unhideWhenUsed="1"/>
-    <w:lsdException w:name="footnote reference" w:semiHidden="1" w:unhideWhenUsed="1"/>
-    <w:lsdException w:name="annotation reference" w:semiHidden="1" w:unhideWhenUsed="1"/>
-    <w:lsdException w:name="line number" w:semiHidden="1" w:unhideWhenUsed="1"/>
-    <w:lsdException w:name="page number" w:semiHidden="1" w:unhideWhenUsed="1"/>
-    <w:lsdException w:name="endnote reference" w:semiHidden="1" w:unhideWhenUsed="1"/>
-    <w:lsdException w:name="endnote text" w:semiHidden="1" w:unhideWhenUsed="1"/>
-    <w:lsdException w:name="table of authorities" w:semiHidden="1" w:unhideWhenUsed="1"/>
-    <w:lsdException w:name="macro" w:semiHidden="1" w:unhideWhenUsed="1"/>
-    <w:lsdException w:name="toa heading" w:semiHidden="1" w:unhideWhenUsed="1"/>
-    <w:lsdException w:name="List" w:semiHidden="1" w:unhideWhenUsed="1"/>
-    <w:lsdException w:name="List Bullet" w:semiHidden="1" w:unhideWhenUsed="1"/>
-    <w:lsdException w:name="List Number" w:semiHidden="1" w:unhideWhenUsed="1"/>
-    <w:lsdException w:name="List 2" w:semiHidden="1" w:unhideWhenUsed="1"/>
-    <w:lsdException w:name="List 3" w:semiHidden="1" w:unhideWhenUsed="1"/>
-    <w:lsdException w:name="List 4" w:semiHidden="1" w:unhideWhenUsed="1"/>
-    <w:lsdException w:name="List 5" w:semiHidden="1" w:unhideWhenUsed="1"/>
-    <w:lsdException w:name="List Bullet 2" w:semiHidden="1" w:unhideWhenUsed="1"/>
-    <w:lsdException w:name="List Bullet 3" w:semiHidden="1" w:unhideWhenUsed="1"/>
-    <w:lsdException w:name="List Bullet 4" w:semiHidden="1" w:unhideWhenUsed="1"/>
-    <w:lsdException w:name="List Bullet 5" w:semiHidden="1" w:unhideWhenUsed="1"/>
-    <w:lsdException w:name="List Number 2" w:semiHidden="1" w:unhideWhenUsed="1"/>
-    <w:lsdException w:name="List Number 3" w:semiHidden="1" w:unhideWhenUsed="1"/>
-    <w:lsdException w:name="List Number 4" w:semiHidden="1" w:unhideWhenUsed="1"/>
-    <w:lsdException w:name="List Number 5" w:semiHidden="1" w:unhideWhenUsed="1"/>
-    <w:lsdException w:name="Title" w:uiPriority="10" w:qFormat="1"/>
-    <w:lsdException w:name="Closing" w:semiHidden="1" w:unhideWhenUsed="1"/>
-    <w:lsdException w:name="Signature" w:semiHidden="1" w:unhideWhenUsed="1"/>
-    <w:lsdException w:name="Default Paragraph Font" w:semiHidden="1" w:uiPriority="1" w:unhideWhenUsed="1"/>
-    <w:lsdException w:name="Body Text" w:semiHidden="1" w:unhideWhenUsed="1"/>
-    <w:lsdException w:name="Body Text Indent" w:semiHidden="1" w:unhideWhenUsed="1"/>
-    <w:lsdException w:name="List Continue" w:semiHidden="1" w:unhideWhenUsed="1"/>
-    <w:lsdException w:name="List Continue 2" w:semiHidden="1" w:unhideWhenUsed="1"/>
-    <w:lsdException w:name="List Continue 3" w:semiHidden="1" w:unhideWhenUsed="1"/>
-    <w:lsdException w:name="List Continue 4" w:semiHidden="1" w:unhideWhenUsed="1"/>
-    <w:lsdException w:name="List Continue 5" w:semiHidden="1" w:unhideWhenUsed="1"/>
-    <w:lsdException w:name="Message Header" w:semiHidden="1" w:unhideWhenUsed="1"/>
-    <w:lsdException w:name="Subtitle" w:uiPriority="11" w:qFormat="1"/>
-    <w:lsdException w:name="Salutation" w:semiHidden="1" w:unhideWhenUsed="1"/>
-    <w:lsdException w:name="Date" w:semiHidden="1" w:unhideWhenUsed="1"/>
-    <w:lsdException w:name="Body Text First Indent" w:semiHidden="1" w:unhideWhenUsed="1"/>
-    <w:lsdException w:name="Body Text First Indent 2" w:semiHidden="1" w:unhideWhenUsed="1"/>
-    <w:lsdException w:name="Note Heading" w:semiHidden="1" w:unhideWhenUsed="1"/>
-    <w:lsdException w:name="Body Text 2" w:semiHidden="1" w:unhideWhenUsed="1"/>
-    <w:lsdException w:name="Body Text 3" w:semiHidden="1" w:unhideWhenUsed="1"/>
-    <w:lsdException w:name="Body Text Indent 2" w:semiHidden="1" w:unhideWhenUsed="1"/>
-    <w:lsdException w:name="Body Text Indent 3" w:semiHidden="1" w:unhideWhenUsed="1"/>
-    <w:lsdException w:name="Block Text" w:semiHidden="1" w:unhideWhenUsed="1"/>
-    <w:lsdException w:name="Hyperlink" w:semiHidden="1" w:unhideWhenUsed="1"/>
-    <w:lsdException w:name="FollowedHyperlink" w:semiHidden="1" w:unhideWhenUsed="1"/>
-    <w:lsdException w:name="Strong" w:uiPriority="22" w:qFormat="1"/>
-    <w:lsdException w:name="Emphasis" w:uiPriority="20" w:qFormat="1"/>
-    <w:lsdException w:name="Document Map" w:semiHidden="1" w:unhideWhenUsed="1"/>
-    <w:lsdException w:name="Plain Text" w:semiHidden="1" w:unhideWhenUsed="1"/>
-    <w:lsdException w:name="E-mail Signature" w:semiHidden="1" w:unhideWhenUsed="1"/>
-    <w:lsdException w:name="HTML Top of Form" w:semiHidden="1" w:unhideWhenUsed="1"/>
-    <w:lsdException w:name="HTML Bottom of Form" w:semiHidden="1" w:unhideWhenUsed="1"/>
-    <w:lsdException w:name="Normal (Web)" w:semiHidden="1" w:unhideWhenUsed="1"/>
-    <w:lsdException w:name="HTML Acronym" w:semiHidden="1" w:unhideWhenUsed="1"/>
-    <w:lsdException w:name="HTML Address" w:semiHidden="1" w:unhideWhenUsed="1"/>
-    <w:lsdException w:name="HTML Cite" w:semiHidden="1" w:unhideWhenUsed="1"/>
-    <w:lsdException w:name="HTML Code" w:semiHidden="1" w:unhideWhenUsed="1"/>
-    <w:lsdException w:name="HTML Definition" w:semiHidden="1" w:unhideWhenUsed="1"/>
-    <w:lsdException w:name="HTML Keyboard" w:semiHidden="1" w:unhideWhenUsed="1"/>
-    <w:lsdException w:name="HTML Preformatted" w:semiHidden="1" w:unhideWhenUsed="1"/>
-    <w:lsdException w:name="HTML Sample" w:semiHidden="1" w:unhideWhenUsed="1"/>
-    <w:lsdException w:name="HTML Typewriter" w:semiHidden="1" w:unhideWhenUsed="1"/>
-    <w:lsdException w:name="HTML Variable" w:semiHidden="1" w:unhideWhenUsed="1"/>
-    <w:lsdException w:name="Normal Table" w:semiHidden="1" w:unhideWhenUsed="1"/>
-    <w:lsdException w:name="annotation subject" w:semiHidden="1" w:unhideWhenUsed="1"/>
-    <w:lsdException w:name="No List" w:semiHidden="1" w:unhideWhenUsed="1"/>
-    <w:lsdException w:name="Outline List 1" w:semiHidden="1" w:unhideWhenUsed="1"/>
-    <w:lsdException w:name="Outline List 2" w:semiHidden="1" w:unhideWhenUsed="1"/>
-    <w:lsdException w:name="Outline List 3" w:semiHidden="1" w:unhideWhenUsed="1"/>
-    <w:lsdException w:name="Table Simple 1" w:semiHidden="1" w:unhideWhenUsed="1"/>
-    <w:lsdException w:name="Table Simple 2" w:semiHidden="1" w:unhideWhenUsed="1"/>
-    <w:lsdException w:name="Table Simple 3" w:semiHidden="1" w:unhideWhenUsed="1"/>
-    <w:lsdException w:name="Table Classic 1" w:semiHidden="1" w:unhideWhenUsed="1"/>
-    <w:lsdException w:name="Table Classic 2" w:semiHidden="1" w:unhideWhenUsed="1"/>
-    <w:lsdException w:name="Table Classic 3" w:semiHidden="1" w:unhideWhenUsed="1"/>
-    <w:lsdException w:name="Table Classic 4" w:semiHidden="1" w:unhideWhenUsed="1"/>
-    <w:lsdException w:name="Table Colorful 1" w:semiHidden="1" w:unhideWhenUsed="1"/>
-    <w:lsdException w:name="Table Colorful 2" w:semiHidden="1" w:unhideWhenUsed="1"/>
-    <w:lsdException w:name="Table Colorful 3" w:semiHidden="1" w:unhideWhenUsed="1"/>
-    <w:lsdException w:name="Table Columns 1" w:semiHidden="1" w:unhideWhenUsed="1"/>
-    <w:lsdException w:name="Table Columns 2" w:semiHidden="1" w:unhideWhenUsed="1"/>
-    <w:lsdException w:name="Table Columns 3" w:semiHidden="1" w:unhideWhenUsed="1"/>
-    <w:lsdException w:name="Table Columns 4" w:semiHidden="1" w:unhideWhenUsed="1"/>
-    <w:lsdException w:name="Table Columns 5" w:semiHidden="1" w:unhideWhenUsed="1"/>
-    <w:lsdException w:name="Table Grid 1" w:semiHidden="1" w:unhideWhenUsed="1"/>
-    <w:lsdException w:name="Table Grid 2" w:semiHidden="1" w:unhideWhenUsed="1"/>
-    <w:lsdException w:name="Table Grid 3" w:semiHidden="1" w:unhideWhenUsed="1"/>
-    <w:lsdException w:name="Table Grid 4" w:semiHidden="1" w:unhideWhenUsed="1"/>
-    <w:lsdException w:name="Table Grid 5" w:semiHidden="1" w:unhideWhenUsed="1"/>
-    <w:lsdException w:name="Table Grid 6" w:semiHidden="1" w:unhideWhenUsed="1"/>
-    <w:lsdException w:name="Table Grid 7" w:semiHidden="1" w:unhideWhenUsed="1"/>
-    <w:lsdException w:name="Table Grid 8" w:semiHidden="1" w:unhideWhenUsed="1"/>
-    <w:lsdException w:name="Table List 1" w:semiHidden="1" w:unhideWhenUsed="1"/>
-    <w:lsdException w:name="Table List 2" w:semiHidden="1" w:unhideWhenUsed="1"/>
-    <w:lsdException w:name="Table List 3" w:semiHidden="1" w:unhideWhenUsed="1"/>
-    <w:lsdException w:name="Table List 4" w:semiHidden="1" w:unhideWhenUsed="1"/>
-    <w:lsdException w:name="Table List 5" w:semiHidden="1" w:unhideWhenUsed="1"/>
-    <w:lsdException w:name="Table List 6" w:semiHidden="1" w:unhideWhenUsed="1"/>
-    <w:lsdException w:name="Table List 7" w:semiHidden="1" w:unhideWhenUsed="1"/>
-    <w:lsdException w:name="Table List 8" w:semiHidden="1" w:unhideWhenUsed="1"/>
-    <w:lsdException w:name="Table 3D effects 1" w:semiHidden="1" w:unhideWhenUsed="1"/>
-    <w:lsdException w:name="Table 3D effects 2" w:semiHidden="1" w:unhideWhenUsed="1"/>
-    <w:lsdException w:name="Table 3D effects 3" w:semiHidden="1" w:unhideWhenUsed="1"/>
-    <w:lsdException w:name="Table Contemporary" w:semiHidden="1" w:unhideWhenUsed="1"/>
-    <w:lsdException w:name="Table Elegant" w:semiHidden="1" w:unhideWhenUsed="1"/>
-    <w:lsdException w:name="Table Professional" w:semiHidden="1" w:unhideWhenUsed="1"/>
-    <w:lsdException w:name="Table Subtle 1" w:semiHidden="1" w:unhideWhenUsed="1"/>
-    <w:lsdException w:name="Table Subtle 2" w:semiHidden="1" w:unhideWhenUsed="1"/>
-    <w:lsdException w:name="Table Web 1" w:semiHidden="1" w:unhideWhenUsed="1"/>
-    <w:lsdException w:name="Table Web 2" w:semiHidden="1" w:unhideWhenUsed="1"/>
-    <w:lsdException w:name="Table Web 3" w:semiHidden="1" w:unhideWhenUsed="1"/>
-    <w:lsdException w:name="Balloon Text" w:semiHidden="1" w:unhideWhenUsed="1"/>
-    <w:lsdException w:name="Table Grid" w:uiPriority="39"/>
-    <w:lsdException w:name="Table Theme" w:semiHidden="1" w:unhideWhenUsed="1"/>
-    <w:lsdException w:name="Placeholder Text" w:semiHidden="1"/>
-    <w:lsdException w:name="No Spacing" w:uiPriority="1" w:qFormat="1"/>
-    <w:lsdException w:name="Light Shading" w:uiPriority="60"/>
-    <w:lsdException w:name="Light List" w:uiPriority="61"/>
-    <w:lsdException w:name="Light Grid" w:uiPriority="62"/>
-    <w:lsdException w:name="Medium Shading 1" w:uiPriority="63"/>
-    <w:lsdException w:name="Medium Shading 2" w:uiPriority="64"/>
-    <w:lsdException w:name="Medium List 1" w:uiPriority="65"/>
-    <w:lsdException w:name="Medium List 2" w:uiPriority="66"/>
-    <w:lsdException w:name="Medium Grid 1" w:uiPriority="67"/>
-    <w:lsdException w:name="Medium Grid 2" w:uiPriority="68"/>
-    <w:lsdException w:name="Medium Grid 3" w:uiPriority="69"/>
-    <w:lsdException w:name="Dark List" w:uiPriority="70"/>
-    <w:lsdException w:name="Colorful Shading" w:uiPriority="71"/>
-    <w:lsdException w:name="Colorful List" w:uiPriority="72"/>
-    <w:lsdException w:name="Colorful Grid" w:uiPriority="73"/>
-    <w:lsdException w:name="Light Shading Accent 1" w:uiPriority="60"/>
-    <w:lsdException w:name="Light List Accent 1" w:uiPriority="61"/>
-    <w:lsdException w:name="Light Grid Accent 1" w:uiPriority="62"/>
-    <w:lsdException w:name="Medium Shading 1 Accent 1" w:uiPriority="63"/>
-    <w:lsdException w:name="Medium Shading 2 Accent 1" w:uiPriority="64"/>
-    <w:lsdException w:name="Medium List 1 Accent 1" w:uiPriority="65"/>
-    <w:lsdException w:name="Revision" w:semiHidden="1"/>
-    <w:lsdException w:name="List Paragraph" w:uiPriority="34" w:qFormat="1"/>
-    <w:lsdException w:name="Quote" w:uiPriority="29" w:qFormat="1"/>
-    <w:lsdException w:name="Intense Quote" w:uiPriority="30" w:qFormat="1"/>
-    <w:lsdException w:name="Medium List 2 Accent 1" w:uiPriority="66"/>
-    <w:lsdException w:name="Medium Grid 1 Accent 1" w:uiPriority="67"/>
-    <w:lsdException w:name="Medium Grid 2 Accent 1" w:uiPriority="68"/>
-    <w:lsdException w:name="Medium Grid 3 Accent 1" w:uiPriority="69"/>
-    <w:lsdException w:name="Dark List Accent 1" w:uiPriority="70"/>
-    <w:lsdException w:name="Colorful Shading Accent 1" w:uiPriority="71"/>
-    <w:lsdException w:name="Colorful List Accent 1" w:uiPriority="72"/>
-    <w:lsdException w:name="Colorful Grid Accent 1" w:uiPriority="73"/>
-    <w:lsdException w:name="Light Shading Accent 2" w:uiPriority="60"/>
-    <w:lsdException w:name="Light List Accent 2" w:uiPriority="61"/>
-    <w:lsdException w:name="Light Grid Accent 2" w:uiPriority="62"/>
-    <w:lsdException w:name="Medium Shading 1 Accent 2" w:uiPriority="63"/>
-    <w:lsdException w:name="Medium Shading 2 Accent 2" w:uiPriority="64"/>
-    <w:lsdException w:name="Medium List 1 Accent 2" w:uiPriority="65"/>
-    <w:lsdException w:name="Medium List 2 Accent 2" w:uiPriority="66"/>
-    <w:lsdException w:name="Medium Grid 1 Accent 2" w:uiPriority="67"/>
-    <w:lsdException w:name="Medium Grid 2 Accent 2" w:uiPriority="68"/>
-    <w:lsdException w:name="Medium Grid 3 Accent 2" w:uiPriority="69"/>
-    <w:lsdException w:name="Dark List Accent 2" w:uiPriority="70"/>
-    <w:lsdException w:name="Colorful Shading Accent 2" w:uiPriority="71"/>
-    <w:lsdException w:name="Colorful List Accent 2" w:uiPriority="72"/>
-    <w:lsdException w:name="Colorful Grid Accent 2" w:uiPriority="73"/>
-    <w:lsdException w:name="Light Shading Accent 3" w:uiPriority="60"/>
-    <w:lsdException w:name="Light List Accent 3" w:uiPriority="61"/>
-    <w:lsdException w:name="Light Grid Accent 3" w:uiPriority="62"/>
-    <w:lsdException w:name="Medium Shading 1 Accent 3" w:uiPriority="63"/>
-    <w:lsdException w:name="Medium Shading 2 Accent 3" w:uiPriority="64"/>
-    <w:lsdException w:name="Medium List 1 Accent 3" w:uiPriority="65"/>
-    <w:lsdException w:name="Medium List 2 Accent 3" w:uiPriority="66"/>
-    <w:lsdException w:name="Medium Grid 1 Accent 3" w:uiPriority="67"/>
-    <w:lsdException w:name="Medium Grid 2 Accent 3" w:uiPriority="68"/>
-    <w:lsdException w:name="Medium Grid 3 Accent 3" w:uiPriority="69"/>
-    <w:lsdException w:name="Dark List Accent 3" w:uiPriority="70"/>
-    <w:lsdException w:name="Colorful Shading Accent 3" w:uiPriority="71"/>
-    <w:lsdException w:name="Colorful List Accent 3" w:uiPriority="72"/>
-    <w:lsdException w:name="Colorful Grid Accent 3" w:uiPriority="73"/>
-    <w:lsdException w:name="Light Shading Accent 4" w:uiPriority="60"/>
-    <w:lsdException w:name="Light List Accent 4" w:uiPriority="61"/>
-    <w:lsdException w:name="Light Grid Accent 4" w:uiPriority="62"/>
-    <w:lsdException w:name="Medium Shading 1 Accent 4" w:uiPriority="63"/>
-    <w:lsdException w:name="Medium Shading 2 Accent 4" w:uiPriority="64"/>
-    <w:lsdException w:name="Medium List 1 Accent 4" w:uiPriority="65"/>
-    <w:lsdException w:name="Medium List 2 Accent 4" w:uiPriority="66"/>
-    <w:lsdException w:name="Medium Grid 1 Accent 4" w:uiPriority="67"/>
-    <w:lsdException w:name="Medium Grid 2 Accent 4" w:uiPriority="68"/>
-    <w:lsdException w:name="Medium Grid 3 Accent 4" w:uiPriority="69"/>
-    <w:lsdException w:name="Dark List Accent 4" w:uiPriority="70"/>
-    <w:lsdException w:name="Colorful Shading Accent 4" w:uiPriority="71"/>
-    <w:lsdException w:name="Colorful List Accent 4" w:uiPriority="72"/>
-    <w:lsdException w:name="Colorful Grid Accent 4" w:uiPriority="73"/>
-    <w:lsdException w:name="Light Shading Accent 5" w:uiPriority="60"/>
-    <w:lsdException w:name="Light List Accent 5" w:uiPriority="61"/>
-    <w:lsdException w:name="Light Grid Accent 5" w:uiPriority="62"/>
-    <w:lsdException w:name="Medium Shading 1 Accent 5" w:uiPriority="63"/>
-    <w:lsdException w:name="Medium Shading 2 Accent 5" w:uiPriority="64"/>
-    <w:lsdException w:name="Medium List 1 Accent 5" w:uiPriority="65"/>
-    <w:lsdException w:name="Medium List 2 Accent 5" w:uiPriority="66"/>
-    <w:lsdException w:name="Medium Grid 1 Accent 5" w:uiPriority="67"/>
-    <w:lsdException w:name="Medium Grid 2 Accent 5" w:uiPriority="68"/>
-    <w:lsdException w:name="Medium Grid 3 Accent 5" w:uiPriority="69"/>
-    <w:lsdException w:name="Dark List Accent 5" w:uiPriority="70"/>
-    <w:lsdException w:name="Colorful Shading Accent 5" w:uiPriority="71"/>
-    <w:lsdException w:name="Colorful List Accent 5" w:uiPriority="72"/>
-    <w:lsdException w:name="Colorful Grid Accent 5" w:uiPriority="73"/>
-    <w:lsdException w:name="Light Shading Accent 6" w:uiPriority="60"/>
-    <w:lsdException w:name="Light List Accent 6" w:uiPriority="61"/>
-    <w:lsdException w:name="Light Grid Accent 6" w:uiPriority="62"/>
-    <w:lsdException w:name="Medium Shading 1 Accent 6" w:uiPriority="63"/>
-    <w:lsdException w:name="Medium Shading 2 Accent 6" w:uiPriority="64"/>
-    <w:lsdException w:name="Medium List 1 Accent 6" w:uiPriority="65"/>
-    <w:lsdException w:name="Medium List 2 Accent 6" w:uiPriority="66"/>
-    <w:lsdException w:name="Medium Grid 1 Accent 6" w:uiPriority="67"/>
-    <w:lsdException w:name="Medium Grid 2 Accent 6" w:uiPriority="68"/>
-    <w:lsdException w:name="Medium Grid 3 Accent 6" w:uiPriority="69"/>
-    <w:lsdException w:name="Dark List Accent 6" w:uiPriority="70"/>
-    <w:lsdException w:name="Colorful Shading Accent 6" w:uiPriority="71"/>
-    <w:lsdException w:name="Colorful List Accent 6" w:uiPriority="72"/>
-    <w:lsdException w:name="Colorful Grid Accent 6" w:uiPriority="73"/>
-    <w:lsdException w:name="Subtle Emphasis" w:uiPriority="19" w:qFormat="1"/>
-    <w:lsdException w:name="Intense Emphasis" w:uiPriority="21" w:qFormat="1"/>
-    <w:lsdException w:name="Subtle Reference" w:uiPriority="31" w:qFormat="1"/>
-    <w:lsdException w:name="Intense Reference" w:uiPriority="32" w:qFormat="1"/>
-    <w:lsdException w:name="Book Title" w:uiPriority="33" w:qFormat="1"/>
-    <w:lsdException w:name="Bibliography" w:semiHidden="1" w:uiPriority="37" w:unhideWhenUsed="1"/>
-    <w:lsdException w:name="TOC Heading" w:semiHidden="1" w:uiPriority="39" w:unhideWhenUsed="1" w:qFormat="1"/>
-    <w:lsdException w:name="Plain Table 1" w:uiPriority="41"/>
-    <w:lsdException w:name="Plain Table 2" w:uiPriority="42"/>
-    <w:lsdException w:name="Plain Table 3" w:uiPriority="43"/>
-    <w:lsdException w:name="Plain Table 4" w:uiPriority="44"/>
-    <w:lsdException w:name="Plain Table 5" w:uiPriority="45"/>
-    <w:lsdException w:name="Grid Table Light" w:uiPriority="40"/>
-    <w:lsdException w:name="Grid Table 1 Light" w:uiPriority="46"/>
-    <w:lsdException w:name="Grid Table 2" w:uiPriority="47"/>
-    <w:lsdException w:name="Grid Table 3" w:uiPriority="48"/>
-    <w:lsdException w:name="Grid Table 4" w:uiPriority="49"/>
-    <w:lsdException w:name="Grid Table 5 Dark" w:uiPriority="50"/>
-    <w:lsdException w:name="Grid Table 6 Colorful" w:uiPriority="51"/>
-    <w:lsdException w:name="Grid Table 7 Colorful" w:uiPriority="52"/>
-    <w:lsdException w:name="Grid Table 1 Light Accent 1" w:uiPriority="46"/>
-    <w:lsdException w:name="Grid Table 2 Accent 1" w:uiPriority="47"/>
-    <w:lsdException w:name="Grid Table 3 Accent 1" w:uiPriority="48"/>
-    <w:lsdException w:name="Grid Table 4 Accent 1" w:uiPriority="49"/>
-    <w:lsdException w:name="Grid Table 5 Dark Accent 1" w:uiPriority="50"/>
-    <w:lsdException w:name="Grid Table 6 Colorful Accent 1" w:uiPriority="51"/>
-    <w:lsdException w:name="Grid Table 7 Colorful Accent 1" w:uiPriority="52"/>
-    <w:lsdException w:name="Grid Table 1 Light Accent 2" w:uiPriority="46"/>
-    <w:lsdException w:name="Grid Table 2 Accent 2" w:uiPriority="47"/>
-    <w:lsdException w:name="Grid Table 3 Accent 2" w:uiPriority="48"/>
-    <w:lsdException w:name="Grid Table 4 Accent 2" w:uiPriority="49"/>
-    <w:lsdException w:name="Grid Table 5 Dark Accent 2" w:uiPriority="50"/>
-    <w:lsdException w:name="Grid Table 6 Colorful Accent 2" w:uiPriority="51"/>
-    <w:lsdException w:name="Grid Table 7 Colorful Accent 2" w:uiPriority="52"/>
-    <w:lsdException w:name="Grid Table 1 Light Accent 3" w:uiPriority="46"/>
-    <w:lsdException w:name="Grid Table 2 Accent 3" w:uiPriority="47"/>
-    <w:lsdException w:name="Grid Table 3 Accent 3" w:uiPriority="48"/>
-    <w:lsdException w:name="Grid Table 4 Accent 3" w:uiPriority="49"/>
-    <w:lsdException w:name="Grid Table 5 Dark Accent 3" w:uiPriority="50"/>
-    <w:lsdException w:name="Grid Table 6 Colorful Accent 3" w:uiPriority="51"/>
-    <w:lsdException w:name="Grid Table 7 Colorful Accent 3" w:uiPriority="52"/>
-    <w:lsdException w:name="Grid Table 1 Light Accent 4" w:uiPriority="46"/>
-    <w:lsdException w:name="Grid Table 2 Accent 4" w:uiPriority="47"/>
-    <w:lsdException w:name="Grid Table 3 Accent 4" w:uiPriority="48"/>
-    <w:lsdException w:name="Grid Table 4 Accent 4" w:uiPriority="49"/>
-    <w:lsdException w:name="Grid Table 5 Dark Accent 4" w:uiPriority="50"/>
-    <w:lsdException w:name="Grid Table 6 Colorful Accent 4" w:uiPriority="51"/>
-    <w:lsdException w:name="Grid Table 7 Colorful Accent 4" w:uiPriority="52"/>
-    <w:lsdException w:name="Grid Table 1 Light Accent 5" w:uiPriority="46"/>
-    <w:lsdException w:name="Grid Table 2 Accent 5" w:uiPriority="47"/>
-    <w:lsdException w:name="Grid Table 3 Accent 5" w:uiPriority="48"/>
-    <w:lsdException w:name="Grid Table 4 Accent 5" w:uiPriority="49"/>
-    <w:lsdException w:name="Grid Table 5 Dark Accent 5" w:uiPriority="50"/>
-    <w:lsdException w:name="Grid Table 6 Colorful Accent 5" w:uiPriority="51"/>
-    <w:lsdException w:name="Grid Table 7 Colorful Accent 5" w:uiPriority="52"/>
-    <w:lsdException w:name="Grid Table 1 Light Accent 6" w:uiPriority="46"/>
-    <w:lsdException w:name="Grid Table 2 Accent 6" w:uiPriority="47"/>
-    <w:lsdException w:name="Grid Table 3 Accent 6" w:uiPriority="48"/>
-    <w:lsdException w:name="Grid Table 4 Accent 6" w:uiPriority="49"/>
-    <w:lsdException w:name="Grid Table 5 Dark Accent 6" w:uiPriority="50"/>
-    <w:lsdException w:name="Grid Table 6 Colorful Accent 6" w:uiPriority="51"/>
-    <w:lsdException w:name="Grid Table 7 Colorful Accent 6" w:uiPriority="52"/>
-    <w:lsdException w:name="List Table 1 Light" w:uiPriority="46"/>
-    <w:lsdException w:name="List Table 2" w:uiPriority="47"/>
-    <w:lsdException w:name="List Table 3" w:uiPriority="48"/>
-    <w:lsdException w:name="List Table 4" w:uiPriority="49"/>
-    <w:lsdException w:name="List Table 5 Dark" w:uiPriority="50"/>
-    <w:lsdException w:name="List Table 6 Colorful" w:uiPriority="51"/>
-    <w:lsdException w:name="List Table 7 Colorful" w:uiPriority="52"/>
-    <w:lsdException w:name="List Table 1 Light Accent 1" w:uiPriority="46"/>
-    <w:lsdException w:name="List Table 2 Accent 1" w:uiPriority="47"/>
-    <w:lsdException w:name="List Table 3 Accent 1" w:uiPriority="48"/>
-    <w:lsdException w:name="List Table 4 Accent 1" w:uiPriority="49"/>
-    <w:lsdException w:name="List Table 5 Dark Accent 1" w:uiPriority="50"/>
-    <w:lsdException w:name="List Table 6 Colorful Accent 1" w:uiPriority="51"/>
-    <w:lsdException w:name="List Table 7 Colorful Accent 1" w:uiPriority="52"/>
-    <w:lsdException w:name="List Table 1 Light Accent 2" w:uiPriority="46"/>
-    <w:lsdException w:name="List Table 2 Accent 2" w:uiPriority="47"/>
-    <w:lsdException w:name="List Table 3 Accent 2" w:uiPriority="48"/>
-    <w:lsdException w:name="List Table 4 Accent 2" w:uiPriority="49"/>
-    <w:lsdException w:name="List Table 5 Dark Accent 2" w:uiPriority="50"/>
-    <w:lsdException w:name="List Table 6 Colorful Accent 2" w:uiPriority="51"/>
-    <w:lsdException w:name="List Table 7 Colorful Accent 2" w:uiPriority="52"/>
-    <w:lsdException w:name="List Table 1 Light Accent 3" w:uiPriority="46"/>
-    <w:lsdException w:name="List Table 2 Accent 3" w:uiPriority="47"/>
-    <w:lsdException w:name="List Table 3 Accent 3" w:uiPriority="48"/>
-    <w:lsdException w:name="List Table 4 Accent 3" w:uiPriority="49"/>
-    <w:lsdException w:name="List Table 5 Dark Accent 3" w:uiPriority="50"/>
-    <w:lsdException w:name="List Table 6 Colorful Accent 3" w:uiPriority="51"/>
-    <w:lsdException w:name="List Table 7 Colorful Accent 3" w:uiPriority="52"/>
-    <w:lsdException w:name="List Table 1 Light Accent 4" w:uiPriority="46"/>
-    <w:lsdException w:name="List Table 2 Accent 4" w:uiPriority="47"/>
-    <w:lsdException w:name="List Table 3 Accent 4" w:uiPriority="48"/>
-    <w:lsdException w:name="List Table 4 Accent 4" w:uiPriority="49"/>
-    <w:lsdException w:name="List Table 5 Dark Accent 4" w:uiPriority="50"/>
-    <w:lsdException w:name="List Table 6 Colorful Accent 4" w:uiPriority="51"/>
-    <w:lsdException w:name="List Table 7 Colorful Accent 4" w:uiPriority="52"/>
-    <w:lsdException w:name="List Table 1 Light Accent 5" w:uiPriority="46"/>
-    <w:lsdException w:name="List Table 2 Accent 5" w:uiPriority="47"/>
-    <w:lsdException w:name="List Table 3 Accent 5" w:uiPriority="48"/>
-    <w:lsdException w:name="List Table 4 Accent 5" w:uiPriority="49"/>
-    <w:lsdException w:name="List Table 5 Dark Accent 5" w:uiPriority="50"/>
-    <w:lsdException w:name="List Table 6 Colorful Accent 5" w:uiPriority="51"/>
-    <w:lsdException w:name="List Table 7 Colorful Accent 5" w:uiPriority="52"/>
-    <w:lsdException w:name="List Table 1 Light Accent 6" w:uiPriority="46"/>
-    <w:lsdException w:name="List Table 2 Accent 6" w:uiPriority="47"/>
-    <w:lsdException w:name="List Table 3 Accent 6" w:uiPriority="48"/>
-    <w:lsdException w:name="List Table 4 Accent 6" w:uiPriority="49"/>
-    <w:lsdException w:name="List Table 5 Dark Accent 6" w:uiPriority="50"/>
-    <w:lsdException w:name="List Table 6 Colorful Accent 6" w:uiPriority="51"/>
-    <w:lsdException w:name="List Table 7 Colorful Accent 6" w:uiPriority="52"/>
+  <w:latentStyles w:defLockedState="0" w:defUIPriority="99" w:defSemiHidden="1" w:defUnhideWhenUsed="1" w:defQFormat="0" w:count="267">
+    <w:lsdException w:name="Normal" w:semiHidden="0" w:uiPriority="0" w:unhideWhenUsed="0" w:qFormat="1"/>
+    <w:lsdException w:name="heading 1" w:semiHidden="0" w:uiPriority="9" w:unhideWhenUsed="0" w:qFormat="1"/>
+    <w:lsdException w:name="heading 2" w:uiPriority="9" w:qFormat="1"/>
+    <w:lsdException w:name="heading 3" w:uiPriority="9" w:qFormat="1"/>
+    <w:lsdException w:name="heading 4" w:uiPriority="9" w:qFormat="1"/>
+    <w:lsdException w:name="heading 5" w:uiPriority="9" w:qFormat="1"/>
+    <w:lsdException w:name="heading 6" w:uiPriority="9" w:qFormat="1"/>
+    <w:lsdException w:name="heading 7" w:uiPriority="9" w:qFormat="1"/>
+    <w:lsdException w:name="heading 8" w:uiPriority="9" w:qFormat="1"/>
+    <w:lsdException w:name="heading 9" w:uiPriority="9" w:qFormat="1"/>
+    <w:lsdException w:name="toc 1" w:uiPriority="39"/>
+    <w:lsdException w:name="toc 2" w:uiPriority="39"/>
+    <w:lsdException w:name="toc 3" w:uiPriority="39"/>
+    <w:lsdException w:name="toc 4" w:uiPriority="39"/>
+    <w:lsdException w:name="toc 5" w:uiPriority="39"/>
+    <w:lsdException w:name="toc 6" w:uiPriority="39"/>
+    <w:lsdException w:name="toc 7" w:uiPriority="39"/>
+    <w:lsdException w:name="toc 8" w:uiPriority="39"/>
+    <w:lsdException w:name="toc 9" w:uiPriority="39"/>
+    <w:lsdException w:name="caption" w:uiPriority="35" w:qFormat="1"/>
+    <w:lsdException w:name="Title" w:semiHidden="0" w:uiPriority="10" w:unhideWhenUsed="0" w:qFormat="1"/>
+    <w:lsdException w:name="Default Paragraph Font" w:uiPriority="1"/>
+    <w:lsdException w:name="Subtitle" w:semiHidden="0" w:uiPriority="11" w:unhideWhenUsed="0" w:qFormat="1"/>
+    <w:lsdException w:name="Strong" w:semiHidden="0" w:uiPriority="22" w:unhideWhenUsed="0" w:qFormat="1"/>
+    <w:lsdException w:name="Emphasis" w:semiHidden="0" w:uiPriority="20" w:unhideWhenUsed="0" w:qFormat="1"/>
+    <w:lsdException w:name="Table Grid" w:semiHidden="0" w:uiPriority="39" w:unhideWhenUsed="0"/>
+    <w:lsdException w:name="Placeholder Text" w:unhideWhenUsed="0"/>
+    <w:lsdException w:name="No Spacing" w:semiHidden="0" w:uiPriority="1" w:unhideWhenUsed="0" w:qFormat="1"/>
+    <w:lsdException w:name="Light Shading" w:semiHidden="0" w:uiPriority="60" w:unhideWhenUsed="0"/>
+    <w:lsdException w:name="Light List" w:semiHidden="0" w:uiPriority="61" w:unhideWhenUsed="0"/>
+    <w:lsdException w:name="Light Grid" w:semiHidden="0" w:uiPriority="62" w:unhideWhenUsed="0"/>
+    <w:lsdException w:name="Medium Shading 1" w:semiHidden="0" w:uiPriority="63" w:unhideWhenUsed="0"/>
+    <w:lsdException w:name="Medium Shading 2" w:semiHidden="0" w:uiPriority="64" w:unhideWhenUsed="0"/>
+    <w:lsdException w:name="Medium List 1" w:semiHidden="0" w:uiPriority="65" w:unhideWhenUsed="0"/>
+    <w:lsdException w:name="Medium List 2" w:semiHidden="0" w:uiPriority="66" w:unhideWhenUsed="0"/>
+    <w:lsdException w:name="Medium Grid 1" w:semiHidden="0" w:uiPriority="67" w:unhideWhenUsed="0"/>
+    <w:lsdException w:name="Medium Grid 2" w:semiHidden="0" w:uiPriority="68" w:unhideWhenUsed="0"/>
+    <w:lsdException w:name="Medium Grid 3" w:semiHidden="0" w:uiPriority="69" w:unhideWhenUsed="0"/>
+    <w:lsdException w:name="Dark List" w:semiHidden="0" w:uiPriority="70" w:unhideWhenUsed="0"/>
+    <w:lsdException w:name="Colorful Shading" w:semiHidden="0" w:uiPriority="71" w:unhideWhenUsed="0"/>
+    <w:lsdException w:name="Colorful List" w:semiHidden="0" w:uiPriority="72" w:unhideWhenUsed="0"/>
+    <w:lsdException w:name="Colorful Grid" w:semiHidden="0" w:uiPriority="73" w:unhideWhenUsed="0"/>
+    <w:lsdException w:name="Light Shading Accent 1" w:semiHidden="0" w:uiPriority="60" w:unhideWhenUsed="0"/>
+    <w:lsdException w:name="Light List Accent 1" w:semiHidden="0" w:uiPriority="61" w:unhideWhenUsed="0"/>
+    <w:lsdException w:name="Light Grid Accent 1" w:semiHidden="0" w:uiPriority="62" w:unhideWhenUsed="0"/>
+    <w:lsdException w:name="Medium Shading 1 Accent 1" w:semiHidden="0" w:uiPriority="63" w:unhideWhenUsed="0"/>
+    <w:lsdException w:name="Medium Shading 2 Accent 1" w:semiHidden="0" w:uiPriority="64" w:unhideWhenUsed="0"/>
+    <w:lsdException w:name="Medium List 1 Accent 1" w:semiHidden="0" w:uiPriority="65" w:unhideWhenUsed="0"/>
+    <w:lsdException w:name="Revision" w:unhideWhenUsed="0"/>
+    <w:lsdException w:name="List Paragraph" w:semiHidden="0" w:uiPriority="34" w:unhideWhenUsed="0" w:qFormat="1"/>
+    <w:lsdException w:name="Quote" w:semiHidden="0" w:uiPriority="29" w:unhideWhenUsed="0" w:qFormat="1"/>
+    <w:lsdException w:name="Intense Quote" w:semiHidden="0" w:uiPriority="30" w:unhideWhenUsed="0" w:qFormat="1"/>
+    <w:lsdException w:name="Medium List 2 Accent 1" w:semiHidden="0" w:uiPriority="66" w:unhideWhenUsed="0"/>
+    <w:lsdException w:name="Medium Grid 1 Accent 1" w:semiHidden="0" w:uiPriority="67" w:unhideWhenUsed="0"/>
+    <w:lsdException w:name="Medium Grid 2 Accent 1" w:semiHidden="0" w:uiPriority="68" w:unhideWhenUsed="0"/>
+    <w:lsdException w:name="Medium Grid 3 Accent 1" w:semiHidden="0" w:uiPriority="69" w:unhideWhenUsed="0"/>
+    <w:lsdException w:name="Dark List Accent 1" w:semiHidden="0" w:uiPriority="70" w:unhideWhenUsed="0"/>
+    <w:lsdException w:name="Colorful Shading Accent 1" w:semiHidden="0" w:uiPriority="71" w:unhideWhenUsed="0"/>
+    <w:lsdException w:name="Colorful List Accent 1" w:semiHidden="0" w:uiPriority="72" w:unhideWhenUsed="0"/>
+    <w:lsdException w:name="Colorful Grid Accent 1" w:semiHidden="0" w:uiPriority="73" w:unhideWhenUsed="0"/>
+    <w:lsdException w:name="Light Shading Accent 2" w:semiHidden="0" w:uiPriority="60" w:unhideWhenUsed="0"/>
+    <w:lsdException w:name="Light List Accent 2" w:semiHidden="0" w:uiPriority="61" w:unhideWhenUsed="0"/>
+    <w:lsdException w:name="Light Grid Accent 2" w:semiHidden="0" w:uiPriority="62" w:unhideWhenUsed="0"/>
+    <w:lsdException w:name="Medium Shading 1 Accent 2" w:semiHidden="0" w:uiPriority="63" w:unhideWhenUsed="0"/>
+    <w:lsdException w:name="Medium Shading 2 Accent 2" w:semiHidden="0" w:uiPriority="64" w:unhideWhenUsed="0"/>
+    <w:lsdException w:name="Medium List 1 Accent 2" w:semiHidden="0" w:uiPriority="65" w:unhideWhenUsed="0"/>
+    <w:lsdException w:name="Medium List 2 Accent 2" w:semiHidden="0" w:uiPriority="66" w:unhideWhenUsed="0"/>
+    <w:lsdException w:name="Medium Grid 1 Accent 2" w:semiHidden="0" w:uiPriority="67" w:unhideWhenUsed="0"/>
+    <w:lsdException w:name="Medium Grid 2 Accent 2" w:semiHidden="0" w:uiPriority="68" w:unhideWhenUsed="0"/>
+    <w:lsdException w:name="Medium Grid 3 Accent 2" w:semiHidden="0" w:uiPriority="69" w:unhideWhenUsed="0"/>
+    <w:lsdException w:name="Dark List Accent 2" w:semiHidden="0" w:uiPriority="70" w:unhideWhenUsed="0"/>
+    <w:lsdException w:name="Colorful Shading Accent 2" w:semiHidden="0" w:uiPriority="71" w:unhideWhenUsed="0"/>
+    <w:lsdException w:name="Colorful List Accent 2" w:semiHidden="0" w:uiPriority="72" w:unhideWhenUsed="0"/>
+    <w:lsdException w:name="Colorful Grid Accent 2" w:semiHidden="0" w:uiPriority="73" w:unhideWhenUsed="0"/>
+    <w:lsdException w:name="Light Shading Accent 3" w:semiHidden="0" w:uiPriority="60" w:unhideWhenUsed="0"/>
+    <w:lsdException w:name="Light List Accent 3" w:semiHidden="0" w:uiPriority="61" w:unhideWhenUsed="0"/>
+    <w:lsdException w:name="Light Grid Accent 3" w:semiHidden="0" w:uiPriority="62" w:unhideWhenUsed="0"/>
+    <w:lsdException w:name="Medium Shading 1 Accent 3" w:semiHidden="0" w:uiPriority="63" w:unhideWhenUsed="0"/>
+    <w:lsdException w:name="Medium Shading 2 Accent 3" w:semiHidden="0" w:uiPriority="64" w:unhideWhenUsed="0"/>
+    <w:lsdException w:name="Medium List 1 Accent 3" w:semiHidden="0" w:uiPriority="65" w:unhideWhenUsed="0"/>
+    <w:lsdException w:name="Medium List 2 Accent 3" w:semiHidden="0" w:uiPriority="66" w:unhideWhenUsed="0"/>
+    <w:lsdException w:name="Medium Grid 1 Accent 3" w:semiHidden="0" w:uiPriority="67" w:unhideWhenUsed="0"/>
+    <w:lsdException w:name="Medium Grid 2 Accent 3" w:semiHidden="0" w:uiPriority="68" w:unhideWhenUsed="0"/>
+    <w:lsdException w:name="Medium Grid 3 Accent 3" w:semiHidden="0" w:uiPriority="69" w:unhideWhenUsed="0"/>
+    <w:lsdException w:name="Dark List Accent 3" w:semiHidden="0" w:uiPriority="70" w:unhideWhenUsed="0"/>
+    <w:lsdException w:name="Colorful Shading Accent 3" w:semiHidden="0" w:uiPriority="71" w:unhideWhenUsed="0"/>
+    <w:lsdException w:name="Colorful List Accent 3" w:semiHidden="0" w:uiPriority="72" w:unhideWhenUsed="0"/>
+    <w:lsdException w:name="Colorful Grid Accent 3" w:semiHidden="0" w:uiPriority="73" w:unhideWhenUsed="0"/>
+    <w:lsdException w:name="Light Shading Accent 4" w:semiHidden="0" w:uiPriority="60" w:unhideWhenUsed="0"/>
+    <w:lsdException w:name="Light List Accent 4" w:semiHidden="0" w:uiPriority="61" w:unhideWhenUsed="0"/>
+    <w:lsdException w:name="Light Grid Accent 4" w:semiHidden="0" w:uiPriority="62" w:unhideWhenUsed="0"/>
+    <w:lsdException w:name="Medium Shading 1 Accent 4" w:semiHidden="0" w:uiPriority="63" w:unhideWhenUsed="0"/>
+    <w:lsdException w:name="Medium Shading 2 Accent 4" w:semiHidden="0" w:uiPriority="64" w:unhideWhenUsed="0"/>
+    <w:lsdException w:name="Medium List 1 Accent 4" w:semiHidden="0" w:uiPriority="65" w:unhideWhenUsed="0"/>
+    <w:lsdException w:name="Medium List 2 Accent 4" w:semiHidden="0" w:uiPriority="66" w:unhideWhenUsed="0"/>
+    <w:lsdException w:name="Medium Grid 1 Accent 4" w:semiHidden="0" w:uiPriority="67" w:unhideWhenUsed="0"/>
+    <w:lsdException w:name="Medium Grid 2 Accent 4" w:semiHidden="0" w:uiPriority="68" w:unhideWhenUsed="0"/>
+    <w:lsdException w:name="Medium Grid 3 Accent 4" w:semiHidden="0" w:uiPriority="69" w:unhideWhenUsed="0"/>
+    <w:lsdException w:name="Dark List Accent 4" w:semiHidden="0" w:uiPriority="70" w:unhideWhenUsed="0"/>
+    <w:lsdException w:name="Colorful Shading Accent 4" w:semiHidden="0" w:uiPriority="71" w:unhideWhenUsed="0"/>
+    <w:lsdException w:name="Colorful List Accent 4" w:semiHidden="0" w:uiPriority="72" w:unhideWhenUsed="0"/>
+    <w:lsdException w:name="Colorful Grid Accent 4" w:semiHidden="0" w:uiPriority="73" w:unhideWhenUsed="0"/>
+    <w:lsdException w:name="Light Shading Accent 5" w:semiHidden="0" w:uiPriority="60" w:unhideWhenUsed="0"/>
+    <w:lsdException w:name="Light List Accent 5" w:semiHidden="0" w:uiPriority="61" w:unhideWhenUsed="0"/>
+    <w:lsdException w:name="Light Grid Accent 5" w:semiHidden="0" w:uiPriority="62" w:unhideWhenUsed="0"/>
+    <w:lsdException w:name="Medium Shading 1 Accent 5" w:semiHidden="0" w:uiPriority="63" w:unhideWhenUsed="0"/>
+    <w:lsdException w:name="Medium Shading 2 Accent 5" w:semiHidden="0" w:uiPriority="64" w:unhideWhenUsed="0"/>
+    <w:lsdException w:name="Medium List 1 Accent 5" w:semiHidden="0" w:uiPriority="65" w:unhideWhenUsed="0"/>
+    <w:lsdException w:name="Medium List 2 Accent 5" w:semiHidden="0" w:uiPriority="66" w:unhideWhenUsed="0"/>
+    <w:lsdException w:name="Medium Grid 1 Accent 5" w:semiHidden="0" w:uiPriority="67" w:unhideWhenUsed="0"/>
+    <w:lsdException w:name="Medium Grid 2 Accent 5" w:semiHidden="0" w:uiPriority="68" w:unhideWhenUsed="0"/>
+    <w:lsdException w:name="Medium Grid 3 Accent 5" w:semiHidden="0" w:uiPriority="69" w:unhideWhenUsed="0"/>
+    <w:lsdException w:name="Dark List Accent 5" w:semiHidden="0" w:uiPriority="70" w:unhideWhenUsed="0"/>
+    <w:lsdException w:name="Colorful Shading Accent 5" w:semiHidden="0" w:uiPriority="71" w:unhideWhenUsed="0"/>
+    <w:lsdException w:name="Colorful List Accent 5" w:semiHidden="0" w:uiPriority="72" w:unhideWhenUsed="0"/>
+    <w:lsdException w:name="Colorful Grid Accent 5" w:semiHidden="0" w:uiPriority="73" w:unhideWhenUsed="0"/>
+    <w:lsdException w:name="Light Shading Accent 6" w:semiHidden="0" w:uiPriority="60" w:unhideWhenUsed="0"/>
+    <w:lsdException w:name="Light List Accent 6" w:semiHidden="0" w:uiPriority="61" w:unhideWhenUsed="0"/>
+    <w:lsdException w:name="Light Grid Accent 6" w:semiHidden="0" w:uiPriority="62" w:unhideWhenUsed="0"/>
+    <w:lsdException w:name="Medium Shading 1 Accent 6" w:semiHidden="0" w:uiPriority="63" w:unhideWhenUsed="0"/>
+    <w:lsdException w:name="Medium Shading 2 Accent 6" w:semiHidden="0" w:uiPriority="64" w:unhideWhenUsed="0"/>
+    <w:lsdException w:name="Medium List 1 Accent 6" w:semiHidden="0" w:uiPriority="65" w:unhideWhenUsed="0"/>
+    <w:lsdException w:name="Medium List 2 Accent 6" w:semiHidden="0" w:uiPriority="66" w:unhideWhenUsed="0"/>
+    <w:lsdException w:name="Medium Grid 1 Accent 6" w:semiHidden="0" w:uiPriority="67" w:unhideWhenUsed="0"/>
+    <w:lsdException w:name="Medium Grid 2 Accent 6" w:semiHidden="0" w:uiPriority="68" w:unhideWhenUsed="0"/>
+    <w:lsdException w:name="Medium Grid 3 Accent 6" w:semiHidden="0" w:uiPriority="69" w:unhideWhenUsed="0"/>
+    <w:lsdException w:name="Dark List Accent 6" w:semiHidden="0" w:uiPriority="70" w:unhideWhenUsed="0"/>
+    <w:lsdException w:name="Colorful Shading Accent 6" w:semiHidden="0" w:uiPriority="71" w:unhideWhenUsed="0"/>
+    <w:lsdException w:name="Colorful List Accent 6" w:semiHidden="0" w:uiPriority="72" w:unhideWhenUsed="0"/>
+    <w:lsdException w:name="Colorful Grid Accent 6" w:semiHidden="0" w:uiPriority="73" w:unhideWhenUsed="0"/>
+    <w:lsdException w:name="Subtle Emphasis" w:semiHidden="0" w:uiPriority="19" w:unhideWhenUsed="0" w:qFormat="1"/>
+    <w:lsdException w:name="Intense Emphasis" w:semiHidden="0" w:uiPriority="21" w:unhideWhenUsed="0" w:qFormat="1"/>
+    <w:lsdException w:name="Subtle Reference" w:semiHidden="0" w:uiPriority="31" w:unhideWhenUsed="0" w:qFormat="1"/>
+    <w:lsdException w:name="Intense Reference" w:semiHidden="0" w:uiPriority="32" w:unhideWhenUsed="0" w:qFormat="1"/>
+    <w:lsdException w:name="Book Title" w:semiHidden="0" w:uiPriority="33" w:unhideWhenUsed="0" w:qFormat="1"/>
+    <w:lsdException w:name="Bibliography" w:uiPriority="37"/>
+    <w:lsdException w:name="TOC Heading" w:uiPriority="39" w:qFormat="1"/>
   </w:latentStyles>
   <w:style w:type="paragraph" w:default="1" w:styleId="Standard">
     <w:name w:val="Normal"/>
@@ -4725,6 +5369,622 @@
     <w:rsid w:val="00483FF2"/>
     <w:rPr>
       <w:vertAlign w:val="superscript"/>
+    </w:rPr>
+  </w:style>
+  <w:style w:type="paragraph" w:styleId="Sprechblasentext">
+    <w:name w:val="Balloon Text"/>
+    <w:basedOn w:val="Standard"/>
+    <w:link w:val="SprechblasentextZchn"/>
+    <w:uiPriority w:val="99"/>
+    <w:semiHidden/>
+    <w:unhideWhenUsed/>
+    <w:rsid w:val="007D1E08"/>
+    <w:pPr>
+      <w:spacing w:after="0" w:line="240" w:lineRule="auto"/>
+    </w:pPr>
+    <w:rPr>
+      <w:rFonts w:ascii="Tahoma" w:hAnsi="Tahoma" w:cs="Tahoma"/>
+      <w:sz w:val="16"/>
+      <w:szCs w:val="16"/>
+    </w:rPr>
+  </w:style>
+  <w:style w:type="character" w:customStyle="1" w:styleId="SprechblasentextZchn">
+    <w:name w:val="Sprechblasentext Zchn"/>
+    <w:basedOn w:val="Absatz-Standardschriftart"/>
+    <w:link w:val="Sprechblasentext"/>
+    <w:uiPriority w:val="99"/>
+    <w:semiHidden/>
+    <w:rsid w:val="007D1E08"/>
+    <w:rPr>
+      <w:rFonts w:ascii="Tahoma" w:hAnsi="Tahoma" w:cs="Tahoma"/>
+      <w:sz w:val="16"/>
+      <w:szCs w:val="16"/>
+    </w:rPr>
+  </w:style>
+</w:styles>
+</file>
+
+<file path=word/stylesWithEffects.xml><?xml version="1.0" encoding="utf-8"?>
+<w:styles xmlns:wpc="http://schemas.microsoft.com/office/word/2010/wordprocessingCanvas" xmlns:mc="http://schemas.openxmlformats.org/markup-compatibility/2006" xmlns:o="urn:schemas-microsoft-com:office:office" xmlns:r="http://schemas.openxmlformats.org/officeDocument/2006/relationships" xmlns:m="http://schemas.openxmlformats.org/officeDocument/2006/math" xmlns:v="urn:schemas-microsoft-com:vml" xmlns:wp14="http://schemas.microsoft.com/office/word/2010/wordprocessingDrawing" xmlns:wp="http://schemas.openxmlformats.org/drawingml/2006/wordprocessingDrawing" xmlns:w10="urn:schemas-microsoft-com:office:word" xmlns:w="http://schemas.openxmlformats.org/wordprocessingml/2006/main" xmlns:w14="http://schemas.microsoft.com/office/word/2010/wordml" xmlns:wpg="http://schemas.microsoft.com/office/word/2010/wordprocessingGroup" xmlns:wpi="http://schemas.microsoft.com/office/word/2010/wordprocessingInk" xmlns:wne="http://schemas.microsoft.com/office/word/2006/wordml" xmlns:wps="http://schemas.microsoft.com/office/word/2010/wordprocessingShape" mc:Ignorable="w14 wp14">
+  <w:docDefaults>
+    <w:rPrDefault>
+      <w:rPr>
+        <w:rFonts w:asciiTheme="minorHAnsi" w:eastAsiaTheme="minorHAnsi" w:hAnsiTheme="minorHAnsi" w:cstheme="minorBidi"/>
+        <w:sz w:val="22"/>
+        <w:szCs w:val="22"/>
+        <w:lang w:val="de-DE" w:eastAsia="en-US" w:bidi="ar-SA"/>
+      </w:rPr>
+    </w:rPrDefault>
+    <w:pPrDefault>
+      <w:pPr>
+        <w:spacing w:after="160" w:line="259" w:lineRule="auto"/>
+      </w:pPr>
+    </w:pPrDefault>
+  </w:docDefaults>
+  <w:latentStyles w:defLockedState="0" w:defUIPriority="99" w:defSemiHidden="1" w:defUnhideWhenUsed="1" w:defQFormat="0" w:count="267">
+    <w:lsdException w:name="Normal" w:semiHidden="0" w:uiPriority="0" w:unhideWhenUsed="0" w:qFormat="1"/>
+    <w:lsdException w:name="heading 1" w:semiHidden="0" w:uiPriority="9" w:unhideWhenUsed="0" w:qFormat="1"/>
+    <w:lsdException w:name="heading 2" w:uiPriority="9" w:qFormat="1"/>
+    <w:lsdException w:name="heading 3" w:uiPriority="9" w:qFormat="1"/>
+    <w:lsdException w:name="heading 4" w:uiPriority="9" w:qFormat="1"/>
+    <w:lsdException w:name="heading 5" w:uiPriority="9" w:qFormat="1"/>
+    <w:lsdException w:name="heading 6" w:uiPriority="9" w:qFormat="1"/>
+    <w:lsdException w:name="heading 7" w:uiPriority="9" w:qFormat="1"/>
+    <w:lsdException w:name="heading 8" w:uiPriority="9" w:qFormat="1"/>
+    <w:lsdException w:name="heading 9" w:uiPriority="9" w:qFormat="1"/>
+    <w:lsdException w:name="toc 1" w:uiPriority="39"/>
+    <w:lsdException w:name="toc 2" w:uiPriority="39"/>
+    <w:lsdException w:name="toc 3" w:uiPriority="39"/>
+    <w:lsdException w:name="toc 4" w:uiPriority="39"/>
+    <w:lsdException w:name="toc 5" w:uiPriority="39"/>
+    <w:lsdException w:name="toc 6" w:uiPriority="39"/>
+    <w:lsdException w:name="toc 7" w:uiPriority="39"/>
+    <w:lsdException w:name="toc 8" w:uiPriority="39"/>
+    <w:lsdException w:name="toc 9" w:uiPriority="39"/>
+    <w:lsdException w:name="caption" w:uiPriority="35" w:qFormat="1"/>
+    <w:lsdException w:name="Title" w:semiHidden="0" w:uiPriority="10" w:unhideWhenUsed="0" w:qFormat="1"/>
+    <w:lsdException w:name="Default Paragraph Font" w:uiPriority="1"/>
+    <w:lsdException w:name="Subtitle" w:semiHidden="0" w:uiPriority="11" w:unhideWhenUsed="0" w:qFormat="1"/>
+    <w:lsdException w:name="Strong" w:semiHidden="0" w:uiPriority="22" w:unhideWhenUsed="0" w:qFormat="1"/>
+    <w:lsdException w:name="Emphasis" w:semiHidden="0" w:uiPriority="20" w:unhideWhenUsed="0" w:qFormat="1"/>
+    <w:lsdException w:name="Table Grid" w:semiHidden="0" w:uiPriority="39" w:unhideWhenUsed="0"/>
+    <w:lsdException w:name="Placeholder Text" w:unhideWhenUsed="0"/>
+    <w:lsdException w:name="No Spacing" w:semiHidden="0" w:uiPriority="1" w:unhideWhenUsed="0" w:qFormat="1"/>
+    <w:lsdException w:name="Light Shading" w:semiHidden="0" w:uiPriority="60" w:unhideWhenUsed="0"/>
+    <w:lsdException w:name="Light List" w:semiHidden="0" w:uiPriority="61" w:unhideWhenUsed="0"/>
+    <w:lsdException w:name="Light Grid" w:semiHidden="0" w:uiPriority="62" w:unhideWhenUsed="0"/>
+    <w:lsdException w:name="Medium Shading 1" w:semiHidden="0" w:uiPriority="63" w:unhideWhenUsed="0"/>
+    <w:lsdException w:name="Medium Shading 2" w:semiHidden="0" w:uiPriority="64" w:unhideWhenUsed="0"/>
+    <w:lsdException w:name="Medium List 1" w:semiHidden="0" w:uiPriority="65" w:unhideWhenUsed="0"/>
+    <w:lsdException w:name="Medium List 2" w:semiHidden="0" w:uiPriority="66" w:unhideWhenUsed="0"/>
+    <w:lsdException w:name="Medium Grid 1" w:semiHidden="0" w:uiPriority="67" w:unhideWhenUsed="0"/>
+    <w:lsdException w:name="Medium Grid 2" w:semiHidden="0" w:uiPriority="68" w:unhideWhenUsed="0"/>
+    <w:lsdException w:name="Medium Grid 3" w:semiHidden="0" w:uiPriority="69" w:unhideWhenUsed="0"/>
+    <w:lsdException w:name="Dark List" w:semiHidden="0" w:uiPriority="70" w:unhideWhenUsed="0"/>
+    <w:lsdException w:name="Colorful Shading" w:semiHidden="0" w:uiPriority="71" w:unhideWhenUsed="0"/>
+    <w:lsdException w:name="Colorful List" w:semiHidden="0" w:uiPriority="72" w:unhideWhenUsed="0"/>
+    <w:lsdException w:name="Colorful Grid" w:semiHidden="0" w:uiPriority="73" w:unhideWhenUsed="0"/>
+    <w:lsdException w:name="Light Shading Accent 1" w:semiHidden="0" w:uiPriority="60" w:unhideWhenUsed="0"/>
+    <w:lsdException w:name="Light List Accent 1" w:semiHidden="0" w:uiPriority="61" w:unhideWhenUsed="0"/>
+    <w:lsdException w:name="Light Grid Accent 1" w:semiHidden="0" w:uiPriority="62" w:unhideWhenUsed="0"/>
+    <w:lsdException w:name="Medium Shading 1 Accent 1" w:semiHidden="0" w:uiPriority="63" w:unhideWhenUsed="0"/>
+    <w:lsdException w:name="Medium Shading 2 Accent 1" w:semiHidden="0" w:uiPriority="64" w:unhideWhenUsed="0"/>
+    <w:lsdException w:name="Medium List 1 Accent 1" w:semiHidden="0" w:uiPriority="65" w:unhideWhenUsed="0"/>
+    <w:lsdException w:name="Revision" w:unhideWhenUsed="0"/>
+    <w:lsdException w:name="List Paragraph" w:semiHidden="0" w:uiPriority="34" w:unhideWhenUsed="0" w:qFormat="1"/>
+    <w:lsdException w:name="Quote" w:semiHidden="0" w:uiPriority="29" w:unhideWhenUsed="0" w:qFormat="1"/>
+    <w:lsdException w:name="Intense Quote" w:semiHidden="0" w:uiPriority="30" w:unhideWhenUsed="0" w:qFormat="1"/>
+    <w:lsdException w:name="Medium List 2 Accent 1" w:semiHidden="0" w:uiPriority="66" w:unhideWhenUsed="0"/>
+    <w:lsdException w:name="Medium Grid 1 Accent 1" w:semiHidden="0" w:uiPriority="67" w:unhideWhenUsed="0"/>
+    <w:lsdException w:name="Medium Grid 2 Accent 1" w:semiHidden="0" w:uiPriority="68" w:unhideWhenUsed="0"/>
+    <w:lsdException w:name="Medium Grid 3 Accent 1" w:semiHidden="0" w:uiPriority="69" w:unhideWhenUsed="0"/>
+    <w:lsdException w:name="Dark List Accent 1" w:semiHidden="0" w:uiPriority="70" w:unhideWhenUsed="0"/>
+    <w:lsdException w:name="Colorful Shading Accent 1" w:semiHidden="0" w:uiPriority="71" w:unhideWhenUsed="0"/>
+    <w:lsdException w:name="Colorful List Accent 1" w:semiHidden="0" w:uiPriority="72" w:unhideWhenUsed="0"/>
+    <w:lsdException w:name="Colorful Grid Accent 1" w:semiHidden="0" w:uiPriority="73" w:unhideWhenUsed="0"/>
+    <w:lsdException w:name="Light Shading Accent 2" w:semiHidden="0" w:uiPriority="60" w:unhideWhenUsed="0"/>
+    <w:lsdException w:name="Light List Accent 2" w:semiHidden="0" w:uiPriority="61" w:unhideWhenUsed="0"/>
+    <w:lsdException w:name="Light Grid Accent 2" w:semiHidden="0" w:uiPriority="62" w:unhideWhenUsed="0"/>
+    <w:lsdException w:name="Medium Shading 1 Accent 2" w:semiHidden="0" w:uiPriority="63" w:unhideWhenUsed="0"/>
+    <w:lsdException w:name="Medium Shading 2 Accent 2" w:semiHidden="0" w:uiPriority="64" w:unhideWhenUsed="0"/>
+    <w:lsdException w:name="Medium List 1 Accent 2" w:semiHidden="0" w:uiPriority="65" w:unhideWhenUsed="0"/>
+    <w:lsdException w:name="Medium List 2 Accent 2" w:semiHidden="0" w:uiPriority="66" w:unhideWhenUsed="0"/>
+    <w:lsdException w:name="Medium Grid 1 Accent 2" w:semiHidden="0" w:uiPriority="67" w:unhideWhenUsed="0"/>
+    <w:lsdException w:name="Medium Grid 2 Accent 2" w:semiHidden="0" w:uiPriority="68" w:unhideWhenUsed="0"/>
+    <w:lsdException w:name="Medium Grid 3 Accent 2" w:semiHidden="0" w:uiPriority="69" w:unhideWhenUsed="0"/>
+    <w:lsdException w:name="Dark List Accent 2" w:semiHidden="0" w:uiPriority="70" w:unhideWhenUsed="0"/>
+    <w:lsdException w:name="Colorful Shading Accent 2" w:semiHidden="0" w:uiPriority="71" w:unhideWhenUsed="0"/>
+    <w:lsdException w:name="Colorful List Accent 2" w:semiHidden="0" w:uiPriority="72" w:unhideWhenUsed="0"/>
+    <w:lsdException w:name="Colorful Grid Accent 2" w:semiHidden="0" w:uiPriority="73" w:unhideWhenUsed="0"/>
+    <w:lsdException w:name="Light Shading Accent 3" w:semiHidden="0" w:uiPriority="60" w:unhideWhenUsed="0"/>
+    <w:lsdException w:name="Light List Accent 3" w:semiHidden="0" w:uiPriority="61" w:unhideWhenUsed="0"/>
+    <w:lsdException w:name="Light Grid Accent 3" w:semiHidden="0" w:uiPriority="62" w:unhideWhenUsed="0"/>
+    <w:lsdException w:name="Medium Shading 1 Accent 3" w:semiHidden="0" w:uiPriority="63" w:unhideWhenUsed="0"/>
+    <w:lsdException w:name="Medium Shading 2 Accent 3" w:semiHidden="0" w:uiPriority="64" w:unhideWhenUsed="0"/>
+    <w:lsdException w:name="Medium List 1 Accent 3" w:semiHidden="0" w:uiPriority="65" w:unhideWhenUsed="0"/>
+    <w:lsdException w:name="Medium List 2 Accent 3" w:semiHidden="0" w:uiPriority="66" w:unhideWhenUsed="0"/>
+    <w:lsdException w:name="Medium Grid 1 Accent 3" w:semiHidden="0" w:uiPriority="67" w:unhideWhenUsed="0"/>
+    <w:lsdException w:name="Medium Grid 2 Accent 3" w:semiHidden="0" w:uiPriority="68" w:unhideWhenUsed="0"/>
+    <w:lsdException w:name="Medium Grid 3 Accent 3" w:semiHidden="0" w:uiPriority="69" w:unhideWhenUsed="0"/>
+    <w:lsdException w:name="Dark List Accent 3" w:semiHidden="0" w:uiPriority="70" w:unhideWhenUsed="0"/>
+    <w:lsdException w:name="Colorful Shading Accent 3" w:semiHidden="0" w:uiPriority="71" w:unhideWhenUsed="0"/>
+    <w:lsdException w:name="Colorful List Accent 3" w:semiHidden="0" w:uiPriority="72" w:unhideWhenUsed="0"/>
+    <w:lsdException w:name="Colorful Grid Accent 3" w:semiHidden="0" w:uiPriority="73" w:unhideWhenUsed="0"/>
+    <w:lsdException w:name="Light Shading Accent 4" w:semiHidden="0" w:uiPriority="60" w:unhideWhenUsed="0"/>
+    <w:lsdException w:name="Light List Accent 4" w:semiHidden="0" w:uiPriority="61" w:unhideWhenUsed="0"/>
+    <w:lsdException w:name="Light Grid Accent 4" w:semiHidden="0" w:uiPriority="62" w:unhideWhenUsed="0"/>
+    <w:lsdException w:name="Medium Shading 1 Accent 4" w:semiHidden="0" w:uiPriority="63" w:unhideWhenUsed="0"/>
+    <w:lsdException w:name="Medium Shading 2 Accent 4" w:semiHidden="0" w:uiPriority="64" w:unhideWhenUsed="0"/>
+    <w:lsdException w:name="Medium List 1 Accent 4" w:semiHidden="0" w:uiPriority="65" w:unhideWhenUsed="0"/>
+    <w:lsdException w:name="Medium List 2 Accent 4" w:semiHidden="0" w:uiPriority="66" w:unhideWhenUsed="0"/>
+    <w:lsdException w:name="Medium Grid 1 Accent 4" w:semiHidden="0" w:uiPriority="67" w:unhideWhenUsed="0"/>
+    <w:lsdException w:name="Medium Grid 2 Accent 4" w:semiHidden="0" w:uiPriority="68" w:unhideWhenUsed="0"/>
+    <w:lsdException w:name="Medium Grid 3 Accent 4" w:semiHidden="0" w:uiPriority="69" w:unhideWhenUsed="0"/>
+    <w:lsdException w:name="Dark List Accent 4" w:semiHidden="0" w:uiPriority="70" w:unhideWhenUsed="0"/>
+    <w:lsdException w:name="Colorful Shading Accent 4" w:semiHidden="0" w:uiPriority="71" w:unhideWhenUsed="0"/>
+    <w:lsdException w:name="Colorful List Accent 4" w:semiHidden="0" w:uiPriority="72" w:unhideWhenUsed="0"/>
+    <w:lsdException w:name="Colorful Grid Accent 4" w:semiHidden="0" w:uiPriority="73" w:unhideWhenUsed="0"/>
+    <w:lsdException w:name="Light Shading Accent 5" w:semiHidden="0" w:uiPriority="60" w:unhideWhenUsed="0"/>
+    <w:lsdException w:name="Light List Accent 5" w:semiHidden="0" w:uiPriority="61" w:unhideWhenUsed="0"/>
+    <w:lsdException w:name="Light Grid Accent 5" w:semiHidden="0" w:uiPriority="62" w:unhideWhenUsed="0"/>
+    <w:lsdException w:name="Medium Shading 1 Accent 5" w:semiHidden="0" w:uiPriority="63" w:unhideWhenUsed="0"/>
+    <w:lsdException w:name="Medium Shading 2 Accent 5" w:semiHidden="0" w:uiPriority="64" w:unhideWhenUsed="0"/>
+    <w:lsdException w:name="Medium List 1 Accent 5" w:semiHidden="0" w:uiPriority="65" w:unhideWhenUsed="0"/>
+    <w:lsdException w:name="Medium List 2 Accent 5" w:semiHidden="0" w:uiPriority="66" w:unhideWhenUsed="0"/>
+    <w:lsdException w:name="Medium Grid 1 Accent 5" w:semiHidden="0" w:uiPriority="67" w:unhideWhenUsed="0"/>
+    <w:lsdException w:name="Medium Grid 2 Accent 5" w:semiHidden="0" w:uiPriority="68" w:unhideWhenUsed="0"/>
+    <w:lsdException w:name="Medium Grid 3 Accent 5" w:semiHidden="0" w:uiPriority="69" w:unhideWhenUsed="0"/>
+    <w:lsdException w:name="Dark List Accent 5" w:semiHidden="0" w:uiPriority="70" w:unhideWhenUsed="0"/>
+    <w:lsdException w:name="Colorful Shading Accent 5" w:semiHidden="0" w:uiPriority="71" w:unhideWhenUsed="0"/>
+    <w:lsdException w:name="Colorful List Accent 5" w:semiHidden="0" w:uiPriority="72" w:unhideWhenUsed="0"/>
+    <w:lsdException w:name="Colorful Grid Accent 5" w:semiHidden="0" w:uiPriority="73" w:unhideWhenUsed="0"/>
+    <w:lsdException w:name="Light Shading Accent 6" w:semiHidden="0" w:uiPriority="60" w:unhideWhenUsed="0"/>
+    <w:lsdException w:name="Light List Accent 6" w:semiHidden="0" w:uiPriority="61" w:unhideWhenUsed="0"/>
+    <w:lsdException w:name="Light Grid Accent 6" w:semiHidden="0" w:uiPriority="62" w:unhideWhenUsed="0"/>
+    <w:lsdException w:name="Medium Shading 1 Accent 6" w:semiHidden="0" w:uiPriority="63" w:unhideWhenUsed="0"/>
+    <w:lsdException w:name="Medium Shading 2 Accent 6" w:semiHidden="0" w:uiPriority="64" w:unhideWhenUsed="0"/>
+    <w:lsdException w:name="Medium List 1 Accent 6" w:semiHidden="0" w:uiPriority="65" w:unhideWhenUsed="0"/>
+    <w:lsdException w:name="Medium List 2 Accent 6" w:semiHidden="0" w:uiPriority="66" w:unhideWhenUsed="0"/>
+    <w:lsdException w:name="Medium Grid 1 Accent 6" w:semiHidden="0" w:uiPriority="67" w:unhideWhenUsed="0"/>
+    <w:lsdException w:name="Medium Grid 2 Accent 6" w:semiHidden="0" w:uiPriority="68" w:unhideWhenUsed="0"/>
+    <w:lsdException w:name="Medium Grid 3 Accent 6" w:semiHidden="0" w:uiPriority="69" w:unhideWhenUsed="0"/>
+    <w:lsdException w:name="Dark List Accent 6" w:semiHidden="0" w:uiPriority="70" w:unhideWhenUsed="0"/>
+    <w:lsdException w:name="Colorful Shading Accent 6" w:semiHidden="0" w:uiPriority="71" w:unhideWhenUsed="0"/>
+    <w:lsdException w:name="Colorful List Accent 6" w:semiHidden="0" w:uiPriority="72" w:unhideWhenUsed="0"/>
+    <w:lsdException w:name="Colorful Grid Accent 6" w:semiHidden="0" w:uiPriority="73" w:unhideWhenUsed="0"/>
+    <w:lsdException w:name="Subtle Emphasis" w:semiHidden="0" w:uiPriority="19" w:unhideWhenUsed="0" w:qFormat="1"/>
+    <w:lsdException w:name="Intense Emphasis" w:semiHidden="0" w:uiPriority="21" w:unhideWhenUsed="0" w:qFormat="1"/>
+    <w:lsdException w:name="Subtle Reference" w:semiHidden="0" w:uiPriority="31" w:unhideWhenUsed="0" w:qFormat="1"/>
+    <w:lsdException w:name="Intense Reference" w:semiHidden="0" w:uiPriority="32" w:unhideWhenUsed="0" w:qFormat="1"/>
+    <w:lsdException w:name="Book Title" w:semiHidden="0" w:uiPriority="33" w:unhideWhenUsed="0" w:qFormat="1"/>
+    <w:lsdException w:name="Bibliography" w:uiPriority="37"/>
+    <w:lsdException w:name="TOC Heading" w:uiPriority="39" w:qFormat="1"/>
+  </w:latentStyles>
+  <w:style w:type="paragraph" w:default="1" w:styleId="Standard">
+    <w:name w:val="Normal"/>
+    <w:qFormat/>
+    <w:rsid w:val="00336C57"/>
+  </w:style>
+  <w:style w:type="paragraph" w:styleId="berschrift1">
+    <w:name w:val="heading 1"/>
+    <w:basedOn w:val="Standard"/>
+    <w:next w:val="Standard"/>
+    <w:link w:val="berschrift1Zchn"/>
+    <w:uiPriority w:val="9"/>
+    <w:qFormat/>
+    <w:rsid w:val="00F94686"/>
+    <w:pPr>
+      <w:keepNext/>
+      <w:keepLines/>
+      <w:spacing w:before="240" w:after="0"/>
+      <w:outlineLvl w:val="0"/>
+    </w:pPr>
+    <w:rPr>
+      <w:rFonts w:asciiTheme="majorHAnsi" w:eastAsiaTheme="majorEastAsia" w:hAnsiTheme="majorHAnsi" w:cstheme="majorBidi"/>
+      <w:color w:val="2E74B5" w:themeColor="accent1" w:themeShade="BF"/>
+      <w:sz w:val="32"/>
+      <w:szCs w:val="32"/>
+    </w:rPr>
+  </w:style>
+  <w:style w:type="paragraph" w:styleId="berschrift2">
+    <w:name w:val="heading 2"/>
+    <w:basedOn w:val="Standard"/>
+    <w:next w:val="Standard"/>
+    <w:link w:val="berschrift2Zchn"/>
+    <w:uiPriority w:val="9"/>
+    <w:unhideWhenUsed/>
+    <w:qFormat/>
+    <w:rsid w:val="00D818C4"/>
+    <w:pPr>
+      <w:keepNext/>
+      <w:keepLines/>
+      <w:spacing w:before="40" w:after="0"/>
+      <w:outlineLvl w:val="1"/>
+    </w:pPr>
+    <w:rPr>
+      <w:rFonts w:asciiTheme="majorHAnsi" w:eastAsiaTheme="majorEastAsia" w:hAnsiTheme="majorHAnsi" w:cstheme="majorBidi"/>
+      <w:color w:val="2E74B5" w:themeColor="accent1" w:themeShade="BF"/>
+      <w:sz w:val="26"/>
+      <w:szCs w:val="26"/>
+    </w:rPr>
+  </w:style>
+  <w:style w:type="character" w:default="1" w:styleId="Absatz-Standardschriftart">
+    <w:name w:val="Default Paragraph Font"/>
+    <w:uiPriority w:val="1"/>
+    <w:semiHidden/>
+    <w:unhideWhenUsed/>
+  </w:style>
+  <w:style w:type="table" w:default="1" w:styleId="NormaleTabelle">
+    <w:name w:val="Normal Table"/>
+    <w:uiPriority w:val="99"/>
+    <w:semiHidden/>
+    <w:unhideWhenUsed/>
+    <w:tblPr>
+      <w:tblInd w:w="0" w:type="dxa"/>
+      <w:tblCellMar>
+        <w:top w:w="0" w:type="dxa"/>
+        <w:left w:w="108" w:type="dxa"/>
+        <w:bottom w:w="0" w:type="dxa"/>
+        <w:right w:w="108" w:type="dxa"/>
+      </w:tblCellMar>
+    </w:tblPr>
+  </w:style>
+  <w:style w:type="numbering" w:default="1" w:styleId="KeineListe">
+    <w:name w:val="No List"/>
+    <w:uiPriority w:val="99"/>
+    <w:semiHidden/>
+    <w:unhideWhenUsed/>
+  </w:style>
+  <w:style w:type="character" w:customStyle="1" w:styleId="berschrift2Zchn">
+    <w:name w:val="Überschrift 2 Zchn"/>
+    <w:basedOn w:val="Absatz-Standardschriftart"/>
+    <w:link w:val="berschrift2"/>
+    <w:uiPriority w:val="9"/>
+    <w:rsid w:val="00D818C4"/>
+    <w:rPr>
+      <w:rFonts w:asciiTheme="majorHAnsi" w:eastAsiaTheme="majorEastAsia" w:hAnsiTheme="majorHAnsi" w:cstheme="majorBidi"/>
+      <w:color w:val="2E74B5" w:themeColor="accent1" w:themeShade="BF"/>
+      <w:sz w:val="26"/>
+      <w:szCs w:val="26"/>
+    </w:rPr>
+  </w:style>
+  <w:style w:type="table" w:styleId="Tabellenraster">
+    <w:name w:val="Table Grid"/>
+    <w:basedOn w:val="NormaleTabelle"/>
+    <w:uiPriority w:val="39"/>
+    <w:rsid w:val="00D818C4"/>
+    <w:pPr>
+      <w:spacing w:after="0" w:line="240" w:lineRule="auto"/>
+    </w:pPr>
+    <w:tblPr>
+      <w:tblBorders>
+        <w:top w:val="single" w:sz="4" w:space="0" w:color="auto"/>
+        <w:left w:val="single" w:sz="4" w:space="0" w:color="auto"/>
+        <w:bottom w:val="single" w:sz="4" w:space="0" w:color="auto"/>
+        <w:right w:val="single" w:sz="4" w:space="0" w:color="auto"/>
+        <w:insideH w:val="single" w:sz="4" w:space="0" w:color="auto"/>
+        <w:insideV w:val="single" w:sz="4" w:space="0" w:color="auto"/>
+      </w:tblBorders>
+    </w:tblPr>
+  </w:style>
+  <w:style w:type="paragraph" w:customStyle="1" w:styleId="Default">
+    <w:name w:val="Default"/>
+    <w:rsid w:val="00F94686"/>
+    <w:pPr>
+      <w:autoSpaceDE w:val="0"/>
+      <w:autoSpaceDN w:val="0"/>
+      <w:adjustRightInd w:val="0"/>
+      <w:spacing w:after="0" w:line="240" w:lineRule="auto"/>
+    </w:pPr>
+    <w:rPr>
+      <w:rFonts w:ascii="Times New Roman" w:hAnsi="Times New Roman" w:cs="Times New Roman"/>
+      <w:color w:val="000000"/>
+      <w:sz w:val="24"/>
+      <w:szCs w:val="24"/>
+    </w:rPr>
+  </w:style>
+  <w:style w:type="character" w:customStyle="1" w:styleId="berschrift1Zchn">
+    <w:name w:val="Überschrift 1 Zchn"/>
+    <w:basedOn w:val="Absatz-Standardschriftart"/>
+    <w:link w:val="berschrift1"/>
+    <w:uiPriority w:val="9"/>
+    <w:rsid w:val="00F94686"/>
+    <w:rPr>
+      <w:rFonts w:asciiTheme="majorHAnsi" w:eastAsiaTheme="majorEastAsia" w:hAnsiTheme="majorHAnsi" w:cstheme="majorBidi"/>
+      <w:color w:val="2E74B5" w:themeColor="accent1" w:themeShade="BF"/>
+      <w:sz w:val="32"/>
+      <w:szCs w:val="32"/>
+    </w:rPr>
+  </w:style>
+  <w:style w:type="character" w:styleId="Hyperlink">
+    <w:name w:val="Hyperlink"/>
+    <w:basedOn w:val="Absatz-Standardschriftart"/>
+    <w:uiPriority w:val="99"/>
+    <w:unhideWhenUsed/>
+    <w:rsid w:val="00D919CA"/>
+    <w:rPr>
+      <w:color w:val="0563C1" w:themeColor="hyperlink"/>
+      <w:u w:val="single"/>
+    </w:rPr>
+  </w:style>
+  <w:style w:type="paragraph" w:styleId="KeinLeerraum">
+    <w:name w:val="No Spacing"/>
+    <w:uiPriority w:val="1"/>
+    <w:qFormat/>
+    <w:rsid w:val="008539B3"/>
+    <w:pPr>
+      <w:spacing w:after="0" w:line="240" w:lineRule="auto"/>
+    </w:pPr>
+  </w:style>
+  <w:style w:type="paragraph" w:styleId="Listenabsatz">
+    <w:name w:val="List Paragraph"/>
+    <w:basedOn w:val="Standard"/>
+    <w:uiPriority w:val="34"/>
+    <w:qFormat/>
+    <w:rsid w:val="008539B3"/>
+    <w:pPr>
+      <w:ind w:left="720"/>
+      <w:contextualSpacing/>
+    </w:pPr>
+  </w:style>
+  <w:style w:type="character" w:customStyle="1" w:styleId="code">
+    <w:name w:val="code"/>
+    <w:basedOn w:val="Absatz-Standardschriftart"/>
+    <w:rsid w:val="008539B3"/>
+  </w:style>
+  <w:style w:type="character" w:customStyle="1" w:styleId="sc51">
+    <w:name w:val="sc51"/>
+    <w:basedOn w:val="Absatz-Standardschriftart"/>
+    <w:rsid w:val="00BE0BA6"/>
+    <w:rPr>
+      <w:rFonts w:ascii="Courier New" w:hAnsi="Courier New" w:cs="Courier New" w:hint="default"/>
+      <w:b/>
+      <w:bCs/>
+      <w:color w:val="0000FF"/>
+      <w:sz w:val="20"/>
+      <w:szCs w:val="20"/>
+    </w:rPr>
+  </w:style>
+  <w:style w:type="character" w:customStyle="1" w:styleId="sc0">
+    <w:name w:val="sc0"/>
+    <w:basedOn w:val="Absatz-Standardschriftart"/>
+    <w:rsid w:val="00BE0BA6"/>
+    <w:rPr>
+      <w:rFonts w:ascii="Courier New" w:hAnsi="Courier New" w:cs="Courier New" w:hint="default"/>
+      <w:color w:val="000000"/>
+      <w:sz w:val="20"/>
+      <w:szCs w:val="20"/>
+    </w:rPr>
+  </w:style>
+  <w:style w:type="character" w:customStyle="1" w:styleId="sc161">
+    <w:name w:val="sc161"/>
+    <w:basedOn w:val="Absatz-Standardschriftart"/>
+    <w:rsid w:val="00BE0BA6"/>
+    <w:rPr>
+      <w:rFonts w:ascii="Courier New" w:hAnsi="Courier New" w:cs="Courier New" w:hint="default"/>
+      <w:color w:val="8000FF"/>
+      <w:sz w:val="20"/>
+      <w:szCs w:val="20"/>
+    </w:rPr>
+  </w:style>
+  <w:style w:type="character" w:customStyle="1" w:styleId="sc11">
+    <w:name w:val="sc11"/>
+    <w:basedOn w:val="Absatz-Standardschriftart"/>
+    <w:rsid w:val="00BE0BA6"/>
+    <w:rPr>
+      <w:rFonts w:ascii="Courier New" w:hAnsi="Courier New" w:cs="Courier New" w:hint="default"/>
+      <w:color w:val="000000"/>
+      <w:sz w:val="20"/>
+      <w:szCs w:val="20"/>
+    </w:rPr>
+  </w:style>
+  <w:style w:type="character" w:customStyle="1" w:styleId="sc101">
+    <w:name w:val="sc101"/>
+    <w:basedOn w:val="Absatz-Standardschriftart"/>
+    <w:rsid w:val="00BE0BA6"/>
+    <w:rPr>
+      <w:rFonts w:ascii="Courier New" w:hAnsi="Courier New" w:cs="Courier New" w:hint="default"/>
+      <w:b/>
+      <w:bCs/>
+      <w:color w:val="000080"/>
+      <w:sz w:val="20"/>
+      <w:szCs w:val="20"/>
+    </w:rPr>
+  </w:style>
+  <w:style w:type="character" w:styleId="BesuchterHyperlink">
+    <w:name w:val="FollowedHyperlink"/>
+    <w:basedOn w:val="Absatz-Standardschriftart"/>
+    <w:uiPriority w:val="99"/>
+    <w:semiHidden/>
+    <w:unhideWhenUsed/>
+    <w:rsid w:val="00016408"/>
+    <w:rPr>
+      <w:color w:val="954F72" w:themeColor="followedHyperlink"/>
+      <w:u w:val="single"/>
+    </w:rPr>
+  </w:style>
+  <w:style w:type="paragraph" w:styleId="HTMLVorformatiert">
+    <w:name w:val="HTML Preformatted"/>
+    <w:basedOn w:val="Standard"/>
+    <w:link w:val="HTMLVorformatiertZchn"/>
+    <w:uiPriority w:val="99"/>
+    <w:semiHidden/>
+    <w:unhideWhenUsed/>
+    <w:rsid w:val="00612B40"/>
+    <w:pPr>
+      <w:tabs>
+        <w:tab w:val="left" w:pos="916"/>
+        <w:tab w:val="left" w:pos="1832"/>
+        <w:tab w:val="left" w:pos="2748"/>
+        <w:tab w:val="left" w:pos="3664"/>
+        <w:tab w:val="left" w:pos="4580"/>
+        <w:tab w:val="left" w:pos="5496"/>
+        <w:tab w:val="left" w:pos="6412"/>
+        <w:tab w:val="left" w:pos="7328"/>
+        <w:tab w:val="left" w:pos="8244"/>
+        <w:tab w:val="left" w:pos="9160"/>
+        <w:tab w:val="left" w:pos="10076"/>
+        <w:tab w:val="left" w:pos="10992"/>
+        <w:tab w:val="left" w:pos="11908"/>
+        <w:tab w:val="left" w:pos="12824"/>
+        <w:tab w:val="left" w:pos="13740"/>
+        <w:tab w:val="left" w:pos="14656"/>
+      </w:tabs>
+      <w:spacing w:after="0" w:line="240" w:lineRule="auto"/>
+    </w:pPr>
+    <w:rPr>
+      <w:rFonts w:ascii="Courier New" w:eastAsia="Times New Roman" w:hAnsi="Courier New" w:cs="Courier New"/>
+      <w:sz w:val="20"/>
+      <w:szCs w:val="20"/>
+      <w:lang w:eastAsia="de-DE"/>
+    </w:rPr>
+  </w:style>
+  <w:style w:type="character" w:customStyle="1" w:styleId="HTMLVorformatiertZchn">
+    <w:name w:val="HTML Vorformatiert Zchn"/>
+    <w:basedOn w:val="Absatz-Standardschriftart"/>
+    <w:link w:val="HTMLVorformatiert"/>
+    <w:uiPriority w:val="99"/>
+    <w:semiHidden/>
+    <w:rsid w:val="00612B40"/>
+    <w:rPr>
+      <w:rFonts w:ascii="Courier New" w:eastAsia="Times New Roman" w:hAnsi="Courier New" w:cs="Courier New"/>
+      <w:sz w:val="20"/>
+      <w:szCs w:val="20"/>
+      <w:lang w:eastAsia="de-DE"/>
+    </w:rPr>
+  </w:style>
+  <w:style w:type="paragraph" w:styleId="Inhaltsverzeichnisberschrift">
+    <w:name w:val="TOC Heading"/>
+    <w:basedOn w:val="berschrift1"/>
+    <w:next w:val="Standard"/>
+    <w:uiPriority w:val="39"/>
+    <w:unhideWhenUsed/>
+    <w:qFormat/>
+    <w:rsid w:val="003111BD"/>
+    <w:pPr>
+      <w:outlineLvl w:val="9"/>
+    </w:pPr>
+    <w:rPr>
+      <w:lang w:eastAsia="de-DE"/>
+    </w:rPr>
+  </w:style>
+  <w:style w:type="paragraph" w:styleId="Verzeichnis1">
+    <w:name w:val="toc 1"/>
+    <w:basedOn w:val="Standard"/>
+    <w:next w:val="Standard"/>
+    <w:autoRedefine/>
+    <w:uiPriority w:val="39"/>
+    <w:unhideWhenUsed/>
+    <w:rsid w:val="003111BD"/>
+    <w:pPr>
+      <w:spacing w:after="100"/>
+    </w:pPr>
+  </w:style>
+  <w:style w:type="paragraph" w:styleId="Verzeichnis2">
+    <w:name w:val="toc 2"/>
+    <w:basedOn w:val="Standard"/>
+    <w:next w:val="Standard"/>
+    <w:autoRedefine/>
+    <w:uiPriority w:val="39"/>
+    <w:unhideWhenUsed/>
+    <w:rsid w:val="003111BD"/>
+    <w:pPr>
+      <w:spacing w:after="100"/>
+      <w:ind w:left="220"/>
+    </w:pPr>
+  </w:style>
+  <w:style w:type="character" w:customStyle="1" w:styleId="sc2">
+    <w:name w:val="sc2"/>
+    <w:basedOn w:val="Absatz-Standardschriftart"/>
+    <w:rsid w:val="00483FF2"/>
+  </w:style>
+  <w:style w:type="character" w:customStyle="1" w:styleId="kw2">
+    <w:name w:val="kw2"/>
+    <w:basedOn w:val="Absatz-Standardschriftart"/>
+    <w:rsid w:val="00483FF2"/>
+  </w:style>
+  <w:style w:type="character" w:customStyle="1" w:styleId="kw3">
+    <w:name w:val="kw3"/>
+    <w:basedOn w:val="Absatz-Standardschriftart"/>
+    <w:rsid w:val="00483FF2"/>
+  </w:style>
+  <w:style w:type="character" w:customStyle="1" w:styleId="sy0">
+    <w:name w:val="sy0"/>
+    <w:basedOn w:val="Absatz-Standardschriftart"/>
+    <w:rsid w:val="00483FF2"/>
+  </w:style>
+  <w:style w:type="character" w:customStyle="1" w:styleId="st0">
+    <w:name w:val="st0"/>
+    <w:basedOn w:val="Absatz-Standardschriftart"/>
+    <w:rsid w:val="00483FF2"/>
+  </w:style>
+  <w:style w:type="paragraph" w:styleId="Funotentext">
+    <w:name w:val="footnote text"/>
+    <w:basedOn w:val="Standard"/>
+    <w:link w:val="FunotentextZchn"/>
+    <w:uiPriority w:val="99"/>
+    <w:semiHidden/>
+    <w:unhideWhenUsed/>
+    <w:rsid w:val="00483FF2"/>
+    <w:pPr>
+      <w:spacing w:after="0" w:line="240" w:lineRule="auto"/>
+    </w:pPr>
+    <w:rPr>
+      <w:sz w:val="20"/>
+      <w:szCs w:val="20"/>
+    </w:rPr>
+  </w:style>
+  <w:style w:type="character" w:customStyle="1" w:styleId="FunotentextZchn">
+    <w:name w:val="Fußnotentext Zchn"/>
+    <w:basedOn w:val="Absatz-Standardschriftart"/>
+    <w:link w:val="Funotentext"/>
+    <w:uiPriority w:val="99"/>
+    <w:semiHidden/>
+    <w:rsid w:val="00483FF2"/>
+    <w:rPr>
+      <w:sz w:val="20"/>
+      <w:szCs w:val="20"/>
+    </w:rPr>
+  </w:style>
+  <w:style w:type="character" w:styleId="Funotenzeichen">
+    <w:name w:val="footnote reference"/>
+    <w:basedOn w:val="Absatz-Standardschriftart"/>
+    <w:uiPriority w:val="99"/>
+    <w:semiHidden/>
+    <w:unhideWhenUsed/>
+    <w:rsid w:val="00483FF2"/>
+    <w:rPr>
+      <w:vertAlign w:val="superscript"/>
+    </w:rPr>
+  </w:style>
+  <w:style w:type="paragraph" w:styleId="Sprechblasentext">
+    <w:name w:val="Balloon Text"/>
+    <w:basedOn w:val="Standard"/>
+    <w:link w:val="SprechblasentextZchn"/>
+    <w:uiPriority w:val="99"/>
+    <w:semiHidden/>
+    <w:unhideWhenUsed/>
+    <w:rsid w:val="007D1E08"/>
+    <w:pPr>
+      <w:spacing w:after="0" w:line="240" w:lineRule="auto"/>
+    </w:pPr>
+    <w:rPr>
+      <w:rFonts w:ascii="Tahoma" w:hAnsi="Tahoma" w:cs="Tahoma"/>
+      <w:sz w:val="16"/>
+      <w:szCs w:val="16"/>
+    </w:rPr>
+  </w:style>
+  <w:style w:type="character" w:customStyle="1" w:styleId="SprechblasentextZchn">
+    <w:name w:val="Sprechblasentext Zchn"/>
+    <w:basedOn w:val="Absatz-Standardschriftart"/>
+    <w:link w:val="Sprechblasentext"/>
+    <w:uiPriority w:val="99"/>
+    <w:semiHidden/>
+    <w:rsid w:val="007D1E08"/>
+    <w:rPr>
+      <w:rFonts w:ascii="Tahoma" w:hAnsi="Tahoma" w:cs="Tahoma"/>
+      <w:sz w:val="16"/>
+      <w:szCs w:val="16"/>
     </w:rPr>
   </w:style>
 </w:styles>
@@ -4985,7 +6245,7 @@
   <a:extraClrSchemeLst/>
   <a:extLst>
     <a:ext uri="{05A4C25C-085E-4340-85A3-A5531E510DB2}">
-      <thm15:themeFamily xmlns:thm15="http://schemas.microsoft.com/office/thememl/2012/main" name="Office Theme" id="{62F939B6-93AF-4DB8-9C6B-D6C7DFDC589F}" vid="{4A3C46E8-61CC-4603-A589-7422A47A8E4A}"/>
+      <thm15:themeFamily xmlns:thm15="http://schemas.microsoft.com/office/thememl/2012/main" xmlns="" name="Office Theme" id="{62F939B6-93AF-4DB8-9C6B-D6C7DFDC589F}" vid="{4A3C46E8-61CC-4603-A589-7422A47A8E4A}"/>
     </a:ext>
   </a:extLst>
 </a:theme>
@@ -4996,7 +6256,7 @@
 </file>
 
 <file path=customXml/itemProps1.xml><?xml version="1.0" encoding="utf-8"?>
-<ds:datastoreItem xmlns:ds="http://schemas.openxmlformats.org/officeDocument/2006/customXml" ds:itemID="{79E02AE3-1662-4184-80C5-8E6A864F83B2}">
+<ds:datastoreItem xmlns:ds="http://schemas.openxmlformats.org/officeDocument/2006/customXml" ds:itemID="{A3DD0A9C-305B-4FED-B2C9-30B41F83A148}">
   <ds:schemaRefs>
     <ds:schemaRef ds:uri="http://schemas.openxmlformats.org/officeDocument/2006/bibliography"/>
   </ds:schemaRefs>

</xml_diff>